<commit_message>
Actualización Entidad Certificadora AD
</commit_message>
<xml_diff>
--- a/Documentos/Borrador.docx
+++ b/Documentos/Borrador.docx
@@ -22,10 +22,12 @@
       </w:sdtPr>
       <w:sdtEndPr>
         <w:rPr>
-          <w:rFonts w:ascii="Garamond" w:eastAsia="Times New Roman" w:hAnsi="Garamond"/>
-          <w:sz w:val="28"/>
-          <w:szCs w:val="28"/>
-          <w:lang w:val="es-ES"/>
+          <w:rFonts w:ascii="Garamond" w:eastAsiaTheme="minorHAnsi" w:hAnsi="Garamond"/>
+          <w:bCs w:val="0"/>
+          <w:caps w:val="0"/>
+          <w:sz w:val="24"/>
+          <w:szCs w:val="22"/>
+          <w:lang w:eastAsia="es-MX"/>
         </w:rPr>
       </w:sdtEndPr>
       <w:sdtContent>
@@ -39,11 +41,14 @@
         <w:sdt>
           <w:sdtPr>
             <w:rPr>
+              <w:rFonts w:eastAsia="Times New Roman" w:cstheme="majorBidi"/>
               <w:b w:val="0"/>
+              <w:bCs/>
               <w:caps w:val="0"/>
               <w:color w:val="auto"/>
               <w:sz w:val="24"/>
               <w:szCs w:val="22"/>
+              <w:lang w:val="es-ES"/>
             </w:rPr>
             <w:id w:val="127919022"/>
             <w:docPartObj>
@@ -53,18 +58,15 @@
           </w:sdtPr>
           <w:sdtEndPr>
             <w:rPr>
-              <w:rFonts w:eastAsia="Times New Roman" w:cstheme="majorBidi"/>
               <w:b/>
-              <w:bCs/>
               <w:caps/>
               <w:color w:val="808080" w:themeColor="background1" w:themeShade="80"/>
               <w:sz w:val="28"/>
               <w:szCs w:val="28"/>
-              <w:lang w:val="es-ES"/>
             </w:rPr>
           </w:sdtEndPr>
           <w:sdtContent>
-            <w:bookmarkStart w:id="1" w:name="_Toc101040020" w:displacedByCustomXml="prev"/>
+            <w:bookmarkStart w:id="1" w:name="_Toc101082789" w:displacedByCustomXml="prev"/>
             <w:p>
               <w:pPr>
                 <w:pStyle w:val="Notitulo"/>
@@ -107,7 +109,7 @@
                 </w:rPr>
                 <w:fldChar w:fldCharType="separate"/>
               </w:r>
-              <w:hyperlink w:anchor="_Toc101040020" w:history="1">
+              <w:hyperlink w:anchor="_Toc101082789" w:history="1">
                 <w:r>
                   <w:rPr>
                     <w:rStyle w:val="Hipervnculo"/>
@@ -134,7 +136,7 @@
                     <w:noProof/>
                     <w:webHidden/>
                   </w:rPr>
-                  <w:instrText xml:space="preserve"> PAGEREF _Toc101040020 \h </w:instrText>
+                  <w:instrText xml:space="preserve"> PAGEREF _Toc101082789 \h </w:instrText>
                 </w:r>
                 <w:r>
                   <w:rPr>
@@ -179,13 +181,27 @@
                   <w:lang w:eastAsia="es-MX"/>
                 </w:rPr>
               </w:pPr>
-              <w:hyperlink w:anchor="_Toc101040021" w:history="1">
+              <w:hyperlink w:anchor="_Toc101082790" w:history="1">
                 <w:r>
                   <w:rPr>
                     <w:rStyle w:val="Hipervnculo"/>
                     <w:noProof/>
                   </w:rPr>
-                  <w:t>Temas pendientes</w:t>
+                  <w:t>Temas pendie</w:t>
+                </w:r>
+                <w:r>
+                  <w:rPr>
+                    <w:rStyle w:val="Hipervnculo"/>
+                    <w:noProof/>
+                  </w:rPr>
+                  <w:t>n</w:t>
+                </w:r>
+                <w:r>
+                  <w:rPr>
+                    <w:rStyle w:val="Hipervnculo"/>
+                    <w:noProof/>
+                  </w:rPr>
+                  <w:t>tes</w:t>
                 </w:r>
                 <w:r>
                   <w:rPr>
@@ -206,7 +222,7 @@
                     <w:noProof/>
                     <w:webHidden/>
                   </w:rPr>
-                  <w:instrText xml:space="preserve"> PAGEREF _Toc101040021 \h </w:instrText>
+                  <w:instrText xml:space="preserve"> PAGEREF _Toc101082790 \h </w:instrText>
                 </w:r>
                 <w:r>
                   <w:rPr>
@@ -226,7 +242,7 @@
                     <w:noProof/>
                     <w:webHidden/>
                   </w:rPr>
-                  <w:t>1</w:t>
+                  <w:t>2</w:t>
                 </w:r>
                 <w:r>
                   <w:rPr>
@@ -251,7 +267,7 @@
                   <w:lang w:eastAsia="es-MX"/>
                 </w:rPr>
               </w:pPr>
-              <w:hyperlink w:anchor="_Toc101040022" w:history="1">
+              <w:hyperlink w:anchor="_Toc101082791" w:history="1">
                 <w:r>
                   <w:rPr>
                     <w:rStyle w:val="Hipervnculo"/>
@@ -278,7 +294,7 @@
                     <w:noProof/>
                     <w:webHidden/>
                   </w:rPr>
-                  <w:instrText xml:space="preserve"> PAGEREF _Toc101040022 \h </w:instrText>
+                  <w:instrText xml:space="preserve"> PAGEREF _Toc101082791 \h </w:instrText>
                 </w:r>
                 <w:r>
                   <w:rPr>
@@ -322,22 +338,14 @@
                   <w:lang w:eastAsia="es-MX"/>
                 </w:rPr>
               </w:pPr>
-              <w:hyperlink w:anchor="_Toc101040023" w:history="1">
+              <w:hyperlink w:anchor="_Toc101082792" w:history="1">
                 <w:r>
                   <w:rPr>
                     <w:rStyle w:val="Hipervnculo"/>
                     <w:noProof/>
                     <w:lang w:val="es-ES_tradnl"/>
                   </w:rPr>
-                  <w:t>Integrida</w:t>
-                </w:r>
-                <w:r>
-                  <w:rPr>
-                    <w:rStyle w:val="Hipervnculo"/>
-                    <w:noProof/>
-                    <w:lang w:val="es-ES_tradnl"/>
-                  </w:rPr>
-                  <w:t>d</w:t>
+                  <w:t>Integridad</w:t>
                 </w:r>
                 <w:r>
                   <w:rPr>
@@ -358,7 +366,7 @@
                     <w:noProof/>
                     <w:webHidden/>
                   </w:rPr>
-                  <w:instrText xml:space="preserve"> PAGEREF _Toc101040023 \h </w:instrText>
+                  <w:instrText xml:space="preserve"> PAGEREF _Toc101082792 \h </w:instrText>
                 </w:r>
                 <w:r>
                   <w:rPr>
@@ -402,7 +410,7 @@
                   <w:lang w:eastAsia="es-MX"/>
                 </w:rPr>
               </w:pPr>
-              <w:hyperlink w:anchor="_Toc101040024" w:history="1">
+              <w:hyperlink w:anchor="_Toc101082793" w:history="1">
                 <w:r>
                   <w:rPr>
                     <w:rStyle w:val="Hipervnculo"/>
@@ -430,7 +438,7 @@
                     <w:noProof/>
                     <w:webHidden/>
                   </w:rPr>
-                  <w:instrText xml:space="preserve"> PAGEREF _Toc101040024 \h </w:instrText>
+                  <w:instrText xml:space="preserve"> PAGEREF _Toc101082793 \h </w:instrText>
                 </w:r>
                 <w:r>
                   <w:rPr>
@@ -474,7 +482,7 @@
                   <w:lang w:eastAsia="es-MX"/>
                 </w:rPr>
               </w:pPr>
-              <w:hyperlink w:anchor="_Toc101040025" w:history="1">
+              <w:hyperlink w:anchor="_Toc101082794" w:history="1">
                 <w:r>
                   <w:rPr>
                     <w:rStyle w:val="Hipervnculo"/>
@@ -502,7 +510,7 @@
                     <w:noProof/>
                     <w:webHidden/>
                   </w:rPr>
-                  <w:instrText xml:space="preserve"> PAGEREF _Toc101040025 \h </w:instrText>
+                  <w:instrText xml:space="preserve"> PAGEREF _Toc101082794 \h </w:instrText>
                 </w:r>
                 <w:r>
                   <w:rPr>
@@ -547,7 +555,7 @@
                   <w:lang w:eastAsia="es-MX"/>
                 </w:rPr>
               </w:pPr>
-              <w:hyperlink w:anchor="_Toc101040026" w:history="1">
+              <w:hyperlink w:anchor="_Toc101082795" w:history="1">
                 <w:r>
                   <w:rPr>
                     <w:rStyle w:val="Hipervnculo"/>
@@ -574,7 +582,7 @@
                     <w:noProof/>
                     <w:webHidden/>
                   </w:rPr>
-                  <w:instrText xml:space="preserve"> PAGEREF _Toc101040026 \h </w:instrText>
+                  <w:instrText xml:space="preserve"> PAGEREF _Toc101082795 \h </w:instrText>
                 </w:r>
                 <w:r>
                   <w:rPr>
@@ -619,7 +627,7 @@
                   <w:lang w:eastAsia="es-MX"/>
                 </w:rPr>
               </w:pPr>
-              <w:hyperlink w:anchor="_Toc101040027" w:history="1">
+              <w:hyperlink w:anchor="_Toc101082796" w:history="1">
                 <w:r>
                   <w:rPr>
                     <w:rStyle w:val="Hipervnculo"/>
@@ -646,7 +654,7 @@
                     <w:noProof/>
                     <w:webHidden/>
                   </w:rPr>
-                  <w:instrText xml:space="preserve"> PAGEREF _Toc101040027 \h </w:instrText>
+                  <w:instrText xml:space="preserve"> PAGEREF _Toc101082796 \h </w:instrText>
                 </w:r>
                 <w:r>
                   <w:rPr>
@@ -691,7 +699,7 @@
                   <w:lang w:eastAsia="es-MX"/>
                 </w:rPr>
               </w:pPr>
-              <w:hyperlink w:anchor="_Toc101040028" w:history="1">
+              <w:hyperlink w:anchor="_Toc101082797" w:history="1">
                 <w:r>
                   <w:rPr>
                     <w:rStyle w:val="Hipervnculo"/>
@@ -718,7 +726,7 @@
                     <w:noProof/>
                     <w:webHidden/>
                   </w:rPr>
-                  <w:instrText xml:space="preserve"> PAGEREF _Toc101040028 \h </w:instrText>
+                  <w:instrText xml:space="preserve"> PAGEREF _Toc101082797 \h </w:instrText>
                 </w:r>
                 <w:r>
                   <w:rPr>
@@ -763,7 +771,7 @@
                   <w:lang w:eastAsia="es-MX"/>
                 </w:rPr>
               </w:pPr>
-              <w:hyperlink w:anchor="_Toc101040029" w:history="1">
+              <w:hyperlink w:anchor="_Toc101082798" w:history="1">
                 <w:r>
                   <w:rPr>
                     <w:rStyle w:val="Hipervnculo"/>
@@ -790,7 +798,7 @@
                     <w:noProof/>
                     <w:webHidden/>
                   </w:rPr>
-                  <w:instrText xml:space="preserve"> PAGEREF _Toc101040029 \h </w:instrText>
+                  <w:instrText xml:space="preserve"> PAGEREF _Toc101082798 \h </w:instrText>
                 </w:r>
                 <w:r>
                   <w:rPr>
@@ -811,6 +819,294 @@
                     <w:webHidden/>
                   </w:rPr>
                   <w:t>11</w:t>
+                </w:r>
+                <w:r>
+                  <w:rPr>
+                    <w:noProof/>
+                    <w:webHidden/>
+                  </w:rPr>
+                  <w:fldChar w:fldCharType="end"/>
+                </w:r>
+              </w:hyperlink>
+            </w:p>
+            <w:p>
+              <w:pPr>
+                <w:pStyle w:val="TDC1"/>
+                <w:tabs>
+                  <w:tab w:val="right" w:leader="dot" w:pos="8686"/>
+                </w:tabs>
+                <w:rPr>
+                  <w:rFonts w:asciiTheme="minorHAnsi" w:eastAsiaTheme="minorEastAsia" w:hAnsiTheme="minorHAnsi"/>
+                  <w:b w:val="0"/>
+                  <w:noProof/>
+                  <w:sz w:val="22"/>
+                  <w:lang w:eastAsia="es-MX"/>
+                </w:rPr>
+              </w:pPr>
+              <w:hyperlink w:anchor="_Toc101082799" w:history="1">
+                <w:r>
+                  <w:rPr>
+                    <w:rStyle w:val="Hipervnculo"/>
+                    <w:noProof/>
+                  </w:rPr>
+                  <w:t>proceso para generar un certificado</w:t>
+                </w:r>
+                <w:r>
+                  <w:rPr>
+                    <w:noProof/>
+                    <w:webHidden/>
+                  </w:rPr>
+                  <w:tab/>
+                </w:r>
+                <w:r>
+                  <w:rPr>
+                    <w:noProof/>
+                    <w:webHidden/>
+                  </w:rPr>
+                  <w:fldChar w:fldCharType="begin"/>
+                </w:r>
+                <w:r>
+                  <w:rPr>
+                    <w:noProof/>
+                    <w:webHidden/>
+                  </w:rPr>
+                  <w:instrText xml:space="preserve"> PAGEREF _Toc101082799 \h </w:instrText>
+                </w:r>
+                <w:r>
+                  <w:rPr>
+                    <w:noProof/>
+                    <w:webHidden/>
+                  </w:rPr>
+                </w:r>
+                <w:r>
+                  <w:rPr>
+                    <w:noProof/>
+                    <w:webHidden/>
+                  </w:rPr>
+                  <w:fldChar w:fldCharType="separate"/>
+                </w:r>
+                <w:r>
+                  <w:rPr>
+                    <w:noProof/>
+                    <w:webHidden/>
+                  </w:rPr>
+                  <w:t>13</w:t>
+                </w:r>
+                <w:r>
+                  <w:rPr>
+                    <w:noProof/>
+                    <w:webHidden/>
+                  </w:rPr>
+                  <w:fldChar w:fldCharType="end"/>
+                </w:r>
+              </w:hyperlink>
+            </w:p>
+            <w:p>
+              <w:pPr>
+                <w:pStyle w:val="TDC1"/>
+                <w:tabs>
+                  <w:tab w:val="right" w:leader="dot" w:pos="8686"/>
+                </w:tabs>
+                <w:rPr>
+                  <w:rFonts w:asciiTheme="minorHAnsi" w:eastAsiaTheme="minorEastAsia" w:hAnsiTheme="minorHAnsi"/>
+                  <w:b w:val="0"/>
+                  <w:noProof/>
+                  <w:sz w:val="22"/>
+                  <w:lang w:eastAsia="es-MX"/>
+                </w:rPr>
+              </w:pPr>
+              <w:hyperlink w:anchor="_Toc101082800" w:history="1">
+                <w:r>
+                  <w:rPr>
+                    <w:rStyle w:val="Hipervnculo"/>
+                    <w:noProof/>
+                  </w:rPr>
+                  <w:t>Uso de un certificado</w:t>
+                </w:r>
+                <w:r>
+                  <w:rPr>
+                    <w:noProof/>
+                    <w:webHidden/>
+                  </w:rPr>
+                  <w:tab/>
+                </w:r>
+                <w:r>
+                  <w:rPr>
+                    <w:noProof/>
+                    <w:webHidden/>
+                  </w:rPr>
+                  <w:fldChar w:fldCharType="begin"/>
+                </w:r>
+                <w:r>
+                  <w:rPr>
+                    <w:noProof/>
+                    <w:webHidden/>
+                  </w:rPr>
+                  <w:instrText xml:space="preserve"> PAGEREF _Toc101082800 \h </w:instrText>
+                </w:r>
+                <w:r>
+                  <w:rPr>
+                    <w:noProof/>
+                    <w:webHidden/>
+                  </w:rPr>
+                </w:r>
+                <w:r>
+                  <w:rPr>
+                    <w:noProof/>
+                    <w:webHidden/>
+                  </w:rPr>
+                  <w:fldChar w:fldCharType="separate"/>
+                </w:r>
+                <w:r>
+                  <w:rPr>
+                    <w:noProof/>
+                    <w:webHidden/>
+                  </w:rPr>
+                  <w:t>14</w:t>
+                </w:r>
+                <w:r>
+                  <w:rPr>
+                    <w:noProof/>
+                    <w:webHidden/>
+                  </w:rPr>
+                  <w:fldChar w:fldCharType="end"/>
+                </w:r>
+              </w:hyperlink>
+            </w:p>
+            <w:p>
+              <w:pPr>
+                <w:pStyle w:val="TDC1"/>
+                <w:tabs>
+                  <w:tab w:val="right" w:leader="dot" w:pos="8686"/>
+                </w:tabs>
+                <w:rPr>
+                  <w:rFonts w:asciiTheme="minorHAnsi" w:eastAsiaTheme="minorEastAsia" w:hAnsiTheme="minorHAnsi"/>
+                  <w:b w:val="0"/>
+                  <w:noProof/>
+                  <w:sz w:val="22"/>
+                  <w:lang w:eastAsia="es-MX"/>
+                </w:rPr>
+              </w:pPr>
+              <w:hyperlink w:anchor="_Toc101082801" w:history="1">
+                <w:r>
+                  <w:rPr>
+                    <w:rStyle w:val="Hipervnculo"/>
+                    <w:noProof/>
+                  </w:rPr>
+                  <w:t>Autentificación de operaciones</w:t>
+                </w:r>
+                <w:r>
+                  <w:rPr>
+                    <w:noProof/>
+                    <w:webHidden/>
+                  </w:rPr>
+                  <w:tab/>
+                </w:r>
+                <w:r>
+                  <w:rPr>
+                    <w:noProof/>
+                    <w:webHidden/>
+                  </w:rPr>
+                  <w:fldChar w:fldCharType="begin"/>
+                </w:r>
+                <w:r>
+                  <w:rPr>
+                    <w:noProof/>
+                    <w:webHidden/>
+                  </w:rPr>
+                  <w:instrText xml:space="preserve"> PAGEREF _Toc101082801 \h </w:instrText>
+                </w:r>
+                <w:r>
+                  <w:rPr>
+                    <w:noProof/>
+                    <w:webHidden/>
+                  </w:rPr>
+                </w:r>
+                <w:r>
+                  <w:rPr>
+                    <w:noProof/>
+                    <w:webHidden/>
+                  </w:rPr>
+                  <w:fldChar w:fldCharType="separate"/>
+                </w:r>
+                <w:r>
+                  <w:rPr>
+                    <w:noProof/>
+                    <w:webHidden/>
+                  </w:rPr>
+                  <w:t>15</w:t>
+                </w:r>
+                <w:r>
+                  <w:rPr>
+                    <w:noProof/>
+                    <w:webHidden/>
+                  </w:rPr>
+                  <w:fldChar w:fldCharType="end"/>
+                </w:r>
+              </w:hyperlink>
+            </w:p>
+            <w:p>
+              <w:pPr>
+                <w:pStyle w:val="TDC1"/>
+                <w:tabs>
+                  <w:tab w:val="right" w:leader="dot" w:pos="8686"/>
+                </w:tabs>
+                <w:rPr>
+                  <w:rFonts w:asciiTheme="minorHAnsi" w:eastAsiaTheme="minorEastAsia" w:hAnsiTheme="minorHAnsi"/>
+                  <w:b w:val="0"/>
+                  <w:noProof/>
+                  <w:sz w:val="22"/>
+                  <w:lang w:eastAsia="es-MX"/>
+                </w:rPr>
+              </w:pPr>
+              <w:hyperlink w:anchor="_Toc101082802" w:history="1">
+                <w:r>
+                  <w:rPr>
+                    <w:rStyle w:val="Hipervnculo"/>
+                    <w:noProof/>
+                  </w:rPr>
+                  <w:t>Elementos y características de un certificado</w:t>
+                </w:r>
+                <w:r>
+                  <w:rPr>
+                    <w:noProof/>
+                    <w:webHidden/>
+                  </w:rPr>
+                  <w:tab/>
+                </w:r>
+                <w:r>
+                  <w:rPr>
+                    <w:noProof/>
+                    <w:webHidden/>
+                  </w:rPr>
+                  <w:fldChar w:fldCharType="begin"/>
+                </w:r>
+                <w:r>
+                  <w:rPr>
+                    <w:noProof/>
+                    <w:webHidden/>
+                  </w:rPr>
+                  <w:instrText xml:space="preserve"> PAGEREF _Toc101082802 \h </w:instrText>
+                </w:r>
+                <w:r>
+                  <w:rPr>
+                    <w:noProof/>
+                    <w:webHidden/>
+                  </w:rPr>
+                </w:r>
+                <w:r>
+                  <w:rPr>
+                    <w:noProof/>
+                    <w:webHidden/>
+                  </w:rPr>
+                  <w:fldChar w:fldCharType="separate"/>
+                </w:r>
+                <w:r>
+                  <w:rPr>
+                    <w:noProof/>
+                    <w:webHidden/>
+                  </w:rPr>
+                  <w:t>17</w:t>
                 </w:r>
                 <w:r>
                   <w:rPr>
@@ -834,16 +1130,14 @@
                   <w:lang w:eastAsia="es-MX"/>
                 </w:rPr>
               </w:pPr>
-              <w:hyperlink w:anchor="_Toc101040030" w:history="1">
+              <w:hyperlink w:anchor="_Toc101082803" w:history="1">
                 <w:r>
                   <w:rPr>
                     <w:rStyle w:val="Hipervnculo"/>
-                    <w:rFonts w:eastAsia="Times New Roman"/>
-                    <w:caps/>
-                    <w:noProof/>
-                    <w:lang w:val="es-ES"/>
-                  </w:rPr>
-                  <w:t>proceso para generar un certificado</w:t>
+                    <w:noProof/>
+                    <w:lang w:val="es-ES_tradnl"/>
+                  </w:rPr>
+                  <w:t>Elementos de un certificado</w:t>
                 </w:r>
                 <w:r>
                   <w:rPr>
@@ -864,7 +1158,7 @@
                     <w:noProof/>
                     <w:webHidden/>
                   </w:rPr>
-                  <w:instrText xml:space="preserve"> PAGEREF _Toc101040030 \h </w:instrText>
+                  <w:instrText xml:space="preserve"> PAGEREF _Toc101082803 \h </w:instrText>
                 </w:r>
                 <w:r>
                   <w:rPr>
@@ -884,7 +1178,79 @@
                     <w:noProof/>
                     <w:webHidden/>
                   </w:rPr>
-                  <w:t>13</w:t>
+                  <w:t>18</w:t>
+                </w:r>
+                <w:r>
+                  <w:rPr>
+                    <w:noProof/>
+                    <w:webHidden/>
+                  </w:rPr>
+                  <w:fldChar w:fldCharType="end"/>
+                </w:r>
+              </w:hyperlink>
+            </w:p>
+            <w:p>
+              <w:pPr>
+                <w:pStyle w:val="TDC1"/>
+                <w:tabs>
+                  <w:tab w:val="right" w:leader="dot" w:pos="8686"/>
+                </w:tabs>
+                <w:rPr>
+                  <w:rFonts w:asciiTheme="minorHAnsi" w:eastAsiaTheme="minorEastAsia" w:hAnsiTheme="minorHAnsi"/>
+                  <w:b w:val="0"/>
+                  <w:noProof/>
+                  <w:sz w:val="22"/>
+                  <w:lang w:eastAsia="es-MX"/>
+                </w:rPr>
+              </w:pPr>
+              <w:hyperlink w:anchor="_Toc101082804" w:history="1">
+                <w:r>
+                  <w:rPr>
+                    <w:rStyle w:val="Hipervnculo"/>
+                    <w:noProof/>
+                  </w:rPr>
+                  <w:t>Almacén de certificados</w:t>
+                </w:r>
+                <w:r>
+                  <w:rPr>
+                    <w:noProof/>
+                    <w:webHidden/>
+                  </w:rPr>
+                  <w:tab/>
+                </w:r>
+                <w:r>
+                  <w:rPr>
+                    <w:noProof/>
+                    <w:webHidden/>
+                  </w:rPr>
+                  <w:fldChar w:fldCharType="begin"/>
+                </w:r>
+                <w:r>
+                  <w:rPr>
+                    <w:noProof/>
+                    <w:webHidden/>
+                  </w:rPr>
+                  <w:instrText xml:space="preserve"> PAGEREF _Toc101082804 \h </w:instrText>
+                </w:r>
+                <w:r>
+                  <w:rPr>
+                    <w:noProof/>
+                    <w:webHidden/>
+                  </w:rPr>
+                </w:r>
+                <w:r>
+                  <w:rPr>
+                    <w:noProof/>
+                    <w:webHidden/>
+                  </w:rPr>
+                  <w:fldChar w:fldCharType="separate"/>
+                </w:r>
+                <w:r>
+                  <w:rPr>
+                    <w:noProof/>
+                    <w:webHidden/>
+                  </w:rPr>
+                  <w:t>24</w:t>
                 </w:r>
                 <w:r>
                   <w:rPr>
@@ -908,16 +1274,13 @@
                   <w:lang w:eastAsia="es-MX"/>
                 </w:rPr>
               </w:pPr>
-              <w:hyperlink w:anchor="_Toc101040031" w:history="1">
+              <w:hyperlink w:anchor="_Toc101082805" w:history="1">
                 <w:r>
                   <w:rPr>
                     <w:rStyle w:val="Hipervnculo"/>
-                    <w:rFonts w:eastAsia="Times New Roman"/>
-                    <w:caps/>
-                    <w:noProof/>
-                    <w:lang w:val="es-ES"/>
-                  </w:rPr>
-                  <w:t>Uso de un certificado</w:t>
+                    <w:noProof/>
+                  </w:rPr>
+                  <w:t>Almacén de certificado de Windows</w:t>
                 </w:r>
                 <w:r>
                   <w:rPr>
@@ -938,7 +1301,7 @@
                     <w:noProof/>
                     <w:webHidden/>
                   </w:rPr>
-                  <w:instrText xml:space="preserve"> PAGEREF _Toc101040031 \h </w:instrText>
+                  <w:instrText xml:space="preserve"> PAGEREF _Toc101082805 \h </w:instrText>
                 </w:r>
                 <w:r>
                   <w:rPr>
@@ -958,7 +1321,7 @@
                     <w:noProof/>
                     <w:webHidden/>
                   </w:rPr>
-                  <w:t>14</w:t>
+                  <w:t>24</w:t>
                 </w:r>
                 <w:r>
                   <w:rPr>
@@ -982,16 +1345,13 @@
                   <w:lang w:eastAsia="es-MX"/>
                 </w:rPr>
               </w:pPr>
-              <w:hyperlink w:anchor="_Toc101040032" w:history="1">
+              <w:hyperlink w:anchor="_Toc101082806" w:history="1">
                 <w:r>
                   <w:rPr>
                     <w:rStyle w:val="Hipervnculo"/>
-                    <w:rFonts w:eastAsia="Times New Roman"/>
-                    <w:caps/>
-                    <w:noProof/>
-                    <w:lang w:val="es-ES"/>
-                  </w:rPr>
-                  <w:t>Autentificación de operaciones</w:t>
+                    <w:noProof/>
+                  </w:rPr>
+                  <w:t>Java Keystore</w:t>
                 </w:r>
                 <w:r>
                   <w:rPr>
@@ -1012,7 +1372,7 @@
                     <w:noProof/>
                     <w:webHidden/>
                   </w:rPr>
-                  <w:instrText xml:space="preserve"> PAGEREF _Toc101040032 \h </w:instrText>
+                  <w:instrText xml:space="preserve"> PAGEREF _Toc101082806 \h </w:instrText>
                 </w:r>
                 <w:r>
                   <w:rPr>
@@ -1032,7 +1392,79 @@
                     <w:noProof/>
                     <w:webHidden/>
                   </w:rPr>
-                  <w:t>15</w:t>
+                  <w:t>25</w:t>
+                </w:r>
+                <w:r>
+                  <w:rPr>
+                    <w:noProof/>
+                    <w:webHidden/>
+                  </w:rPr>
+                  <w:fldChar w:fldCharType="end"/>
+                </w:r>
+              </w:hyperlink>
+            </w:p>
+            <w:p>
+              <w:pPr>
+                <w:pStyle w:val="TDC1"/>
+                <w:tabs>
+                  <w:tab w:val="right" w:leader="dot" w:pos="8686"/>
+                </w:tabs>
+                <w:rPr>
+                  <w:rFonts w:asciiTheme="minorHAnsi" w:eastAsiaTheme="minorEastAsia" w:hAnsiTheme="minorHAnsi"/>
+                  <w:b w:val="0"/>
+                  <w:noProof/>
+                  <w:sz w:val="22"/>
+                  <w:lang w:eastAsia="es-MX"/>
+                </w:rPr>
+              </w:pPr>
+              <w:hyperlink w:anchor="_Toc101082807" w:history="1">
+                <w:r>
+                  <w:rPr>
+                    <w:rStyle w:val="Hipervnculo"/>
+                    <w:noProof/>
+                  </w:rPr>
+                  <w:t>Resumen de operaciones con OpenSSL</w:t>
+                </w:r>
+                <w:r>
+                  <w:rPr>
+                    <w:noProof/>
+                    <w:webHidden/>
+                  </w:rPr>
+                  <w:tab/>
+                </w:r>
+                <w:r>
+                  <w:rPr>
+                    <w:noProof/>
+                    <w:webHidden/>
+                  </w:rPr>
+                  <w:fldChar w:fldCharType="begin"/>
+                </w:r>
+                <w:r>
+                  <w:rPr>
+                    <w:noProof/>
+                    <w:webHidden/>
+                  </w:rPr>
+                  <w:instrText xml:space="preserve"> PAGEREF _Toc101082807 \h </w:instrText>
+                </w:r>
+                <w:r>
+                  <w:rPr>
+                    <w:noProof/>
+                    <w:webHidden/>
+                  </w:rPr>
+                </w:r>
+                <w:r>
+                  <w:rPr>
+                    <w:noProof/>
+                    <w:webHidden/>
+                  </w:rPr>
+                  <w:fldChar w:fldCharType="separate"/>
+                </w:r>
+                <w:r>
+                  <w:rPr>
+                    <w:noProof/>
+                    <w:webHidden/>
+                  </w:rPr>
+                  <w:t>29</w:t>
                 </w:r>
                 <w:r>
                   <w:rPr>
@@ -1056,14 +1488,13 @@
                   <w:lang w:eastAsia="es-MX"/>
                 </w:rPr>
               </w:pPr>
-              <w:hyperlink w:anchor="_Toc101040033" w:history="1">
+              <w:hyperlink w:anchor="_Toc101082808" w:history="1">
                 <w:r>
                   <w:rPr>
                     <w:rStyle w:val="Hipervnculo"/>
                     <w:noProof/>
-                    <w:lang w:val="es-ES_tradnl"/>
-                  </w:rPr>
-                  <w:t>Elementos de un certificado</w:t>
+                  </w:rPr>
+                  <w:t>Generar un certificado</w:t>
                 </w:r>
                 <w:r>
                   <w:rPr>
@@ -1084,7 +1515,7 @@
                     <w:noProof/>
                     <w:webHidden/>
                   </w:rPr>
-                  <w:instrText xml:space="preserve"> PAGEREF _Toc101040033 \h </w:instrText>
+                  <w:instrText xml:space="preserve"> PAGEREF _Toc101082808 \h </w:instrText>
                 </w:r>
                 <w:r>
                   <w:rPr>
@@ -1104,121 +1535,7 @@
                     <w:noProof/>
                     <w:webHidden/>
                   </w:rPr>
-                  <w:t>18</w:t>
-                </w:r>
-                <w:r>
-                  <w:rPr>
-                    <w:noProof/>
-                    <w:webHidden/>
-                  </w:rPr>
-                  <w:fldChar w:fldCharType="end"/>
-                </w:r>
-              </w:hyperlink>
-            </w:p>
-            <w:p>
-              <w:pPr>
-                <w:pStyle w:val="TDC1"/>
-                <w:tabs>
-                  <w:tab w:val="left" w:pos="1100"/>
-                  <w:tab w:val="right" w:leader="dot" w:pos="8686"/>
-                </w:tabs>
-                <w:rPr>
-                  <w:rFonts w:asciiTheme="minorHAnsi" w:eastAsiaTheme="minorEastAsia" w:hAnsiTheme="minorHAnsi"/>
-                  <w:b w:val="0"/>
-                  <w:noProof/>
-                  <w:sz w:val="22"/>
-                  <w:lang w:eastAsia="es-MX"/>
-                </w:rPr>
-              </w:pPr>
-              <w:hyperlink w:anchor="_Toc101040034" w:history="1">
-                <w:r>
-                  <w:rPr>
-                    <w:rStyle w:val="Hipervnculo"/>
-                    <w:rFonts w:ascii="Symbol" w:hAnsi="Symbol"/>
-                    <w:noProof/>
-                  </w:rPr>
-                  <w:t></w:t>
-                </w:r>
-                <w:r>
-                  <w:rPr>
-                    <w:rFonts w:asciiTheme="minorHAnsi" w:eastAsiaTheme="minorEastAsia" w:hAnsiTheme="minorHAnsi"/>
-                    <w:b w:val="0"/>
-                    <w:noProof/>
-                    <w:sz w:val="22"/>
-                    <w:lang w:eastAsia="es-MX"/>
-                  </w:rPr>
-                  <w:tab/>
-                </w:r>
-                <w:r>
-                  <w:rPr>
-                    <w:rStyle w:val="Hipervnculo"/>
-                    <w:noProof/>
-                    <w:lang w:eastAsia="es-MX"/>
-                  </w:rPr>
-                  <w:t xml:space="preserve">Microsoft Cryptographic Service Providers: </w:t>
-                </w:r>
-                <w:r>
-                  <w:rPr>
-                    <w:rStyle w:val="Hipervnculo"/>
-                    <w:noProof/>
-                  </w:rPr>
-                  <w:t xml:space="preserve">Los </w:t>
-                </w:r>
-                <w:r>
-                  <w:rPr>
-                    <w:rStyle w:val="Hipervnculo"/>
-                    <w:noProof/>
-                    <w:lang w:eastAsia="es-MX"/>
-                  </w:rPr>
-                  <w:t xml:space="preserve">Cryptographic </w:t>
-                </w:r>
-                <w:r>
-                  <w:rPr>
-                    <w:rStyle w:val="Hipervnculo"/>
-                    <w:noProof/>
-                  </w:rPr>
-                  <w:t>Service Providers (CSP) son un conjunto de API de Microsoft con una funcionalidad en concreto, los certificados en Windows se configuran para poder usar o varios CSP.</w:t>
-                </w:r>
-                <w:r>
-                  <w:rPr>
-                    <w:noProof/>
-                    <w:webHidden/>
-                  </w:rPr>
-                  <w:tab/>
-                </w:r>
-                <w:r>
-                  <w:rPr>
-                    <w:noProof/>
-                    <w:webHidden/>
-                  </w:rPr>
-                  <w:fldChar w:fldCharType="begin"/>
-                </w:r>
-                <w:r>
-                  <w:rPr>
-                    <w:noProof/>
-                    <w:webHidden/>
-                  </w:rPr>
-                  <w:instrText xml:space="preserve"> PAGEREF _Toc101040034 \h </w:instrText>
-                </w:r>
-                <w:r>
-                  <w:rPr>
-                    <w:noProof/>
-                    <w:webHidden/>
-                  </w:rPr>
-                </w:r>
-                <w:r>
-                  <w:rPr>
-                    <w:noProof/>
-                    <w:webHidden/>
-                  </w:rPr>
-                  <w:fldChar w:fldCharType="separate"/>
-                </w:r>
-                <w:r>
-                  <w:rPr>
-                    <w:noProof/>
-                    <w:webHidden/>
-                  </w:rPr>
-                  <w:t>20</w:t>
+                  <w:t>29</w:t>
                 </w:r>
                 <w:r>
                   <w:rPr>
@@ -1242,13 +1559,13 @@
                   <w:lang w:eastAsia="es-MX"/>
                 </w:rPr>
               </w:pPr>
-              <w:hyperlink w:anchor="_Toc101040035" w:history="1">
+              <w:hyperlink w:anchor="_Toc101082809" w:history="1">
                 <w:r>
                   <w:rPr>
                     <w:rStyle w:val="Hipervnculo"/>
                     <w:noProof/>
                   </w:rPr>
-                  <w:t>Almacén de certificado de Windows</w:t>
+                  <w:t>Revocar un certificado</w:t>
                 </w:r>
                 <w:r>
                   <w:rPr>
@@ -1269,7 +1586,7 @@
                     <w:noProof/>
                     <w:webHidden/>
                   </w:rPr>
-                  <w:instrText xml:space="preserve"> PAGEREF _Toc101040035 \h </w:instrText>
+                  <w:instrText xml:space="preserve"> PAGEREF _Toc101082809 \h </w:instrText>
                 </w:r>
                 <w:r>
                   <w:rPr>
@@ -1289,7 +1606,7 @@
                     <w:noProof/>
                     <w:webHidden/>
                   </w:rPr>
-                  <w:t>24</w:t>
+                  <w:t>30</w:t>
                 </w:r>
                 <w:r>
                   <w:rPr>
@@ -1313,13 +1630,13 @@
                   <w:lang w:eastAsia="es-MX"/>
                 </w:rPr>
               </w:pPr>
-              <w:hyperlink w:anchor="_Toc101040036" w:history="1">
+              <w:hyperlink w:anchor="_Toc101082810" w:history="1">
                 <w:r>
                   <w:rPr>
                     <w:rStyle w:val="Hipervnculo"/>
                     <w:noProof/>
                   </w:rPr>
-                  <w:t>Java Keystore</w:t>
+                  <w:t>Renovar con la misma clave</w:t>
                 </w:r>
                 <w:r>
                   <w:rPr>
@@ -1340,7 +1657,7 @@
                     <w:noProof/>
                     <w:webHidden/>
                   </w:rPr>
-                  <w:instrText xml:space="preserve"> PAGEREF _Toc101040036 \h </w:instrText>
+                  <w:instrText xml:space="preserve"> PAGEREF _Toc101082810 \h </w:instrText>
                 </w:r>
                 <w:r>
                   <w:rPr>
@@ -1360,7 +1677,93 @@
                     <w:noProof/>
                     <w:webHidden/>
                   </w:rPr>
-                  <w:t>25</w:t>
+                  <w:t>30</w:t>
+                </w:r>
+                <w:r>
+                  <w:rPr>
+                    <w:noProof/>
+                    <w:webHidden/>
+                  </w:rPr>
+                  <w:fldChar w:fldCharType="end"/>
+                </w:r>
+              </w:hyperlink>
+            </w:p>
+            <w:p>
+              <w:pPr>
+                <w:pStyle w:val="TDC1"/>
+                <w:tabs>
+                  <w:tab w:val="right" w:leader="dot" w:pos="8686"/>
+                </w:tabs>
+                <w:rPr>
+                  <w:rFonts w:asciiTheme="minorHAnsi" w:eastAsiaTheme="minorEastAsia" w:hAnsiTheme="minorHAnsi"/>
+                  <w:b w:val="0"/>
+                  <w:noProof/>
+                  <w:sz w:val="22"/>
+                  <w:lang w:eastAsia="es-MX"/>
+                </w:rPr>
+              </w:pPr>
+              <w:hyperlink w:anchor="_Toc101082811" w:history="1">
+                <w:r>
+                  <w:rPr>
+                    <w:rStyle w:val="Hipervnculo"/>
+                    <w:noProof/>
+                  </w:rPr>
+                  <w:t xml:space="preserve">Solicitud de certificados a Entidad Certificadora de un Active </w:t>
+                </w:r>
+                <w:r>
+                  <w:rPr>
+                    <w:rStyle w:val="Hipervnculo"/>
+                    <w:noProof/>
+                  </w:rPr>
+                  <w:t>D</w:t>
+                </w:r>
+                <w:r>
+                  <w:rPr>
+                    <w:rStyle w:val="Hipervnculo"/>
+                    <w:noProof/>
+                  </w:rPr>
+                  <w:t>irectorio</w:t>
+                </w:r>
+                <w:r>
+                  <w:rPr>
+                    <w:noProof/>
+                    <w:webHidden/>
+                  </w:rPr>
+                  <w:tab/>
+                </w:r>
+                <w:r>
+                  <w:rPr>
+                    <w:noProof/>
+                    <w:webHidden/>
+                  </w:rPr>
+                  <w:fldChar w:fldCharType="begin"/>
+                </w:r>
+                <w:r>
+                  <w:rPr>
+                    <w:noProof/>
+                    <w:webHidden/>
+                  </w:rPr>
+                  <w:instrText xml:space="preserve"> PAGEREF _Toc101082811 \h </w:instrText>
+                </w:r>
+                <w:r>
+                  <w:rPr>
+                    <w:noProof/>
+                    <w:webHidden/>
+                  </w:rPr>
+                </w:r>
+                <w:r>
+                  <w:rPr>
+                    <w:noProof/>
+                    <w:webHidden/>
+                  </w:rPr>
+                  <w:fldChar w:fldCharType="separate"/>
+                </w:r>
+                <w:r>
+                  <w:rPr>
+                    <w:noProof/>
+                    <w:webHidden/>
+                  </w:rPr>
+                  <w:t>31</w:t>
                 </w:r>
                 <w:r>
                   <w:rPr>
@@ -1401,7 +1804,6 @@
               <w:lang w:val="es-ES"/>
             </w:rPr>
           </w:pPr>
-          <w:bookmarkStart w:id="2" w:name="_Toc101040021"/>
           <w:r>
             <w:br w:type="page"/>
           </w:r>
@@ -1410,6 +1812,7 @@
           <w:pPr>
             <w:pStyle w:val="TituloNormal"/>
           </w:pPr>
+          <w:bookmarkStart w:id="2" w:name="_Toc101082790"/>
           <w:r>
             <w:lastRenderedPageBreak/>
             <w:t>Temas pendientes</w:t>
@@ -1438,7 +1841,7 @@
             <w:rPr>
               <w:lang w:val="es-ES"/>
             </w:rPr>
-            <w:t>Crear certificados con la entidad certificadora AD</w:t>
+            <w:t>Crear certificados con IIS</w:t>
           </w:r>
         </w:p>
         <w:p>
@@ -1449,66 +1852,30 @@
               <w:numId w:val="4"/>
             </w:numPr>
             <w:rPr>
+              <w:highlight w:val="yellow"/>
               <w:lang w:val="es-ES"/>
             </w:rPr>
           </w:pPr>
           <w:r>
             <w:rPr>
+              <w:highlight w:val="yellow"/>
               <w:lang w:val="es-ES"/>
             </w:rPr>
-            <w:t>Crear certificados con IIS</w:t>
-          </w:r>
-        </w:p>
-        <w:p>
-          <w:pPr>
-            <w:pStyle w:val="Prrafodelista"/>
-            <w:numPr>
-              <w:ilvl w:val="0"/>
-              <w:numId w:val="4"/>
-            </w:numPr>
-            <w:rPr>
+            <w:t>Creación</w:t>
+          </w:r>
+          <w:r>
+            <w:rPr>
+              <w:highlight w:val="yellow"/>
               <w:lang w:val="es-ES"/>
             </w:rPr>
-          </w:pPr>
-          <w:proofErr w:type="spellStart"/>
-          <w:r>
-            <w:rPr>
+            <w:t xml:space="preserve"> de certificados con </w:t>
+          </w:r>
+          <w:r>
+            <w:rPr>
+              <w:highlight w:val="yellow"/>
               <w:lang w:val="es-ES"/>
             </w:rPr>
-            <w:t>Creacion</w:t>
-          </w:r>
-          <w:proofErr w:type="spellEnd"/>
-          <w:r>
-            <w:rPr>
-              <w:lang w:val="es-ES"/>
-            </w:rPr>
-            <w:t xml:space="preserve"> de certificados con </w:t>
-          </w:r>
-          <w:proofErr w:type="spellStart"/>
-          <w:r>
-            <w:rPr>
-              <w:lang w:val="es-ES"/>
-            </w:rPr>
-            <w:t>openssl</w:t>
-          </w:r>
-          <w:proofErr w:type="spellEnd"/>
-        </w:p>
-        <w:p>
-          <w:pPr>
-            <w:pStyle w:val="Prrafodelista"/>
-            <w:numPr>
-              <w:ilvl w:val="0"/>
-              <w:numId w:val="4"/>
-            </w:numPr>
-            <w:rPr>
-              <w:lang w:val="es-ES"/>
-            </w:rPr>
-          </w:pPr>
-          <w:r>
-            <w:rPr>
-              <w:lang w:val="es-ES"/>
-            </w:rPr>
-            <w:t>¿Que hace que un certificado sea valido?</w:t>
+            <w:t>OpenSSL</w:t>
           </w:r>
         </w:p>
         <w:p>
@@ -1542,7 +1909,7 @@
           <w:pPr>
             <w:pStyle w:val="TituloNormal"/>
           </w:pPr>
-          <w:bookmarkStart w:id="3" w:name="_Toc101040022"/>
+          <w:bookmarkStart w:id="3" w:name="_Toc101082791"/>
           <w:r>
             <w:lastRenderedPageBreak/>
             <w:t>Objetivos de la criptografía</w:t>
@@ -1612,7 +1979,7 @@
               <w:lang w:val="es-ES_tradnl"/>
             </w:rPr>
           </w:pPr>
-          <w:bookmarkStart w:id="4" w:name="_Toc101040023"/>
+          <w:bookmarkStart w:id="4" w:name="_Toc101082792"/>
           <w:r>
             <w:rPr>
               <w:lang w:val="es-ES_tradnl"/>
@@ -1805,7 +2172,7 @@
               <w:numId w:val="0"/>
             </w:numPr>
           </w:pPr>
-          <w:bookmarkStart w:id="5" w:name="_Toc101040024"/>
+          <w:bookmarkStart w:id="5" w:name="_Toc101082793"/>
           <w:r>
             <w:rPr>
               <w:lang w:val="es-ES_tradnl"/>
@@ -1930,7 +2297,7 @@
               <w:numId w:val="0"/>
             </w:numPr>
           </w:pPr>
-          <w:bookmarkStart w:id="6" w:name="_Toc101040025"/>
+          <w:bookmarkStart w:id="6" w:name="_Toc101082794"/>
           <w:r>
             <w:rPr>
               <w:lang w:val="es-ES_tradnl"/>
@@ -2004,7 +2371,7 @@
           <w:pPr>
             <w:pStyle w:val="TituloNormal"/>
           </w:pPr>
-          <w:bookmarkStart w:id="7" w:name="_Toc101040026"/>
+          <w:bookmarkStart w:id="7" w:name="_Toc101082795"/>
           <w:r>
             <w:lastRenderedPageBreak/>
             <w:t>Criptografía simétrica</w:t>
@@ -2127,7 +2494,7 @@
           <w:pPr>
             <w:pStyle w:val="TituloNormal"/>
           </w:pPr>
-          <w:bookmarkStart w:id="8" w:name="_Toc101040027"/>
+          <w:bookmarkStart w:id="8" w:name="_Toc101082796"/>
           <w:r>
             <w:lastRenderedPageBreak/>
             <w:t>Criptografía asimétrica</w:t>
@@ -2415,7 +2782,7 @@
           <w:pPr>
             <w:pStyle w:val="TituloNormal"/>
           </w:pPr>
-          <w:bookmarkStart w:id="9" w:name="_Toc101040028"/>
+          <w:bookmarkStart w:id="9" w:name="_Toc101082797"/>
           <w:r>
             <w:lastRenderedPageBreak/>
             <w:t>Certificados digital</w:t>
@@ -2588,7 +2955,7 @@
           <w:pPr>
             <w:pStyle w:val="TituloNormal"/>
           </w:pPr>
-          <w:bookmarkStart w:id="10" w:name="_Toc101040029"/>
+          <w:bookmarkStart w:id="10" w:name="_Toc101082798"/>
           <w:r>
             <w:lastRenderedPageBreak/>
             <w:t>Elementos</w:t>
@@ -3291,44 +3658,14 @@
         </w:p>
         <w:p>
           <w:pPr>
-            <w:pStyle w:val="Ttulo2"/>
-            <w:numPr>
-              <w:ilvl w:val="0"/>
-              <w:numId w:val="0"/>
-            </w:numPr>
-            <w:shd w:val="clear" w:color="auto" w:fill="FFFFFF"/>
-            <w:spacing w:before="0"/>
-            <w:rPr>
-              <w:rFonts w:eastAsia="Times New Roman"/>
-              <w:caps/>
-              <w:color w:val="808080" w:themeColor="background1" w:themeShade="80"/>
-              <w:sz w:val="28"/>
-              <w:szCs w:val="28"/>
-              <w:lang w:val="es-ES"/>
-            </w:rPr>
+            <w:pStyle w:val="TituloNormal"/>
           </w:pPr>
-          <w:bookmarkStart w:id="11" w:name="_Toc101040030"/>
-          <w:r>
-            <w:rPr>
-              <w:rFonts w:eastAsia="Times New Roman"/>
-              <w:caps/>
-              <w:color w:val="808080" w:themeColor="background1" w:themeShade="80"/>
-              <w:sz w:val="28"/>
-              <w:szCs w:val="28"/>
-              <w:lang w:val="es-ES"/>
-            </w:rPr>
+          <w:bookmarkStart w:id="11" w:name="_Toc101082799"/>
+          <w:r>
             <w:lastRenderedPageBreak/>
             <w:t>proc</w:t>
           </w:r>
           <w:r>
-            <w:rPr>
-              <w:rFonts w:eastAsia="Times New Roman"/>
-              <w:caps/>
-              <w:color w:val="808080" w:themeColor="background1" w:themeShade="80"/>
-              <w:sz w:val="28"/>
-              <w:szCs w:val="28"/>
-              <w:lang w:val="es-ES"/>
-            </w:rPr>
             <w:t>eso para generar un certificado</w:t>
           </w:r>
           <w:bookmarkEnd w:id="11"/>
@@ -3469,32 +3806,10 @@
         </w:p>
         <w:p>
           <w:pPr>
-            <w:pStyle w:val="Ttulo2"/>
-            <w:numPr>
-              <w:ilvl w:val="0"/>
-              <w:numId w:val="0"/>
-            </w:numPr>
-            <w:shd w:val="clear" w:color="auto" w:fill="FFFFFF"/>
-            <w:spacing w:before="0"/>
-            <w:rPr>
-              <w:rFonts w:eastAsia="Times New Roman"/>
-              <w:caps/>
-              <w:color w:val="808080" w:themeColor="background1" w:themeShade="80"/>
-              <w:sz w:val="28"/>
-              <w:szCs w:val="28"/>
-              <w:lang w:val="es-ES"/>
-            </w:rPr>
+            <w:pStyle w:val="TituloNormal"/>
           </w:pPr>
-          <w:bookmarkStart w:id="12" w:name="_Toc101040031"/>
-          <w:r>
-            <w:rPr>
-              <w:rFonts w:eastAsia="Times New Roman"/>
-              <w:caps/>
-              <w:color w:val="808080" w:themeColor="background1" w:themeShade="80"/>
-              <w:sz w:val="28"/>
-              <w:szCs w:val="28"/>
-              <w:lang w:val="es-ES"/>
-            </w:rPr>
+          <w:bookmarkStart w:id="12" w:name="_Toc101082800"/>
+          <w:r>
             <w:lastRenderedPageBreak/>
             <w:t>Uso de un certificado</w:t>
           </w:r>
@@ -3625,32 +3940,10 @@
         </w:p>
         <w:p>
           <w:pPr>
-            <w:pStyle w:val="Ttulo2"/>
-            <w:numPr>
-              <w:ilvl w:val="0"/>
-              <w:numId w:val="0"/>
-            </w:numPr>
-            <w:shd w:val="clear" w:color="auto" w:fill="FFFFFF"/>
-            <w:spacing w:before="0"/>
-            <w:rPr>
-              <w:rFonts w:eastAsia="Times New Roman"/>
-              <w:caps/>
-              <w:color w:val="808080" w:themeColor="background1" w:themeShade="80"/>
-              <w:sz w:val="28"/>
-              <w:szCs w:val="28"/>
-              <w:lang w:val="es-ES"/>
-            </w:rPr>
+            <w:pStyle w:val="TituloNormal"/>
           </w:pPr>
-          <w:bookmarkStart w:id="13" w:name="_Toc101040032"/>
-          <w:r>
-            <w:rPr>
-              <w:rFonts w:eastAsia="Times New Roman"/>
-              <w:caps/>
-              <w:color w:val="808080" w:themeColor="background1" w:themeShade="80"/>
-              <w:sz w:val="28"/>
-              <w:szCs w:val="28"/>
-              <w:lang w:val="es-ES"/>
-            </w:rPr>
+          <w:bookmarkStart w:id="13" w:name="_Toc101082801"/>
+          <w:r>
             <w:lastRenderedPageBreak/>
             <w:t>Autentificación de operaciones</w:t>
           </w:r>
@@ -3978,34 +4271,19 @@
         </w:p>
         <w:p>
           <w:pPr>
-            <w:spacing w:line="276" w:lineRule="auto"/>
-            <w:ind w:firstLine="0"/>
-            <w:jc w:val="left"/>
-            <w:rPr>
-              <w:rFonts w:eastAsia="Times New Roman" w:cstheme="majorBidi"/>
-              <w:b/>
-              <w:bCs/>
-              <w:caps/>
-              <w:color w:val="808080" w:themeColor="background1" w:themeShade="80"/>
-              <w:sz w:val="28"/>
-              <w:szCs w:val="28"/>
-              <w:lang w:val="es-ES"/>
+            <w:pStyle w:val="TituloNormal"/>
+            <w:rPr>
+              <w:b w:val="0"/>
+              <w:bCs w:val="0"/>
+              <w:caps w:val="0"/>
             </w:rPr>
           </w:pPr>
-          <w:r>
-            <w:rPr>
-              <w:rFonts w:eastAsia="Times New Roman" w:cstheme="majorBidi"/>
-              <w:b/>
-              <w:bCs/>
-              <w:caps/>
-              <w:color w:val="808080" w:themeColor="background1" w:themeShade="80"/>
-              <w:sz w:val="28"/>
-              <w:szCs w:val="28"/>
-              <w:lang w:val="es-ES"/>
-            </w:rPr>
+          <w:bookmarkStart w:id="15" w:name="_Toc101082802"/>
+          <w:r>
             <w:lastRenderedPageBreak/>
             <w:t>Elementos y características de un certificado</w:t>
           </w:r>
+          <w:bookmarkEnd w:id="15"/>
         </w:p>
         <w:p>
           <w:pPr>
@@ -4112,8 +4390,14 @@
             <w:rPr>
               <w:lang w:eastAsia="es-MX"/>
             </w:rPr>
+            <w:t xml:space="preserve">Los certificados raíces “confían” en sí mismos. No necesita de una entidad superior para ser confiable, generalmente están instalados por defecto en los navegadores y los </w:t>
+          </w:r>
+          <w:r>
+            <w:rPr>
+              <w:lang w:eastAsia="es-MX"/>
+            </w:rPr>
             <w:lastRenderedPageBreak/>
-            <w:t xml:space="preserve">Los certificados raíces “confían” en sí mismos. No necesita de una entidad superior para ser confiable, generalmente están instalados por defecto en los navegadores y los sistemas operativos (en los que confiamos), si instalamos navegadores o sistemas operativos de dudosa procedencia, pueden instalarse certificados </w:t>
+            <w:t xml:space="preserve">sistemas operativos (en los que confiamos), si instalamos navegadores o sistemas operativos de dudosa procedencia, pueden instalarse certificados </w:t>
           </w:r>
           <w:r>
             <w:rPr>
@@ -4139,21 +4423,14 @@
               <w:lang w:val="es-ES_tradnl"/>
             </w:rPr>
           </w:pPr>
-          <w:bookmarkStart w:id="15" w:name="_Toc101040033"/>
+          <w:bookmarkStart w:id="16" w:name="_Toc101082803"/>
           <w:r>
             <w:rPr>
               <w:lang w:val="es-ES_tradnl"/>
             </w:rPr>
             <w:t>Elementos de un certificado</w:t>
           </w:r>
-          <w:bookmarkEnd w:id="15"/>
-        </w:p>
-        <w:p>
-          <w:pPr>
-            <w:rPr>
-              <w:lang w:eastAsia="es-MX"/>
-            </w:rPr>
-          </w:pPr>
+          <w:bookmarkEnd w:id="16"/>
         </w:p>
         <w:p>
           <w:pPr>
@@ -4237,14 +4514,12 @@
             </w:rPr>
             <w:t xml:space="preserve"> Nombre del host o persona sobre la que se </w:t>
           </w:r>
-          <w:proofErr w:type="spellStart"/>
           <w:r>
             <w:rPr>
               <w:lang w:eastAsia="es-MX"/>
             </w:rPr>
-            <w:t>esta</w:t>
-          </w:r>
-          <w:proofErr w:type="spellEnd"/>
+            <w:t>está</w:t>
+          </w:r>
           <w:r>
             <w:rPr>
               <w:lang w:eastAsia="es-MX"/>
@@ -4497,7 +4772,6 @@
                     <w:sz w:val="20"/>
                     <w:lang w:val="en-US"/>
                   </w:rPr>
-                  <w:lastRenderedPageBreak/>
                   <w:t>Tipo</w:t>
                 </w:r>
               </w:p>
@@ -4803,6 +5077,7 @@
                     <w:szCs w:val="20"/>
                     <w:lang w:eastAsia="es-MX"/>
                   </w:rPr>
+                  <w:lastRenderedPageBreak/>
                   <w:t>keyEncipherment </w:t>
                 </w:r>
               </w:p>
@@ -6146,7 +6421,6 @@
             <w:rPr>
               <w:lang w:eastAsia="es-MX"/>
             </w:rPr>
-            <w:lastRenderedPageBreak/>
             <w:t>extendedKeyUsage = critical, OCSPSigning</w:t>
           </w:r>
         </w:p>
@@ -6174,6 +6448,7 @@
               <w:b/>
               <w:lang w:eastAsia="es-MX"/>
             </w:rPr>
+            <w:lastRenderedPageBreak/>
             <w:t>Algoritmo de firma:</w:t>
           </w:r>
           <w:r>
@@ -6216,43 +6491,34 @@
               <w:numId w:val="14"/>
             </w:numPr>
             <w:rPr>
-              <w:rFonts w:eastAsia="Times New Roman" w:cstheme="majorBidi"/>
-              <w:b/>
-              <w:bCs/>
-              <w:caps/>
-              <w:color w:val="808080" w:themeColor="background1" w:themeShade="80"/>
-              <w:sz w:val="28"/>
-              <w:szCs w:val="28"/>
-              <w:lang w:val="es-ES"/>
-            </w:rPr>
-          </w:pPr>
-          <w:r>
-            <w:rPr>
               <w:b/>
               <w:lang w:eastAsia="es-MX"/>
             </w:rPr>
+          </w:pPr>
+          <w:r>
+            <w:rPr>
+              <w:b/>
+              <w:lang w:eastAsia="es-MX"/>
+            </w:rPr>
             <w:t>Nombres alternativos:</w:t>
           </w:r>
           <w:r>
             <w:rPr>
+              <w:b/>
               <w:lang w:eastAsia="es-MX"/>
             </w:rPr>
-            <w:t xml:space="preserve"> En el caso de un servidor, indica todos los nombres por los cuales responde el servidor, este es un campo obligatorio</w:t>
-          </w:r>
-          <w:r>
-            <w:rPr>
-              <w:rFonts w:ascii="Courier New" w:hAnsi="Courier New" w:cs="Courier New"/>
-              <w:color w:val="292929"/>
-              <w:spacing w:val="-6"/>
-              <w:sz w:val="27"/>
-              <w:szCs w:val="27"/>
-              <w:shd w:val="clear" w:color="auto" w:fill="F2F2F2"/>
-            </w:rPr>
-            <w:t>.</w:t>
+            <w:t xml:space="preserve"> </w:t>
+          </w:r>
+          <w:r>
+            <w:rPr>
+              <w:lang w:eastAsia="es-MX"/>
+            </w:rPr>
+            <w:t>En el caso de un servidor, indica todos los nombres por los cuales responde el servidor, este es un campo obligatorio.</w:t>
           </w:r>
         </w:p>
       </w:sdtContent>
     </w:sdt>
+    <w:bookmarkEnd w:id="14"/>
     <w:p>
       <w:pPr>
         <w:pStyle w:val="Prrafodelista"/>
@@ -6260,9 +6526,10 @@
           <w:ilvl w:val="0"/>
           <w:numId w:val="14"/>
         </w:numPr>
-        <w:shd w:val="clear" w:color="auto" w:fill="FFFFFF"/>
-        <w:spacing w:after="115" w:line="240" w:lineRule="auto"/>
-        <w:outlineLvl w:val="0"/>
+        <w:rPr>
+          <w:b/>
+          <w:lang w:eastAsia="es-MX"/>
+        </w:rPr>
         <w:sectPr>
           <w:headerReference w:type="default" r:id="rId17"/>
           <w:headerReference w:type="first" r:id="rId18"/>
@@ -6272,8 +6539,6 @@
           <w:docGrid w:linePitch="360"/>
         </w:sectPr>
       </w:pPr>
-      <w:bookmarkStart w:id="16" w:name="_Toc101040034"/>
-      <w:bookmarkEnd w:id="14"/>
       <w:r>
         <w:rPr>
           <w:b/>
@@ -6282,19 +6547,11 @@
         <w:t xml:space="preserve">Microsoft Cryptographic Service Providers: </w:t>
       </w:r>
       <w:r>
-        <w:t xml:space="preserve">Los </w:t>
-      </w:r>
-      <w:r>
-        <w:rPr>
-          <w:b/>
+        <w:rPr>
           <w:lang w:eastAsia="es-MX"/>
         </w:rPr>
-        <w:t xml:space="preserve">Cryptographic </w:t>
-      </w:r>
-      <w:r>
-        <w:t>Service Providers (CSP) son un conjunto de API de Microsoft con una funcionalidad en concreto, los certificados en Windows se configuran para poder usar o varios CSP.</w:t>
-      </w:r>
-      <w:bookmarkEnd w:id="16"/>
+        <w:t>Los Cryptographic Service Providers (CSP) son un conjunto de API de Microsoft con una funcionalidad en concreto, los certificados en Windows se configuran para poder usar o varios CSP.</w:t>
+      </w:r>
     </w:p>
     <w:p>
       <w:pPr>
@@ -9113,47 +9370,22 @@
     </w:p>
     <w:p>
       <w:pPr>
-        <w:spacing w:line="276" w:lineRule="auto"/>
-        <w:ind w:firstLine="0"/>
-        <w:jc w:val="left"/>
-        <w:rPr>
-          <w:rFonts w:eastAsia="Times New Roman" w:cstheme="majorBidi"/>
-          <w:b/>
-          <w:bCs/>
-          <w:caps/>
-          <w:color w:val="808080" w:themeColor="background1" w:themeShade="80"/>
-          <w:sz w:val="28"/>
-          <w:szCs w:val="28"/>
-          <w:lang w:val="es-ES"/>
-        </w:rPr>
-      </w:pPr>
-      <w:r>
-        <w:rPr>
-          <w:rFonts w:eastAsia="Times New Roman" w:cstheme="majorBidi"/>
-          <w:b/>
-          <w:bCs/>
-          <w:caps/>
-          <w:color w:val="808080" w:themeColor="background1" w:themeShade="80"/>
-          <w:sz w:val="28"/>
-          <w:szCs w:val="28"/>
-          <w:lang w:val="es-ES"/>
-        </w:rPr>
+        <w:pStyle w:val="TituloNormal"/>
+        <w:rPr>
+          <w:b w:val="0"/>
+          <w:bCs w:val="0"/>
+          <w:caps w:val="0"/>
+        </w:rPr>
+      </w:pPr>
+      <w:bookmarkStart w:id="17" w:name="_Toc101082804"/>
+      <w:r>
         <w:lastRenderedPageBreak/>
         <w:t>Almacén</w:t>
       </w:r>
       <w:r>
-        <w:rPr>
-          <w:rFonts w:eastAsia="Times New Roman" w:cstheme="majorBidi"/>
-          <w:b/>
-          <w:bCs/>
-          <w:caps/>
-          <w:color w:val="808080" w:themeColor="background1" w:themeShade="80"/>
-          <w:sz w:val="28"/>
-          <w:szCs w:val="28"/>
-          <w:lang w:val="es-ES"/>
-        </w:rPr>
         <w:t xml:space="preserve"> de certificados</w:t>
       </w:r>
+      <w:bookmarkEnd w:id="17"/>
     </w:p>
     <w:p>
       <w:r>
@@ -9168,11 +9400,11 @@
           <w:numId w:val="0"/>
         </w:numPr>
       </w:pPr>
-      <w:bookmarkStart w:id="17" w:name="_Toc101040035"/>
+      <w:bookmarkStart w:id="18" w:name="_Toc101082805"/>
       <w:r>
         <w:t>Almacén de certificado de Windows</w:t>
       </w:r>
-      <w:bookmarkEnd w:id="17"/>
+      <w:bookmarkEnd w:id="18"/>
     </w:p>
     <w:p>
       <w:r>
@@ -9237,15 +9469,7 @@
     </w:p>
     <w:p>
       <w:r>
-        <w:t xml:space="preserve">El almacén se clasifica en </w:t>
-      </w:r>
-      <w:proofErr w:type="spellStart"/>
-      <w:r>
-        <w:t>subalmacenes</w:t>
-      </w:r>
-      <w:proofErr w:type="spellEnd"/>
-      <w:r>
-        <w:t xml:space="preserve">, los más importantes son: </w:t>
+        <w:t xml:space="preserve">El almacén se clasifica en subalmacenes, los más importantes son: </w:t>
       </w:r>
     </w:p>
     <w:p>
@@ -9320,11 +9544,11 @@
           <w:numId w:val="0"/>
         </w:numPr>
       </w:pPr>
-      <w:bookmarkStart w:id="18" w:name="_Toc101040036"/>
+      <w:bookmarkStart w:id="19" w:name="_Toc101082806"/>
       <w:r>
         <w:t>Java Keystore</w:t>
       </w:r>
-      <w:bookmarkEnd w:id="18"/>
+      <w:bookmarkEnd w:id="19"/>
     </w:p>
     <w:p/>
     <w:p>
@@ -10709,19 +10933,9 @@
       <w:r>
         <w:rPr>
           <w:b/>
-          <w:lang w:val="en-US"/>
-        </w:rPr>
-        <w:t xml:space="preserve"> </w:t>
-      </w:r>
-      <w:proofErr w:type="spellStart"/>
-      <w:r>
-        <w:rPr>
-          <w:b/>
-          <w:lang w:val="en-US"/>
-        </w:rPr>
-        <w:t>como</w:t>
-      </w:r>
-      <w:proofErr w:type="spellEnd"/>
+        </w:rPr>
+        <w:t xml:space="preserve"> como</w:t>
+      </w:r>
       <w:r>
         <w:rPr>
           <w:b/>
@@ -11509,34 +11723,18 @@
       <w:pPr>
         <w:pStyle w:val="Consola"/>
         <w:rPr>
+          <w:noProof/>
           <w:sz w:val="20"/>
           <w:szCs w:val="20"/>
         </w:rPr>
       </w:pPr>
-      <w:proofErr w:type="gramStart"/>
-      <w:r>
-        <w:rPr>
+      <w:r>
+        <w:rPr>
+          <w:noProof/>
           <w:sz w:val="20"/>
           <w:szCs w:val="20"/>
         </w:rPr>
-        <w:t>k</w:t>
-      </w:r>
-      <w:r>
-        <w:rPr>
-          <w:noProof/>
-          <w:sz w:val="20"/>
-          <w:szCs w:val="20"/>
-        </w:rPr>
-        <w:t>eytool</w:t>
-      </w:r>
-      <w:proofErr w:type="gramEnd"/>
-      <w:r>
-        <w:rPr>
-          <w:noProof/>
-          <w:sz w:val="20"/>
-          <w:szCs w:val="20"/>
-        </w:rPr>
-        <w:t xml:space="preserve"> -exportcert -alias ca -file ca.cer -keystore almacen.jks</w:t>
+        <w:t>keytool -exportcert -alias ca -file ca.cer -keystore almacen.jks</w:t>
       </w:r>
     </w:p>
     <w:p>
@@ -11658,7 +11856,6 @@
           <w:szCs w:val="20"/>
         </w:rPr>
       </w:pPr>
-      <w:proofErr w:type="gramStart"/>
       <w:r>
         <w:rPr>
           <w:sz w:val="20"/>
@@ -11672,16 +11869,7 @@
           <w:sz w:val="20"/>
           <w:szCs w:val="20"/>
         </w:rPr>
-        <w:t>eytool</w:t>
-      </w:r>
-      <w:proofErr w:type="gramEnd"/>
-      <w:r>
-        <w:rPr>
-          <w:noProof/>
-          <w:sz w:val="20"/>
-          <w:szCs w:val="20"/>
-        </w:rPr>
-        <w:t xml:space="preserve"> -import -trustcacerts -alias ca -file ca.cer -keystore almacen.jks</w:t>
+        <w:t>eytool -import -trustcacerts -alias ca -file ca.cer -keystore almacen.jks</w:t>
       </w:r>
     </w:p>
     <w:p>
@@ -11748,14 +11936,9 @@
           <w:lang w:val="en-US"/>
         </w:rPr>
       </w:pPr>
-      <w:proofErr w:type="spellStart"/>
-      <w:r>
-        <w:rPr>
-          <w:lang w:val="en-US"/>
-        </w:rPr>
+      <w:r>
         <w:t>Cambiar</w:t>
       </w:r>
-      <w:proofErr w:type="spellEnd"/>
       <w:r>
         <w:rPr>
           <w:lang w:val="en-US"/>
@@ -11801,6 +11984,2188 @@
           <w:szCs w:val="20"/>
         </w:rPr>
         <w:t>ca -destalias ca2</w:t>
+      </w:r>
+    </w:p>
+    <w:p>
+      <w:pPr>
+        <w:pStyle w:val="Consola"/>
+        <w:rPr>
+          <w:noProof/>
+          <w:sz w:val="20"/>
+          <w:szCs w:val="20"/>
+        </w:rPr>
+      </w:pPr>
+    </w:p>
+    <w:p>
+      <w:pPr>
+        <w:ind w:firstLine="0"/>
+        <w:rPr>
+          <w:noProof/>
+        </w:rPr>
+      </w:pPr>
+    </w:p>
+    <w:p>
+      <w:pPr>
+        <w:spacing w:line="276" w:lineRule="auto"/>
+        <w:ind w:firstLine="0"/>
+        <w:jc w:val="left"/>
+        <w:rPr>
+          <w:rFonts w:eastAsia="Times New Roman" w:cstheme="majorBidi"/>
+          <w:b/>
+          <w:bCs/>
+          <w:caps/>
+          <w:color w:val="808080" w:themeColor="background1" w:themeShade="80"/>
+          <w:sz w:val="28"/>
+          <w:szCs w:val="28"/>
+          <w:lang w:val="es-ES"/>
+        </w:rPr>
+      </w:pPr>
+      <w:r>
+        <w:br w:type="page"/>
+      </w:r>
+    </w:p>
+    <w:p>
+      <w:pPr>
+        <w:pStyle w:val="TituloNormal"/>
+        <w:rPr>
+          <w:lang w:val="es-MX"/>
+        </w:rPr>
+      </w:pPr>
+      <w:bookmarkStart w:id="20" w:name="_Toc101082807"/>
+      <w:r>
+        <w:rPr>
+          <w:lang w:val="es-MX"/>
+        </w:rPr>
+        <w:lastRenderedPageBreak/>
+        <w:t>Resumen de operaciones con OpenSSL</w:t>
+      </w:r>
+      <w:bookmarkEnd w:id="20"/>
+    </w:p>
+    <w:p>
+      <w:pPr>
+        <w:ind w:firstLine="708"/>
+      </w:pPr>
+    </w:p>
+    <w:p>
+      <w:pPr>
+        <w:ind w:firstLine="708"/>
+      </w:pPr>
+      <w:r>
+        <w:t xml:space="preserve">OpenSSL es un conjunto de herramientas para </w:t>
+      </w:r>
+      <w:r>
+        <w:t>trabajar</w:t>
+      </w:r>
+      <w:r>
+        <w:t xml:space="preserve"> con </w:t>
+      </w:r>
+      <w:r>
+        <w:t>certificados</w:t>
+      </w:r>
+      <w:r>
+        <w:t xml:space="preserve"> y </w:t>
+      </w:r>
+      <w:r>
+        <w:t>criptografía</w:t>
+      </w:r>
+      <w:r>
+        <w:t xml:space="preserve"> en general.</w:t>
+      </w:r>
+    </w:p>
+    <w:p>
+      <w:pPr>
+        <w:pStyle w:val="Ttulo2"/>
+        <w:numPr>
+          <w:ilvl w:val="0"/>
+          <w:numId w:val="0"/>
+        </w:numPr>
+      </w:pPr>
+      <w:bookmarkStart w:id="21" w:name="_Toc101082808"/>
+      <w:r>
+        <w:t>Generar</w:t>
+      </w:r>
+      <w:r>
+        <w:t xml:space="preserve"> un certificado</w:t>
+      </w:r>
+      <w:bookmarkEnd w:id="21"/>
+    </w:p>
+    <w:p>
+      <w:pPr>
+        <w:pStyle w:val="Prrafodelista"/>
+        <w:numPr>
+          <w:ilvl w:val="0"/>
+          <w:numId w:val="19"/>
+        </w:numPr>
+      </w:pPr>
+      <w:r>
+        <w:t>Preparo el ambiente</w:t>
+      </w:r>
+      <w:r>
+        <w:t>:</w:t>
+      </w:r>
+    </w:p>
+    <w:p>
+      <w:pPr>
+        <w:pStyle w:val="Consola"/>
+        <w:rPr>
+          <w:noProof/>
+        </w:rPr>
+      </w:pPr>
+      <w:r>
+        <w:rPr>
+          <w:noProof/>
+        </w:rPr>
+        <w:t>cd c:\ca</w:t>
+      </w:r>
+    </w:p>
+    <w:p>
+      <w:pPr>
+        <w:pStyle w:val="Consola"/>
+        <w:rPr>
+          <w:noProof/>
+        </w:rPr>
+      </w:pPr>
+      <w:r>
+        <w:rPr>
+          <w:noProof/>
+        </w:rPr>
+        <w:t>set hostcrt=ejemplohost</w:t>
+      </w:r>
+    </w:p>
+    <w:p>
+      <w:pPr>
+        <w:pStyle w:val="Prrafodelista"/>
+        <w:ind w:left="360"/>
+      </w:pPr>
+    </w:p>
+    <w:p>
+      <w:pPr>
+        <w:pStyle w:val="Prrafodelista"/>
+        <w:numPr>
+          <w:ilvl w:val="0"/>
+          <w:numId w:val="19"/>
+        </w:numPr>
+      </w:pPr>
+      <w:r>
+        <w:t>Edito la plantilla</w:t>
+      </w:r>
+      <w:r>
+        <w:t>:</w:t>
+      </w:r>
+    </w:p>
+    <w:p>
+      <w:pPr>
+        <w:pStyle w:val="Consola"/>
+        <w:rPr>
+          <w:noProof/>
+        </w:rPr>
+      </w:pPr>
+      <w:r>
+        <w:rPr>
+          <w:noProof/>
+        </w:rPr>
+        <w:t>copy intermediate\template.cnf intermediate\csr\%hostcrt%.cnf</w:t>
+      </w:r>
+    </w:p>
+    <w:p>
+      <w:pPr>
+        <w:pStyle w:val="Consola"/>
+        <w:rPr>
+          <w:noProof/>
+        </w:rPr>
+      </w:pPr>
+      <w:r>
+        <w:rPr>
+          <w:noProof/>
+        </w:rPr>
+        <w:t>"C:\Program Files (x86)\Notepad++\notepad++.exe" intermediate\csr\%hostcrt%.cnf</w:t>
+      </w:r>
+    </w:p>
+    <w:p>
+      <w:pPr>
+        <w:pStyle w:val="Prrafodelista"/>
+        <w:ind w:left="360"/>
+        <w:rPr>
+          <w:lang w:val="en-US"/>
+        </w:rPr>
+      </w:pPr>
+    </w:p>
+    <w:p>
+      <w:pPr>
+        <w:pStyle w:val="Prrafodelista"/>
+        <w:numPr>
+          <w:ilvl w:val="0"/>
+          <w:numId w:val="19"/>
+        </w:numPr>
+      </w:pPr>
+      <w:r>
+        <w:t>Genero la llave privada</w:t>
+      </w:r>
+      <w:r>
+        <w:t>:</w:t>
+      </w:r>
+    </w:p>
+    <w:p>
+      <w:pPr>
+        <w:pStyle w:val="Consola"/>
+        <w:rPr>
+          <w:noProof/>
+        </w:rPr>
+      </w:pPr>
+      <w:r>
+        <w:rPr>
+          <w:noProof/>
+        </w:rPr>
+        <w:t>openssl genrsa -aes256 -out intermediate/private/%hostcrt%.key 2048</w:t>
+      </w:r>
+    </w:p>
+    <w:p>
+      <w:pPr>
+        <w:ind w:firstLine="0"/>
+        <w:rPr>
+          <w:lang w:val="en-US"/>
+        </w:rPr>
+      </w:pPr>
+    </w:p>
+    <w:p>
+      <w:pPr>
+        <w:pStyle w:val="Prrafodelista"/>
+        <w:numPr>
+          <w:ilvl w:val="0"/>
+          <w:numId w:val="19"/>
+        </w:numPr>
+      </w:pPr>
+      <w:r>
+        <w:t>Genero la petic</w:t>
+      </w:r>
+      <w:r>
+        <w:t>ió</w:t>
+      </w:r>
+      <w:r>
+        <w:t>n</w:t>
+      </w:r>
+      <w:r>
+        <w:t>:</w:t>
+      </w:r>
+    </w:p>
+    <w:p>
+      <w:pPr>
+        <w:pStyle w:val="Consola"/>
+        <w:rPr>
+          <w:noProof/>
+        </w:rPr>
+      </w:pPr>
+      <w:r>
+        <w:rPr>
+          <w:noProof/>
+        </w:rPr>
+        <w:t>openssl req -config intermediate/csr/%hostcrt%.cnf -key intermediate/private/%hostcrt%.key -new -sha256 -out intermediate/csr/%hostcrt%.csr</w:t>
+      </w:r>
+    </w:p>
+    <w:p>
+      <w:pPr>
+        <w:ind w:firstLine="0"/>
+        <w:rPr>
+          <w:lang w:val="en-US"/>
+        </w:rPr>
+      </w:pPr>
+    </w:p>
+    <w:p>
+      <w:pPr>
+        <w:pStyle w:val="Prrafodelista"/>
+        <w:numPr>
+          <w:ilvl w:val="0"/>
+          <w:numId w:val="19"/>
+        </w:numPr>
+      </w:pPr>
+      <w:r>
+        <w:t>Genero</w:t>
+      </w:r>
+      <w:r>
+        <w:t xml:space="preserve"> el </w:t>
+      </w:r>
+      <w:r>
+        <w:t>certificado</w:t>
+      </w:r>
+      <w:r>
+        <w:t>:</w:t>
+      </w:r>
+    </w:p>
+    <w:p>
+      <w:pPr>
+        <w:pStyle w:val="Consola"/>
+        <w:rPr>
+          <w:noProof/>
+        </w:rPr>
+      </w:pPr>
+      <w:r>
+        <w:rPr>
+          <w:noProof/>
+        </w:rPr>
+        <w:t>openssl ca -config intermediate/csr/%hostcrt%.cnf -extensions server_cert -days 3650 -notext -md sha256 -in intermediate/csr/%hostcrt%.csr -out intermediate/certs/%hostcrt%.cer</w:t>
+      </w:r>
+    </w:p>
+    <w:p>
+      <w:pPr>
+        <w:ind w:firstLine="0"/>
+        <w:rPr>
+          <w:lang w:val="en-US"/>
+        </w:rPr>
+      </w:pPr>
+    </w:p>
+    <w:p>
+      <w:pPr>
+        <w:pStyle w:val="Prrafodelista"/>
+        <w:numPr>
+          <w:ilvl w:val="0"/>
+          <w:numId w:val="19"/>
+        </w:numPr>
+      </w:pPr>
+      <w:r>
+        <w:t>Uno la llave privad</w:t>
+      </w:r>
+      <w:r>
+        <w:t>a</w:t>
+      </w:r>
+      <w:r>
+        <w:t xml:space="preserve"> </w:t>
+      </w:r>
+      <w:r>
+        <w:t>la certificado</w:t>
+      </w:r>
+      <w:r>
+        <w:t>:</w:t>
+      </w:r>
+    </w:p>
+    <w:p>
+      <w:pPr>
+        <w:pStyle w:val="Consola"/>
+        <w:jc w:val="left"/>
+        <w:rPr>
+          <w:noProof/>
+        </w:rPr>
+      </w:pPr>
+      <w:r>
+        <w:rPr>
+          <w:noProof/>
+        </w:rPr>
+        <w:t>openssl pkcs12 -export -aes256 -CSP "Microsoft Enhanced RSA and AES Cryptographic Provider" -out intermediate/private/%hostcrt%.pfx -inkey intermediate/private/%hostcrt%.key -in intermediate\certs\%hostcrt%.cer</w:t>
+      </w:r>
+    </w:p>
+    <w:p>
+      <w:pPr>
+        <w:ind w:firstLine="0"/>
+        <w:rPr>
+          <w:lang w:val="en-US"/>
+        </w:rPr>
+      </w:pPr>
+    </w:p>
+    <w:p>
+      <w:pPr>
+        <w:ind w:firstLine="0"/>
+        <w:rPr>
+          <w:lang w:val="en-US"/>
+        </w:rPr>
+      </w:pPr>
+    </w:p>
+    <w:p>
+      <w:pPr>
+        <w:pStyle w:val="Ttulo2"/>
+        <w:numPr>
+          <w:ilvl w:val="0"/>
+          <w:numId w:val="0"/>
+        </w:numPr>
+      </w:pPr>
+      <w:bookmarkStart w:id="22" w:name="_Toc101082809"/>
+      <w:r>
+        <w:lastRenderedPageBreak/>
+        <w:t>Revocar un certificado</w:t>
+      </w:r>
+      <w:bookmarkEnd w:id="22"/>
+    </w:p>
+    <w:p>
+      <w:pPr>
+        <w:ind w:firstLine="0"/>
+      </w:pPr>
+    </w:p>
+    <w:p>
+      <w:pPr>
+        <w:pStyle w:val="Prrafodelista"/>
+        <w:numPr>
+          <w:ilvl w:val="0"/>
+          <w:numId w:val="19"/>
+        </w:numPr>
+      </w:pPr>
+      <w:r>
+        <w:t>Preparo el ambiente</w:t>
+      </w:r>
+      <w:r>
+        <w:t>:</w:t>
+      </w:r>
+    </w:p>
+    <w:p>
+      <w:pPr>
+        <w:pStyle w:val="Consola"/>
+        <w:rPr>
+          <w:noProof/>
+        </w:rPr>
+      </w:pPr>
+      <w:r>
+        <w:rPr>
+          <w:noProof/>
+        </w:rPr>
+        <w:t>set hostcrt=ejemplohost</w:t>
+      </w:r>
+    </w:p>
+    <w:p>
+      <w:pPr>
+        <w:pStyle w:val="Prrafodelista"/>
+        <w:ind w:left="360"/>
+      </w:pPr>
+    </w:p>
+    <w:p>
+      <w:pPr>
+        <w:pStyle w:val="Prrafodelista"/>
+        <w:numPr>
+          <w:ilvl w:val="0"/>
+          <w:numId w:val="19"/>
+        </w:numPr>
+      </w:pPr>
+      <w:r>
+        <w:t xml:space="preserve">Revoco el </w:t>
+      </w:r>
+      <w:r>
+        <w:t>certificado</w:t>
+      </w:r>
+      <w:r>
+        <w:t>:</w:t>
+      </w:r>
+    </w:p>
+    <w:p>
+      <w:pPr>
+        <w:pStyle w:val="Consola"/>
+        <w:jc w:val="left"/>
+        <w:rPr>
+          <w:noProof/>
+        </w:rPr>
+      </w:pPr>
+      <w:r>
+        <w:rPr>
+          <w:noProof/>
+        </w:rPr>
+        <w:t>openssl ca -config intermediate/csr/%hostcrt%.cnf -extensions server_cert -revoke intermediate/certs/%hostcrt%.cer</w:t>
+      </w:r>
+    </w:p>
+    <w:p>
+      <w:pPr>
+        <w:pStyle w:val="Prrafodelista"/>
+        <w:ind w:left="360"/>
+        <w:rPr>
+          <w:lang w:val="en-US"/>
+        </w:rPr>
+      </w:pPr>
+    </w:p>
+    <w:p>
+      <w:pPr>
+        <w:pStyle w:val="Prrafodelista"/>
+        <w:numPr>
+          <w:ilvl w:val="0"/>
+          <w:numId w:val="19"/>
+        </w:numPr>
+      </w:pPr>
+      <w:r>
+        <w:t>Genero la CRL</w:t>
+      </w:r>
+      <w:r>
+        <w:t>:</w:t>
+      </w:r>
+    </w:p>
+    <w:p>
+      <w:pPr>
+        <w:pStyle w:val="Consola"/>
+        <w:rPr>
+          <w:noProof/>
+        </w:rPr>
+      </w:pPr>
+      <w:r>
+        <w:rPr>
+          <w:noProof/>
+        </w:rPr>
+        <w:t>openssl ca -config intermediate/openssl.cnf -gencrl -out intermediate/crl/intermediate.crl</w:t>
+      </w:r>
+    </w:p>
+    <w:p>
+      <w:pPr>
+        <w:ind w:firstLine="0"/>
+        <w:rPr>
+          <w:lang w:val="en-US"/>
+        </w:rPr>
+      </w:pPr>
+    </w:p>
+    <w:p>
+      <w:pPr>
+        <w:pStyle w:val="Ttulo2"/>
+        <w:numPr>
+          <w:ilvl w:val="0"/>
+          <w:numId w:val="0"/>
+        </w:numPr>
+      </w:pPr>
+      <w:bookmarkStart w:id="23" w:name="_Toc101082810"/>
+      <w:r>
+        <w:t>Renovar con la misma clave</w:t>
+      </w:r>
+      <w:bookmarkEnd w:id="23"/>
+    </w:p>
+    <w:p>
+      <w:pPr>
+        <w:pStyle w:val="Prrafodelista"/>
+        <w:numPr>
+          <w:ilvl w:val="0"/>
+          <w:numId w:val="19"/>
+        </w:numPr>
+      </w:pPr>
+      <w:r>
+        <w:t>Preparo el ambiente</w:t>
+      </w:r>
+      <w:r>
+        <w:t>:</w:t>
+      </w:r>
+    </w:p>
+    <w:p>
+      <w:pPr>
+        <w:pStyle w:val="Consola"/>
+        <w:rPr>
+          <w:noProof/>
+        </w:rPr>
+      </w:pPr>
+      <w:r>
+        <w:rPr>
+          <w:noProof/>
+        </w:rPr>
+        <w:t>set hostcrt=ejemplohost</w:t>
+      </w:r>
+    </w:p>
+    <w:p>
+      <w:pPr>
+        <w:pStyle w:val="Prrafodelista"/>
+        <w:ind w:left="360"/>
+      </w:pPr>
+    </w:p>
+    <w:p>
+      <w:pPr>
+        <w:pStyle w:val="Prrafodelista"/>
+        <w:numPr>
+          <w:ilvl w:val="0"/>
+          <w:numId w:val="19"/>
+        </w:numPr>
+      </w:pPr>
+      <w:r>
+        <w:t>Envío</w:t>
+      </w:r>
+      <w:r>
+        <w:t xml:space="preserve"> la </w:t>
+      </w:r>
+      <w:r>
+        <w:t>petición</w:t>
+      </w:r>
+      <w:r>
+        <w:t>:</w:t>
+      </w:r>
+    </w:p>
+    <w:p>
+      <w:pPr>
+        <w:pStyle w:val="Consola"/>
+        <w:jc w:val="left"/>
+        <w:rPr>
+          <w:noProof/>
+        </w:rPr>
+      </w:pPr>
+      <w:r>
+        <w:rPr>
+          <w:noProof/>
+        </w:rPr>
+        <w:t>openssl req -config intermediate/csr/%hostcrt%.cnf -key intermediate/private/%hostcrt%.key -new -sha256 -out intermediate/csr/%hostcrt%.csr</w:t>
+      </w:r>
+    </w:p>
+    <w:p>
+      <w:pPr>
+        <w:pStyle w:val="Prrafodelista"/>
+        <w:ind w:left="360"/>
+        <w:rPr>
+          <w:lang w:val="en-US"/>
+        </w:rPr>
+      </w:pPr>
+    </w:p>
+    <w:p>
+      <w:pPr>
+        <w:pStyle w:val="Prrafodelista"/>
+        <w:numPr>
+          <w:ilvl w:val="0"/>
+          <w:numId w:val="19"/>
+        </w:numPr>
+      </w:pPr>
+      <w:r>
+        <w:t>Genero el certificado</w:t>
+      </w:r>
+      <w:r>
+        <w:t>:</w:t>
+      </w:r>
+    </w:p>
+    <w:p>
+      <w:pPr>
+        <w:pStyle w:val="Consola"/>
+        <w:jc w:val="left"/>
+        <w:rPr>
+          <w:noProof/>
+        </w:rPr>
+      </w:pPr>
+      <w:r>
+        <w:rPr>
+          <w:noProof/>
+        </w:rPr>
+        <w:t>openssl ca -config intermediate/csr/%hostcrt%.cnf -extensions server_cert -days 3650 -notext -md sha256 -in intermediate/csr/%hostcrt%.csr -out intermediate/certs/%hostcrt%.cer</w:t>
+      </w:r>
+    </w:p>
+    <w:p>
+      <w:pPr>
+        <w:pStyle w:val="Prrafodelista"/>
+        <w:ind w:left="360"/>
+        <w:rPr>
+          <w:lang w:val="en-US"/>
+        </w:rPr>
+      </w:pPr>
+    </w:p>
+    <w:p>
+      <w:pPr>
+        <w:pStyle w:val="Prrafodelista"/>
+        <w:numPr>
+          <w:ilvl w:val="0"/>
+          <w:numId w:val="19"/>
+        </w:numPr>
+      </w:pPr>
+      <w:r>
+        <w:t xml:space="preserve">Uno la llave </w:t>
+      </w:r>
+      <w:r>
+        <w:t>privada al certificado:</w:t>
+      </w:r>
+    </w:p>
+    <w:p>
+      <w:pPr>
+        <w:pStyle w:val="Consola"/>
+        <w:jc w:val="left"/>
+        <w:rPr>
+          <w:noProof/>
+        </w:rPr>
+      </w:pPr>
+      <w:r>
+        <w:rPr>
+          <w:noProof/>
+        </w:rPr>
+        <w:t>openssl pkcs12 -export -aes256 -CSP "Microsoft Enhanced RSA and AES Cryptographic Provider" -out intermediate/private/%hostcrt%.pfx -inkey intermediate/private/%hostcrt%.key -in intermediate\certs\%hostcrt%.cer</w:t>
+      </w:r>
+    </w:p>
+    <w:p>
+      <w:pPr>
+        <w:ind w:firstLine="0"/>
+        <w:rPr>
+          <w:lang w:val="en-US"/>
+        </w:rPr>
+      </w:pPr>
+    </w:p>
+    <w:p>
+      <w:pPr>
+        <w:ind w:firstLine="0"/>
+      </w:pPr>
+      <w:r>
+        <w:rPr>
+          <w:highlight w:val="yellow"/>
+        </w:rPr>
+        <w:t>Plantilla</w:t>
+      </w:r>
+    </w:p>
+    <w:p/>
+    <w:p>
+      <w:pPr>
+        <w:pStyle w:val="TituloNormal"/>
+      </w:pPr>
+      <w:bookmarkStart w:id="24" w:name="_Toc101082811"/>
+      <w:r>
+        <w:lastRenderedPageBreak/>
+        <w:t xml:space="preserve">Solicitud de certificados a Entidad Certificadora de un </w:t>
+      </w:r>
+      <w:bookmarkEnd w:id="24"/>
+      <w:r>
+        <w:t>Directorio Activo</w:t>
+      </w:r>
+    </w:p>
+    <w:p>
+      <w:pPr>
+        <w:rPr>
+          <w:lang w:val="es-ES"/>
+        </w:rPr>
+      </w:pPr>
+    </w:p>
+    <w:p>
+      <w:pPr>
+        <w:ind w:firstLine="708"/>
+      </w:pPr>
+      <w:r>
+        <w:t xml:space="preserve">Si nuestra empresa </w:t>
+      </w:r>
+      <w:r>
+        <w:t>maneja</w:t>
+      </w:r>
+      <w:r>
+        <w:t xml:space="preserve"> </w:t>
+      </w:r>
+      <w:r>
+        <w:t>Directorio Activo</w:t>
+      </w:r>
+      <w:r>
+        <w:t xml:space="preserve"> es posible configurar una entidad certificadora para poder generar certificados para los servidores </w:t>
+      </w:r>
+      <w:r>
+        <w:t>o maquinas</w:t>
+      </w:r>
+      <w:r>
+        <w:t xml:space="preserve"> de nuestra intranet.</w:t>
+      </w:r>
+    </w:p>
+    <w:p>
+      <w:pPr>
+        <w:ind w:firstLine="360"/>
+      </w:pPr>
+      <w:r>
+        <w:t xml:space="preserve">A pesar que se pueda hacer gráficamente, </w:t>
+      </w:r>
+      <w:r>
+        <w:t>la forma más sencilla</w:t>
+      </w:r>
+      <w:r>
+        <w:t xml:space="preserve"> </w:t>
+      </w:r>
+      <w:r>
+        <w:t xml:space="preserve">y rápida </w:t>
+      </w:r>
+      <w:r>
+        <w:t xml:space="preserve">de </w:t>
+      </w:r>
+      <w:r>
+        <w:t>generarlo</w:t>
+      </w:r>
+      <w:r>
+        <w:t xml:space="preserve"> es median el uso e archivos </w:t>
+      </w:r>
+      <w:proofErr w:type="spellStart"/>
+      <w:r>
+        <w:t>inf</w:t>
+      </w:r>
+      <w:proofErr w:type="spellEnd"/>
+      <w:r>
+        <w:t xml:space="preserve">, a las que solo vamos a </w:t>
+      </w:r>
+      <w:r>
+        <w:t>cambiar</w:t>
+      </w:r>
+      <w:r>
+        <w:t xml:space="preserve"> los datos que requerimos para cada servidor, el proceso es el siguiente:</w:t>
+      </w:r>
+    </w:p>
+    <w:p>
+      <w:pPr>
+        <w:pStyle w:val="Prrafodelista"/>
+        <w:ind w:left="360"/>
+      </w:pPr>
+    </w:p>
+    <w:p>
+      <w:pPr>
+        <w:pStyle w:val="Prrafodelista"/>
+        <w:numPr>
+          <w:ilvl w:val="0"/>
+          <w:numId w:val="24"/>
+        </w:numPr>
+      </w:pPr>
+      <w:r>
+        <w:t xml:space="preserve">Genere un archivo de nombre host.inf (siendo host el nombre del servidor para el cual </w:t>
+      </w:r>
+      <w:r>
+        <w:t>se quiere el certificado)</w:t>
+      </w:r>
+      <w:r>
+        <w:t xml:space="preserve">  con la siguiente información:</w:t>
+      </w:r>
+    </w:p>
+    <w:p>
+      <w:pPr>
+        <w:ind w:firstLine="0"/>
+        <w:rPr>
+          <w:noProof/>
+        </w:rPr>
+      </w:pPr>
+    </w:p>
+    <w:p>
+      <w:pPr>
+        <w:autoSpaceDE w:val="0"/>
+        <w:autoSpaceDN w:val="0"/>
+        <w:adjustRightInd w:val="0"/>
+        <w:spacing w:after="0" w:line="240" w:lineRule="auto"/>
+        <w:ind w:firstLine="0"/>
+        <w:jc w:val="left"/>
+        <w:rPr>
+          <w:rFonts w:ascii="Courier New" w:hAnsi="Courier New" w:cs="Courier New"/>
+          <w:noProof/>
+          <w:color w:val="008000"/>
+          <w:sz w:val="20"/>
+          <w:szCs w:val="20"/>
+          <w:lang w:val="en-US"/>
+        </w:rPr>
+      </w:pPr>
+      <w:r>
+        <w:rPr>
+          <w:rFonts w:ascii="Courier New" w:hAnsi="Courier New" w:cs="Courier New"/>
+          <w:noProof/>
+          <w:color w:val="008000"/>
+          <w:sz w:val="20"/>
+          <w:szCs w:val="20"/>
+          <w:lang w:val="en-US"/>
+        </w:rPr>
+        <w:t>;--------------------------------------------</w:t>
+      </w:r>
+    </w:p>
+    <w:p>
+      <w:pPr>
+        <w:autoSpaceDE w:val="0"/>
+        <w:autoSpaceDN w:val="0"/>
+        <w:adjustRightInd w:val="0"/>
+        <w:spacing w:after="0" w:line="240" w:lineRule="auto"/>
+        <w:ind w:firstLine="0"/>
+        <w:jc w:val="left"/>
+        <w:rPr>
+          <w:rFonts w:ascii="Courier New" w:hAnsi="Courier New" w:cs="Courier New"/>
+          <w:b/>
+          <w:bCs/>
+          <w:noProof/>
+          <w:color w:val="8000FF"/>
+          <w:sz w:val="20"/>
+          <w:szCs w:val="20"/>
+          <w:lang w:val="en-US"/>
+        </w:rPr>
+      </w:pPr>
+      <w:r>
+        <w:rPr>
+          <w:rFonts w:ascii="Courier New" w:hAnsi="Courier New" w:cs="Courier New"/>
+          <w:b/>
+          <w:bCs/>
+          <w:noProof/>
+          <w:color w:val="8000FF"/>
+          <w:sz w:val="20"/>
+          <w:szCs w:val="20"/>
+          <w:lang w:val="en-US"/>
+        </w:rPr>
+        <w:t>[Version]</w:t>
+      </w:r>
+    </w:p>
+    <w:p>
+      <w:pPr>
+        <w:autoSpaceDE w:val="0"/>
+        <w:autoSpaceDN w:val="0"/>
+        <w:adjustRightInd w:val="0"/>
+        <w:spacing w:after="0" w:line="240" w:lineRule="auto"/>
+        <w:ind w:firstLine="0"/>
+        <w:jc w:val="left"/>
+        <w:rPr>
+          <w:rFonts w:ascii="Courier New" w:hAnsi="Courier New" w:cs="Courier New"/>
+          <w:noProof/>
+          <w:color w:val="000000"/>
+          <w:sz w:val="20"/>
+          <w:szCs w:val="20"/>
+          <w:lang w:val="en-US"/>
+        </w:rPr>
+      </w:pPr>
+      <w:r>
+        <w:rPr>
+          <w:rFonts w:ascii="Courier New" w:hAnsi="Courier New" w:cs="Courier New"/>
+          <w:noProof/>
+          <w:color w:val="000000"/>
+          <w:sz w:val="20"/>
+          <w:szCs w:val="20"/>
+          <w:lang w:val="en-US"/>
+        </w:rPr>
+        <w:t>Signature</w:t>
+      </w:r>
+      <w:r>
+        <w:rPr>
+          <w:rFonts w:ascii="Courier New" w:hAnsi="Courier New" w:cs="Courier New"/>
+          <w:b/>
+          <w:bCs/>
+          <w:noProof/>
+          <w:color w:val="FF0000"/>
+          <w:sz w:val="20"/>
+          <w:szCs w:val="20"/>
+          <w:lang w:val="en-US"/>
+        </w:rPr>
+        <w:t>=</w:t>
+      </w:r>
+      <w:r>
+        <w:rPr>
+          <w:rFonts w:ascii="Courier New" w:hAnsi="Courier New" w:cs="Courier New"/>
+          <w:noProof/>
+          <w:color w:val="000000"/>
+          <w:sz w:val="20"/>
+          <w:szCs w:val="20"/>
+          <w:lang w:val="en-US"/>
+        </w:rPr>
+        <w:t>"$Windows NT$"</w:t>
+      </w:r>
+    </w:p>
+    <w:p>
+      <w:pPr>
+        <w:autoSpaceDE w:val="0"/>
+        <w:autoSpaceDN w:val="0"/>
+        <w:adjustRightInd w:val="0"/>
+        <w:spacing w:after="0" w:line="240" w:lineRule="auto"/>
+        <w:ind w:firstLine="0"/>
+        <w:jc w:val="left"/>
+        <w:rPr>
+          <w:rFonts w:ascii="Courier New" w:hAnsi="Courier New" w:cs="Courier New"/>
+          <w:noProof/>
+          <w:color w:val="000000"/>
+          <w:sz w:val="20"/>
+          <w:szCs w:val="20"/>
+          <w:lang w:val="en-US"/>
+        </w:rPr>
+      </w:pPr>
+    </w:p>
+    <w:p>
+      <w:pPr>
+        <w:autoSpaceDE w:val="0"/>
+        <w:autoSpaceDN w:val="0"/>
+        <w:adjustRightInd w:val="0"/>
+        <w:spacing w:after="0" w:line="240" w:lineRule="auto"/>
+        <w:ind w:firstLine="0"/>
+        <w:jc w:val="left"/>
+        <w:rPr>
+          <w:rFonts w:ascii="Courier New" w:hAnsi="Courier New" w:cs="Courier New"/>
+          <w:b/>
+          <w:bCs/>
+          <w:noProof/>
+          <w:color w:val="8000FF"/>
+          <w:sz w:val="20"/>
+          <w:szCs w:val="20"/>
+          <w:lang w:val="en-US"/>
+        </w:rPr>
+      </w:pPr>
+      <w:r>
+        <w:rPr>
+          <w:rFonts w:ascii="Courier New" w:hAnsi="Courier New" w:cs="Courier New"/>
+          <w:b/>
+          <w:bCs/>
+          <w:noProof/>
+          <w:color w:val="8000FF"/>
+          <w:sz w:val="20"/>
+          <w:szCs w:val="20"/>
+          <w:lang w:val="en-US"/>
+        </w:rPr>
+        <w:t>[NewRequest]</w:t>
+      </w:r>
+    </w:p>
+    <w:p>
+      <w:pPr>
+        <w:autoSpaceDE w:val="0"/>
+        <w:autoSpaceDN w:val="0"/>
+        <w:adjustRightInd w:val="0"/>
+        <w:spacing w:after="0" w:line="240" w:lineRule="auto"/>
+        <w:ind w:firstLine="0"/>
+        <w:jc w:val="left"/>
+        <w:rPr>
+          <w:rFonts w:ascii="Courier New" w:hAnsi="Courier New" w:cs="Courier New"/>
+          <w:noProof/>
+          <w:color w:val="000000"/>
+          <w:sz w:val="20"/>
+          <w:szCs w:val="20"/>
+        </w:rPr>
+      </w:pPr>
+      <w:r>
+        <w:rPr>
+          <w:rFonts w:ascii="Courier New" w:hAnsi="Courier New" w:cs="Courier New"/>
+          <w:noProof/>
+          <w:color w:val="000000"/>
+          <w:sz w:val="20"/>
+          <w:szCs w:val="20"/>
+        </w:rPr>
+        <w:t xml:space="preserve">Subject </w:t>
+      </w:r>
+      <w:r>
+        <w:rPr>
+          <w:rFonts w:ascii="Courier New" w:hAnsi="Courier New" w:cs="Courier New"/>
+          <w:b/>
+          <w:bCs/>
+          <w:noProof/>
+          <w:color w:val="FF0000"/>
+          <w:sz w:val="20"/>
+          <w:szCs w:val="20"/>
+        </w:rPr>
+        <w:t>=</w:t>
+      </w:r>
+      <w:r>
+        <w:rPr>
+          <w:rFonts w:ascii="Courier New" w:hAnsi="Courier New" w:cs="Courier New"/>
+          <w:noProof/>
+          <w:color w:val="000000"/>
+          <w:sz w:val="20"/>
+          <w:szCs w:val="20"/>
+        </w:rPr>
+        <w:t xml:space="preserve"> "CN=</w:t>
+      </w:r>
+      <w:r>
+        <w:rPr>
+          <w:rFonts w:ascii="Courier New" w:hAnsi="Courier New" w:cs="Courier New"/>
+          <w:noProof/>
+          <w:color w:val="000000"/>
+          <w:sz w:val="20"/>
+          <w:szCs w:val="20"/>
+        </w:rPr>
+        <w:t>desdelashorasextras</w:t>
+      </w:r>
+      <w:r>
+        <w:rPr>
+          <w:rFonts w:ascii="Courier New" w:hAnsi="Courier New" w:cs="Courier New"/>
+          <w:noProof/>
+          <w:color w:val="000000"/>
+          <w:sz w:val="20"/>
+          <w:szCs w:val="20"/>
+        </w:rPr>
+        <w:t>, OU=</w:t>
+      </w:r>
+      <w:r>
+        <w:rPr>
+          <w:rFonts w:ascii="Courier New" w:hAnsi="Courier New" w:cs="Courier New"/>
+          <w:noProof/>
+          <w:color w:val="000000"/>
+          <w:sz w:val="20"/>
+          <w:szCs w:val="20"/>
+        </w:rPr>
+        <w:t>Desde las Horas Extras</w:t>
+      </w:r>
+      <w:r>
+        <w:rPr>
+          <w:rFonts w:ascii="Courier New" w:hAnsi="Courier New" w:cs="Courier New"/>
+          <w:noProof/>
+          <w:color w:val="000000"/>
+          <w:sz w:val="20"/>
+          <w:szCs w:val="20"/>
+        </w:rPr>
+        <w:t>, O=</w:t>
+      </w:r>
+      <w:r>
+        <w:rPr>
+          <w:rFonts w:ascii="Courier New" w:hAnsi="Courier New" w:cs="Courier New"/>
+          <w:noProof/>
+          <w:color w:val="000000"/>
+          <w:sz w:val="20"/>
+          <w:szCs w:val="20"/>
+        </w:rPr>
+        <w:t>Capicua</w:t>
+      </w:r>
+      <w:r>
+        <w:rPr>
+          <w:rFonts w:ascii="Courier New" w:hAnsi="Courier New" w:cs="Courier New"/>
+          <w:noProof/>
+          <w:color w:val="000000"/>
+          <w:sz w:val="20"/>
+          <w:szCs w:val="20"/>
+        </w:rPr>
+        <w:t>, L=Guadalajara, S=Jalisco, C=MX"</w:t>
+      </w:r>
+    </w:p>
+    <w:p>
+      <w:pPr>
+        <w:autoSpaceDE w:val="0"/>
+        <w:autoSpaceDN w:val="0"/>
+        <w:adjustRightInd w:val="0"/>
+        <w:spacing w:after="0" w:line="240" w:lineRule="auto"/>
+        <w:ind w:firstLine="0"/>
+        <w:jc w:val="left"/>
+        <w:rPr>
+          <w:rFonts w:ascii="Courier New" w:hAnsi="Courier New" w:cs="Courier New"/>
+          <w:noProof/>
+          <w:color w:val="000000"/>
+          <w:sz w:val="20"/>
+          <w:szCs w:val="20"/>
+          <w:lang w:val="en-US"/>
+        </w:rPr>
+      </w:pPr>
+      <w:r>
+        <w:rPr>
+          <w:rFonts w:ascii="Courier New" w:hAnsi="Courier New" w:cs="Courier New"/>
+          <w:noProof/>
+          <w:color w:val="000000"/>
+          <w:sz w:val="20"/>
+          <w:szCs w:val="20"/>
+          <w:lang w:val="en-US"/>
+        </w:rPr>
+        <w:t xml:space="preserve">KeySpec </w:t>
+      </w:r>
+      <w:r>
+        <w:rPr>
+          <w:rFonts w:ascii="Courier New" w:hAnsi="Courier New" w:cs="Courier New"/>
+          <w:b/>
+          <w:bCs/>
+          <w:noProof/>
+          <w:color w:val="FF0000"/>
+          <w:sz w:val="20"/>
+          <w:szCs w:val="20"/>
+          <w:lang w:val="en-US"/>
+        </w:rPr>
+        <w:t>=</w:t>
+      </w:r>
+      <w:r>
+        <w:rPr>
+          <w:rFonts w:ascii="Courier New" w:hAnsi="Courier New" w:cs="Courier New"/>
+          <w:noProof/>
+          <w:color w:val="000000"/>
+          <w:sz w:val="20"/>
+          <w:szCs w:val="20"/>
+          <w:lang w:val="en-US"/>
+        </w:rPr>
+        <w:t xml:space="preserve"> 1</w:t>
+      </w:r>
+    </w:p>
+    <w:p>
+      <w:pPr>
+        <w:autoSpaceDE w:val="0"/>
+        <w:autoSpaceDN w:val="0"/>
+        <w:adjustRightInd w:val="0"/>
+        <w:spacing w:after="0" w:line="240" w:lineRule="auto"/>
+        <w:ind w:firstLine="0"/>
+        <w:jc w:val="left"/>
+        <w:rPr>
+          <w:rFonts w:ascii="Courier New" w:hAnsi="Courier New" w:cs="Courier New"/>
+          <w:noProof/>
+          <w:color w:val="000000"/>
+          <w:sz w:val="20"/>
+          <w:szCs w:val="20"/>
+          <w:lang w:val="en-US"/>
+        </w:rPr>
+      </w:pPr>
+      <w:r>
+        <w:rPr>
+          <w:rFonts w:ascii="Courier New" w:hAnsi="Courier New" w:cs="Courier New"/>
+          <w:noProof/>
+          <w:color w:val="000000"/>
+          <w:sz w:val="20"/>
+          <w:szCs w:val="20"/>
+          <w:lang w:val="en-US"/>
+        </w:rPr>
+        <w:t xml:space="preserve">KeyLength </w:t>
+      </w:r>
+      <w:r>
+        <w:rPr>
+          <w:rFonts w:ascii="Courier New" w:hAnsi="Courier New" w:cs="Courier New"/>
+          <w:b/>
+          <w:bCs/>
+          <w:noProof/>
+          <w:color w:val="FF0000"/>
+          <w:sz w:val="20"/>
+          <w:szCs w:val="20"/>
+          <w:lang w:val="en-US"/>
+        </w:rPr>
+        <w:t>=</w:t>
+      </w:r>
+      <w:r>
+        <w:rPr>
+          <w:rFonts w:ascii="Courier New" w:hAnsi="Courier New" w:cs="Courier New"/>
+          <w:noProof/>
+          <w:color w:val="000000"/>
+          <w:sz w:val="20"/>
+          <w:szCs w:val="20"/>
+          <w:lang w:val="en-US"/>
+        </w:rPr>
+        <w:t xml:space="preserve"> 2048</w:t>
+      </w:r>
+    </w:p>
+    <w:p>
+      <w:pPr>
+        <w:autoSpaceDE w:val="0"/>
+        <w:autoSpaceDN w:val="0"/>
+        <w:adjustRightInd w:val="0"/>
+        <w:spacing w:after="0" w:line="240" w:lineRule="auto"/>
+        <w:ind w:firstLine="0"/>
+        <w:jc w:val="left"/>
+        <w:rPr>
+          <w:rFonts w:ascii="Courier New" w:hAnsi="Courier New" w:cs="Courier New"/>
+          <w:noProof/>
+          <w:color w:val="000000"/>
+          <w:sz w:val="20"/>
+          <w:szCs w:val="20"/>
+          <w:lang w:val="en-US"/>
+        </w:rPr>
+      </w:pPr>
+      <w:r>
+        <w:rPr>
+          <w:rFonts w:ascii="Courier New" w:hAnsi="Courier New" w:cs="Courier New"/>
+          <w:noProof/>
+          <w:color w:val="000000"/>
+          <w:sz w:val="20"/>
+          <w:szCs w:val="20"/>
+          <w:lang w:val="en-US"/>
+        </w:rPr>
+        <w:t xml:space="preserve">Exportable </w:t>
+      </w:r>
+      <w:r>
+        <w:rPr>
+          <w:rFonts w:ascii="Courier New" w:hAnsi="Courier New" w:cs="Courier New"/>
+          <w:b/>
+          <w:bCs/>
+          <w:noProof/>
+          <w:color w:val="FF0000"/>
+          <w:sz w:val="20"/>
+          <w:szCs w:val="20"/>
+          <w:lang w:val="en-US"/>
+        </w:rPr>
+        <w:t>=</w:t>
+      </w:r>
+      <w:r>
+        <w:rPr>
+          <w:rFonts w:ascii="Courier New" w:hAnsi="Courier New" w:cs="Courier New"/>
+          <w:noProof/>
+          <w:color w:val="000000"/>
+          <w:sz w:val="20"/>
+          <w:szCs w:val="20"/>
+          <w:lang w:val="en-US"/>
+        </w:rPr>
+        <w:t xml:space="preserve"> TRUE</w:t>
+      </w:r>
+    </w:p>
+    <w:p>
+      <w:pPr>
+        <w:autoSpaceDE w:val="0"/>
+        <w:autoSpaceDN w:val="0"/>
+        <w:adjustRightInd w:val="0"/>
+        <w:spacing w:after="0" w:line="240" w:lineRule="auto"/>
+        <w:ind w:firstLine="0"/>
+        <w:jc w:val="left"/>
+        <w:rPr>
+          <w:rFonts w:ascii="Courier New" w:hAnsi="Courier New" w:cs="Courier New"/>
+          <w:noProof/>
+          <w:color w:val="000000"/>
+          <w:sz w:val="20"/>
+          <w:szCs w:val="20"/>
+          <w:lang w:val="en-US"/>
+        </w:rPr>
+      </w:pPr>
+      <w:r>
+        <w:rPr>
+          <w:rFonts w:ascii="Courier New" w:hAnsi="Courier New" w:cs="Courier New"/>
+          <w:noProof/>
+          <w:color w:val="000000"/>
+          <w:sz w:val="20"/>
+          <w:szCs w:val="20"/>
+          <w:lang w:val="en-US"/>
+        </w:rPr>
+        <w:t xml:space="preserve">MachineKeySet </w:t>
+      </w:r>
+      <w:r>
+        <w:rPr>
+          <w:rFonts w:ascii="Courier New" w:hAnsi="Courier New" w:cs="Courier New"/>
+          <w:b/>
+          <w:bCs/>
+          <w:noProof/>
+          <w:color w:val="FF0000"/>
+          <w:sz w:val="20"/>
+          <w:szCs w:val="20"/>
+          <w:lang w:val="en-US"/>
+        </w:rPr>
+        <w:t>=</w:t>
+      </w:r>
+      <w:r>
+        <w:rPr>
+          <w:rFonts w:ascii="Courier New" w:hAnsi="Courier New" w:cs="Courier New"/>
+          <w:noProof/>
+          <w:color w:val="000000"/>
+          <w:sz w:val="20"/>
+          <w:szCs w:val="20"/>
+          <w:lang w:val="en-US"/>
+        </w:rPr>
+        <w:t xml:space="preserve"> TRUE</w:t>
+      </w:r>
+    </w:p>
+    <w:p>
+      <w:pPr>
+        <w:autoSpaceDE w:val="0"/>
+        <w:autoSpaceDN w:val="0"/>
+        <w:adjustRightInd w:val="0"/>
+        <w:spacing w:after="0" w:line="240" w:lineRule="auto"/>
+        <w:ind w:firstLine="0"/>
+        <w:jc w:val="left"/>
+        <w:rPr>
+          <w:rFonts w:ascii="Courier New" w:hAnsi="Courier New" w:cs="Courier New"/>
+          <w:noProof/>
+          <w:color w:val="000000"/>
+          <w:sz w:val="20"/>
+          <w:szCs w:val="20"/>
+          <w:lang w:val="en-US"/>
+        </w:rPr>
+      </w:pPr>
+      <w:r>
+        <w:rPr>
+          <w:rFonts w:ascii="Courier New" w:hAnsi="Courier New" w:cs="Courier New"/>
+          <w:noProof/>
+          <w:color w:val="000000"/>
+          <w:sz w:val="20"/>
+          <w:szCs w:val="20"/>
+          <w:lang w:val="en-US"/>
+        </w:rPr>
+        <w:t xml:space="preserve">SMIME </w:t>
+      </w:r>
+      <w:r>
+        <w:rPr>
+          <w:rFonts w:ascii="Courier New" w:hAnsi="Courier New" w:cs="Courier New"/>
+          <w:b/>
+          <w:bCs/>
+          <w:noProof/>
+          <w:color w:val="FF0000"/>
+          <w:sz w:val="20"/>
+          <w:szCs w:val="20"/>
+          <w:lang w:val="en-US"/>
+        </w:rPr>
+        <w:t>=</w:t>
+      </w:r>
+      <w:r>
+        <w:rPr>
+          <w:rFonts w:ascii="Courier New" w:hAnsi="Courier New" w:cs="Courier New"/>
+          <w:noProof/>
+          <w:color w:val="000000"/>
+          <w:sz w:val="20"/>
+          <w:szCs w:val="20"/>
+          <w:lang w:val="en-US"/>
+        </w:rPr>
+        <w:t xml:space="preserve"> False</w:t>
+      </w:r>
+    </w:p>
+    <w:p>
+      <w:pPr>
+        <w:autoSpaceDE w:val="0"/>
+        <w:autoSpaceDN w:val="0"/>
+        <w:adjustRightInd w:val="0"/>
+        <w:spacing w:after="0" w:line="240" w:lineRule="auto"/>
+        <w:ind w:firstLine="0"/>
+        <w:jc w:val="left"/>
+        <w:rPr>
+          <w:rFonts w:ascii="Courier New" w:hAnsi="Courier New" w:cs="Courier New"/>
+          <w:noProof/>
+          <w:color w:val="000000"/>
+          <w:sz w:val="20"/>
+          <w:szCs w:val="20"/>
+          <w:lang w:val="en-US"/>
+        </w:rPr>
+      </w:pPr>
+      <w:r>
+        <w:rPr>
+          <w:rFonts w:ascii="Courier New" w:hAnsi="Courier New" w:cs="Courier New"/>
+          <w:noProof/>
+          <w:color w:val="000000"/>
+          <w:sz w:val="20"/>
+          <w:szCs w:val="20"/>
+          <w:lang w:val="en-US"/>
+        </w:rPr>
+        <w:t xml:space="preserve">PrivateKeyArchive </w:t>
+      </w:r>
+      <w:r>
+        <w:rPr>
+          <w:rFonts w:ascii="Courier New" w:hAnsi="Courier New" w:cs="Courier New"/>
+          <w:b/>
+          <w:bCs/>
+          <w:noProof/>
+          <w:color w:val="FF0000"/>
+          <w:sz w:val="20"/>
+          <w:szCs w:val="20"/>
+          <w:lang w:val="en-US"/>
+        </w:rPr>
+        <w:t>=</w:t>
+      </w:r>
+      <w:r>
+        <w:rPr>
+          <w:rFonts w:ascii="Courier New" w:hAnsi="Courier New" w:cs="Courier New"/>
+          <w:noProof/>
+          <w:color w:val="000000"/>
+          <w:sz w:val="20"/>
+          <w:szCs w:val="20"/>
+          <w:lang w:val="en-US"/>
+        </w:rPr>
+        <w:t xml:space="preserve"> FALSE</w:t>
+      </w:r>
+    </w:p>
+    <w:p>
+      <w:pPr>
+        <w:autoSpaceDE w:val="0"/>
+        <w:autoSpaceDN w:val="0"/>
+        <w:adjustRightInd w:val="0"/>
+        <w:spacing w:after="0" w:line="240" w:lineRule="auto"/>
+        <w:ind w:firstLine="0"/>
+        <w:jc w:val="left"/>
+        <w:rPr>
+          <w:rFonts w:ascii="Courier New" w:hAnsi="Courier New" w:cs="Courier New"/>
+          <w:noProof/>
+          <w:color w:val="000000"/>
+          <w:sz w:val="20"/>
+          <w:szCs w:val="20"/>
+          <w:lang w:val="en-US"/>
+        </w:rPr>
+      </w:pPr>
+      <w:r>
+        <w:rPr>
+          <w:rFonts w:ascii="Courier New" w:hAnsi="Courier New" w:cs="Courier New"/>
+          <w:noProof/>
+          <w:color w:val="000000"/>
+          <w:sz w:val="20"/>
+          <w:szCs w:val="20"/>
+          <w:lang w:val="en-US"/>
+        </w:rPr>
+        <w:t xml:space="preserve">UserProtected </w:t>
+      </w:r>
+      <w:r>
+        <w:rPr>
+          <w:rFonts w:ascii="Courier New" w:hAnsi="Courier New" w:cs="Courier New"/>
+          <w:b/>
+          <w:bCs/>
+          <w:noProof/>
+          <w:color w:val="FF0000"/>
+          <w:sz w:val="20"/>
+          <w:szCs w:val="20"/>
+          <w:lang w:val="en-US"/>
+        </w:rPr>
+        <w:t>=</w:t>
+      </w:r>
+      <w:r>
+        <w:rPr>
+          <w:rFonts w:ascii="Courier New" w:hAnsi="Courier New" w:cs="Courier New"/>
+          <w:noProof/>
+          <w:color w:val="000000"/>
+          <w:sz w:val="20"/>
+          <w:szCs w:val="20"/>
+          <w:lang w:val="en-US"/>
+        </w:rPr>
+        <w:t xml:space="preserve"> FALSE</w:t>
+      </w:r>
+    </w:p>
+    <w:p>
+      <w:pPr>
+        <w:autoSpaceDE w:val="0"/>
+        <w:autoSpaceDN w:val="0"/>
+        <w:adjustRightInd w:val="0"/>
+        <w:spacing w:after="0" w:line="240" w:lineRule="auto"/>
+        <w:ind w:firstLine="0"/>
+        <w:jc w:val="left"/>
+        <w:rPr>
+          <w:rFonts w:ascii="Courier New" w:hAnsi="Courier New" w:cs="Courier New"/>
+          <w:noProof/>
+          <w:color w:val="000000"/>
+          <w:sz w:val="20"/>
+          <w:szCs w:val="20"/>
+        </w:rPr>
+      </w:pPr>
+      <w:r>
+        <w:rPr>
+          <w:rFonts w:ascii="Courier New" w:hAnsi="Courier New" w:cs="Courier New"/>
+          <w:noProof/>
+          <w:color w:val="000000"/>
+          <w:sz w:val="20"/>
+          <w:szCs w:val="20"/>
+        </w:rPr>
+        <w:t xml:space="preserve">UseExistingKeySet </w:t>
+      </w:r>
+      <w:r>
+        <w:rPr>
+          <w:rFonts w:ascii="Courier New" w:hAnsi="Courier New" w:cs="Courier New"/>
+          <w:b/>
+          <w:bCs/>
+          <w:noProof/>
+          <w:color w:val="FF0000"/>
+          <w:sz w:val="20"/>
+          <w:szCs w:val="20"/>
+        </w:rPr>
+        <w:t>=</w:t>
+      </w:r>
+      <w:r>
+        <w:rPr>
+          <w:rFonts w:ascii="Courier New" w:hAnsi="Courier New" w:cs="Courier New"/>
+          <w:noProof/>
+          <w:color w:val="000000"/>
+          <w:sz w:val="20"/>
+          <w:szCs w:val="20"/>
+        </w:rPr>
+        <w:t xml:space="preserve"> FALSE</w:t>
+      </w:r>
+    </w:p>
+    <w:p>
+      <w:pPr>
+        <w:autoSpaceDE w:val="0"/>
+        <w:autoSpaceDN w:val="0"/>
+        <w:adjustRightInd w:val="0"/>
+        <w:spacing w:after="0" w:line="240" w:lineRule="auto"/>
+        <w:ind w:firstLine="0"/>
+        <w:jc w:val="left"/>
+        <w:rPr>
+          <w:rFonts w:ascii="Courier New" w:hAnsi="Courier New" w:cs="Courier New"/>
+          <w:noProof/>
+          <w:color w:val="008000"/>
+          <w:sz w:val="20"/>
+          <w:szCs w:val="20"/>
+        </w:rPr>
+      </w:pPr>
+      <w:r>
+        <w:rPr>
+          <w:rFonts w:ascii="Courier New" w:hAnsi="Courier New" w:cs="Courier New"/>
+          <w:noProof/>
+          <w:color w:val="008000"/>
+          <w:sz w:val="20"/>
+          <w:szCs w:val="20"/>
+        </w:rPr>
+        <w:t>; Seleccione el proveedor adecuado</w:t>
+      </w:r>
+    </w:p>
+    <w:p>
+      <w:pPr>
+        <w:autoSpaceDE w:val="0"/>
+        <w:autoSpaceDN w:val="0"/>
+        <w:adjustRightInd w:val="0"/>
+        <w:spacing w:after="0" w:line="240" w:lineRule="auto"/>
+        <w:ind w:firstLine="0"/>
+        <w:jc w:val="left"/>
+        <w:rPr>
+          <w:rFonts w:ascii="Courier New" w:hAnsi="Courier New" w:cs="Courier New"/>
+          <w:noProof/>
+          <w:color w:val="000000"/>
+          <w:sz w:val="20"/>
+          <w:szCs w:val="20"/>
+          <w:lang w:val="en-US"/>
+        </w:rPr>
+      </w:pPr>
+      <w:r>
+        <w:rPr>
+          <w:rFonts w:ascii="Courier New" w:hAnsi="Courier New" w:cs="Courier New"/>
+          <w:noProof/>
+          <w:color w:val="000000"/>
+          <w:sz w:val="20"/>
+          <w:szCs w:val="20"/>
+          <w:lang w:val="en-US"/>
+        </w:rPr>
+        <w:t xml:space="preserve">ProviderName </w:t>
+      </w:r>
+      <w:r>
+        <w:rPr>
+          <w:rFonts w:ascii="Courier New" w:hAnsi="Courier New" w:cs="Courier New"/>
+          <w:b/>
+          <w:bCs/>
+          <w:noProof/>
+          <w:color w:val="FF0000"/>
+          <w:sz w:val="20"/>
+          <w:szCs w:val="20"/>
+          <w:lang w:val="en-US"/>
+        </w:rPr>
+        <w:t>=</w:t>
+      </w:r>
+      <w:r>
+        <w:rPr>
+          <w:rFonts w:ascii="Courier New" w:hAnsi="Courier New" w:cs="Courier New"/>
+          <w:noProof/>
+          <w:color w:val="000000"/>
+          <w:sz w:val="20"/>
+          <w:szCs w:val="20"/>
+          <w:lang w:val="en-US"/>
+        </w:rPr>
+        <w:t xml:space="preserve"> "Microsoft Enhanced RSA and AES Cryptographic Provider"</w:t>
+      </w:r>
+    </w:p>
+    <w:p>
+      <w:pPr>
+        <w:autoSpaceDE w:val="0"/>
+        <w:autoSpaceDN w:val="0"/>
+        <w:adjustRightInd w:val="0"/>
+        <w:spacing w:after="0" w:line="240" w:lineRule="auto"/>
+        <w:ind w:firstLine="0"/>
+        <w:jc w:val="left"/>
+        <w:rPr>
+          <w:rFonts w:ascii="Courier New" w:hAnsi="Courier New" w:cs="Courier New"/>
+          <w:noProof/>
+          <w:color w:val="000000"/>
+          <w:sz w:val="20"/>
+          <w:szCs w:val="20"/>
+          <w:lang w:val="en-US"/>
+        </w:rPr>
+      </w:pPr>
+      <w:r>
+        <w:rPr>
+          <w:rFonts w:ascii="Courier New" w:hAnsi="Courier New" w:cs="Courier New"/>
+          <w:noProof/>
+          <w:color w:val="000000"/>
+          <w:sz w:val="20"/>
+          <w:szCs w:val="20"/>
+          <w:lang w:val="en-US"/>
+        </w:rPr>
+        <w:t xml:space="preserve">ProviderType </w:t>
+      </w:r>
+      <w:r>
+        <w:rPr>
+          <w:rFonts w:ascii="Courier New" w:hAnsi="Courier New" w:cs="Courier New"/>
+          <w:b/>
+          <w:bCs/>
+          <w:noProof/>
+          <w:color w:val="FF0000"/>
+          <w:sz w:val="20"/>
+          <w:szCs w:val="20"/>
+          <w:lang w:val="en-US"/>
+        </w:rPr>
+        <w:t>=</w:t>
+      </w:r>
+      <w:r>
+        <w:rPr>
+          <w:rFonts w:ascii="Courier New" w:hAnsi="Courier New" w:cs="Courier New"/>
+          <w:noProof/>
+          <w:color w:val="000000"/>
+          <w:sz w:val="20"/>
+          <w:szCs w:val="20"/>
+          <w:lang w:val="en-US"/>
+        </w:rPr>
+        <w:t xml:space="preserve"> 24</w:t>
+      </w:r>
+    </w:p>
+    <w:p>
+      <w:pPr>
+        <w:autoSpaceDE w:val="0"/>
+        <w:autoSpaceDN w:val="0"/>
+        <w:adjustRightInd w:val="0"/>
+        <w:spacing w:after="0" w:line="240" w:lineRule="auto"/>
+        <w:ind w:firstLine="0"/>
+        <w:jc w:val="left"/>
+        <w:rPr>
+          <w:rFonts w:ascii="Courier New" w:hAnsi="Courier New" w:cs="Courier New"/>
+          <w:noProof/>
+          <w:color w:val="008000"/>
+          <w:sz w:val="20"/>
+          <w:szCs w:val="20"/>
+          <w:lang w:val="en-US"/>
+        </w:rPr>
+      </w:pPr>
+      <w:r>
+        <w:rPr>
+          <w:rFonts w:ascii="Courier New" w:hAnsi="Courier New" w:cs="Courier New"/>
+          <w:noProof/>
+          <w:color w:val="008000"/>
+          <w:sz w:val="20"/>
+          <w:szCs w:val="20"/>
+          <w:lang w:val="en-US"/>
+        </w:rPr>
+        <w:t>;ProviderName = "Microsoft RSA SChannel Cryptographic Provider"</w:t>
+      </w:r>
+    </w:p>
+    <w:p>
+      <w:pPr>
+        <w:autoSpaceDE w:val="0"/>
+        <w:autoSpaceDN w:val="0"/>
+        <w:adjustRightInd w:val="0"/>
+        <w:spacing w:after="0" w:line="240" w:lineRule="auto"/>
+        <w:ind w:firstLine="0"/>
+        <w:jc w:val="left"/>
+        <w:rPr>
+          <w:rFonts w:ascii="Courier New" w:hAnsi="Courier New" w:cs="Courier New"/>
+          <w:noProof/>
+          <w:color w:val="008000"/>
+          <w:sz w:val="20"/>
+          <w:szCs w:val="20"/>
+          <w:lang w:val="en-US"/>
+        </w:rPr>
+      </w:pPr>
+      <w:r>
+        <w:rPr>
+          <w:rFonts w:ascii="Courier New" w:hAnsi="Courier New" w:cs="Courier New"/>
+          <w:noProof/>
+          <w:color w:val="008000"/>
+          <w:sz w:val="20"/>
+          <w:szCs w:val="20"/>
+          <w:lang w:val="en-US"/>
+        </w:rPr>
+        <w:t>;ProviderType = 12</w:t>
+      </w:r>
+    </w:p>
+    <w:p>
+      <w:pPr>
+        <w:autoSpaceDE w:val="0"/>
+        <w:autoSpaceDN w:val="0"/>
+        <w:adjustRightInd w:val="0"/>
+        <w:spacing w:after="0" w:line="240" w:lineRule="auto"/>
+        <w:ind w:firstLine="0"/>
+        <w:jc w:val="left"/>
+        <w:rPr>
+          <w:rFonts w:ascii="Courier New" w:hAnsi="Courier New" w:cs="Courier New"/>
+          <w:noProof/>
+          <w:color w:val="000000"/>
+          <w:sz w:val="20"/>
+          <w:szCs w:val="20"/>
+          <w:lang w:val="en-US"/>
+        </w:rPr>
+      </w:pPr>
+      <w:r>
+        <w:rPr>
+          <w:rFonts w:ascii="Courier New" w:hAnsi="Courier New" w:cs="Courier New"/>
+          <w:noProof/>
+          <w:color w:val="000000"/>
+          <w:sz w:val="20"/>
+          <w:szCs w:val="20"/>
+          <w:lang w:val="en-US"/>
+        </w:rPr>
+        <w:t xml:space="preserve">RequestType </w:t>
+      </w:r>
+      <w:r>
+        <w:rPr>
+          <w:rFonts w:ascii="Courier New" w:hAnsi="Courier New" w:cs="Courier New"/>
+          <w:b/>
+          <w:bCs/>
+          <w:noProof/>
+          <w:color w:val="FF0000"/>
+          <w:sz w:val="20"/>
+          <w:szCs w:val="20"/>
+          <w:lang w:val="en-US"/>
+        </w:rPr>
+        <w:t>=</w:t>
+      </w:r>
+      <w:r>
+        <w:rPr>
+          <w:rFonts w:ascii="Courier New" w:hAnsi="Courier New" w:cs="Courier New"/>
+          <w:noProof/>
+          <w:color w:val="000000"/>
+          <w:sz w:val="20"/>
+          <w:szCs w:val="20"/>
+          <w:lang w:val="en-US"/>
+        </w:rPr>
+        <w:t xml:space="preserve"> PKCS10</w:t>
+      </w:r>
+    </w:p>
+    <w:p>
+      <w:pPr>
+        <w:autoSpaceDE w:val="0"/>
+        <w:autoSpaceDN w:val="0"/>
+        <w:adjustRightInd w:val="0"/>
+        <w:spacing w:after="0" w:line="240" w:lineRule="auto"/>
+        <w:ind w:firstLine="0"/>
+        <w:jc w:val="left"/>
+        <w:rPr>
+          <w:rFonts w:ascii="Courier New" w:hAnsi="Courier New" w:cs="Courier New"/>
+          <w:noProof/>
+          <w:color w:val="000000"/>
+          <w:sz w:val="20"/>
+          <w:szCs w:val="20"/>
+          <w:lang w:val="en-US"/>
+        </w:rPr>
+      </w:pPr>
+      <w:r>
+        <w:rPr>
+          <w:rFonts w:ascii="Courier New" w:hAnsi="Courier New" w:cs="Courier New"/>
+          <w:noProof/>
+          <w:color w:val="000000"/>
+          <w:sz w:val="20"/>
+          <w:szCs w:val="20"/>
+          <w:lang w:val="en-US"/>
+        </w:rPr>
+        <w:t xml:space="preserve">KeyUsage </w:t>
+      </w:r>
+      <w:r>
+        <w:rPr>
+          <w:rFonts w:ascii="Courier New" w:hAnsi="Courier New" w:cs="Courier New"/>
+          <w:b/>
+          <w:bCs/>
+          <w:noProof/>
+          <w:color w:val="FF0000"/>
+          <w:sz w:val="20"/>
+          <w:szCs w:val="20"/>
+          <w:lang w:val="en-US"/>
+        </w:rPr>
+        <w:t>=</w:t>
+      </w:r>
+      <w:r>
+        <w:rPr>
+          <w:rFonts w:ascii="Courier New" w:hAnsi="Courier New" w:cs="Courier New"/>
+          <w:noProof/>
+          <w:color w:val="000000"/>
+          <w:sz w:val="20"/>
+          <w:szCs w:val="20"/>
+          <w:lang w:val="en-US"/>
+        </w:rPr>
+        <w:t xml:space="preserve"> 0xa0</w:t>
+      </w:r>
+    </w:p>
+    <w:p>
+      <w:pPr>
+        <w:autoSpaceDE w:val="0"/>
+        <w:autoSpaceDN w:val="0"/>
+        <w:adjustRightInd w:val="0"/>
+        <w:spacing w:after="0" w:line="240" w:lineRule="auto"/>
+        <w:ind w:firstLine="0"/>
+        <w:jc w:val="left"/>
+        <w:rPr>
+          <w:rFonts w:ascii="Courier New" w:hAnsi="Courier New" w:cs="Courier New"/>
+          <w:noProof/>
+          <w:color w:val="000000"/>
+          <w:sz w:val="20"/>
+          <w:szCs w:val="20"/>
+          <w:lang w:val="en-US"/>
+        </w:rPr>
+      </w:pPr>
+    </w:p>
+    <w:p>
+      <w:pPr>
+        <w:autoSpaceDE w:val="0"/>
+        <w:autoSpaceDN w:val="0"/>
+        <w:adjustRightInd w:val="0"/>
+        <w:spacing w:after="0" w:line="240" w:lineRule="auto"/>
+        <w:ind w:firstLine="0"/>
+        <w:jc w:val="left"/>
+        <w:rPr>
+          <w:rFonts w:ascii="Courier New" w:hAnsi="Courier New" w:cs="Courier New"/>
+          <w:b/>
+          <w:bCs/>
+          <w:noProof/>
+          <w:color w:val="8000FF"/>
+          <w:sz w:val="20"/>
+          <w:szCs w:val="20"/>
+          <w:lang w:val="en-US"/>
+        </w:rPr>
+      </w:pPr>
+      <w:r>
+        <w:rPr>
+          <w:rFonts w:ascii="Courier New" w:hAnsi="Courier New" w:cs="Courier New"/>
+          <w:b/>
+          <w:bCs/>
+          <w:noProof/>
+          <w:color w:val="8000FF"/>
+          <w:sz w:val="20"/>
+          <w:szCs w:val="20"/>
+          <w:lang w:val="en-US"/>
+        </w:rPr>
+        <w:t>[RequestAttributes]</w:t>
+      </w:r>
+    </w:p>
+    <w:p>
+      <w:pPr>
+        <w:autoSpaceDE w:val="0"/>
+        <w:autoSpaceDN w:val="0"/>
+        <w:adjustRightInd w:val="0"/>
+        <w:spacing w:after="0" w:line="240" w:lineRule="auto"/>
+        <w:ind w:firstLine="0"/>
+        <w:jc w:val="left"/>
+        <w:rPr>
+          <w:rFonts w:ascii="Courier New" w:hAnsi="Courier New" w:cs="Courier New"/>
+          <w:noProof/>
+          <w:color w:val="000000"/>
+          <w:sz w:val="20"/>
+          <w:szCs w:val="20"/>
+          <w:lang w:val="en-US"/>
+        </w:rPr>
+      </w:pPr>
+      <w:r>
+        <w:rPr>
+          <w:rFonts w:ascii="Courier New" w:hAnsi="Courier New" w:cs="Courier New"/>
+          <w:noProof/>
+          <w:color w:val="000000"/>
+          <w:sz w:val="20"/>
+          <w:szCs w:val="20"/>
+          <w:lang w:val="en-US"/>
+        </w:rPr>
+        <w:t>CertificateTemplate</w:t>
+      </w:r>
+      <w:r>
+        <w:rPr>
+          <w:rFonts w:ascii="Courier New" w:hAnsi="Courier New" w:cs="Courier New"/>
+          <w:noProof/>
+          <w:color w:val="000000"/>
+          <w:sz w:val="20"/>
+          <w:szCs w:val="20"/>
+          <w:lang w:val="en-US"/>
+        </w:rPr>
+        <w:t xml:space="preserve"> </w:t>
+      </w:r>
+      <w:r>
+        <w:rPr>
+          <w:rFonts w:ascii="Courier New" w:hAnsi="Courier New" w:cs="Courier New"/>
+          <w:b/>
+          <w:bCs/>
+          <w:noProof/>
+          <w:color w:val="FF0000"/>
+          <w:sz w:val="20"/>
+          <w:szCs w:val="20"/>
+          <w:lang w:val="en-US"/>
+        </w:rPr>
+        <w:t>=</w:t>
+      </w:r>
+      <w:r>
+        <w:rPr>
+          <w:rFonts w:ascii="Courier New" w:hAnsi="Courier New" w:cs="Courier New"/>
+          <w:b/>
+          <w:bCs/>
+          <w:noProof/>
+          <w:color w:val="FF0000"/>
+          <w:sz w:val="20"/>
+          <w:szCs w:val="20"/>
+          <w:lang w:val="en-US"/>
+        </w:rPr>
+        <w:t xml:space="preserve"> </w:t>
+      </w:r>
+      <w:r>
+        <w:rPr>
+          <w:rFonts w:ascii="Courier New" w:hAnsi="Courier New" w:cs="Courier New"/>
+          <w:noProof/>
+          <w:color w:val="000000"/>
+          <w:sz w:val="20"/>
+          <w:szCs w:val="20"/>
+          <w:lang w:val="en-US"/>
+        </w:rPr>
+        <w:t>WebServer</w:t>
+      </w:r>
+    </w:p>
+    <w:p>
+      <w:pPr>
+        <w:autoSpaceDE w:val="0"/>
+        <w:autoSpaceDN w:val="0"/>
+        <w:adjustRightInd w:val="0"/>
+        <w:spacing w:after="0" w:line="240" w:lineRule="auto"/>
+        <w:ind w:firstLine="0"/>
+        <w:jc w:val="left"/>
+        <w:rPr>
+          <w:rFonts w:ascii="Courier New" w:hAnsi="Courier New" w:cs="Courier New"/>
+          <w:noProof/>
+          <w:color w:val="000000"/>
+          <w:sz w:val="20"/>
+          <w:szCs w:val="20"/>
+          <w:lang w:val="en-US"/>
+        </w:rPr>
+      </w:pPr>
+    </w:p>
+    <w:p>
+      <w:pPr>
+        <w:autoSpaceDE w:val="0"/>
+        <w:autoSpaceDN w:val="0"/>
+        <w:adjustRightInd w:val="0"/>
+        <w:spacing w:after="0" w:line="240" w:lineRule="auto"/>
+        <w:ind w:firstLine="0"/>
+        <w:jc w:val="left"/>
+        <w:rPr>
+          <w:rFonts w:ascii="Courier New" w:hAnsi="Courier New" w:cs="Courier New"/>
+          <w:b/>
+          <w:bCs/>
+          <w:noProof/>
+          <w:color w:val="8000FF"/>
+          <w:sz w:val="20"/>
+          <w:szCs w:val="20"/>
+          <w:lang w:val="en-US"/>
+        </w:rPr>
+      </w:pPr>
+      <w:r>
+        <w:rPr>
+          <w:rFonts w:ascii="Courier New" w:hAnsi="Courier New" w:cs="Courier New"/>
+          <w:b/>
+          <w:bCs/>
+          <w:noProof/>
+          <w:color w:val="8000FF"/>
+          <w:sz w:val="20"/>
+          <w:szCs w:val="20"/>
+          <w:lang w:val="en-US"/>
+        </w:rPr>
+        <w:t>[EnhancedKeyUsageExtension]</w:t>
+      </w:r>
+    </w:p>
+    <w:p>
+      <w:pPr>
+        <w:autoSpaceDE w:val="0"/>
+        <w:autoSpaceDN w:val="0"/>
+        <w:adjustRightInd w:val="0"/>
+        <w:spacing w:after="0" w:line="240" w:lineRule="auto"/>
+        <w:ind w:firstLine="0"/>
+        <w:jc w:val="left"/>
+        <w:rPr>
+          <w:rFonts w:ascii="Courier New" w:hAnsi="Courier New" w:cs="Courier New"/>
+          <w:noProof/>
+          <w:color w:val="000000"/>
+          <w:sz w:val="20"/>
+          <w:szCs w:val="20"/>
+          <w:lang w:val="en-US"/>
+        </w:rPr>
+      </w:pPr>
+      <w:r>
+        <w:rPr>
+          <w:rFonts w:ascii="Courier New" w:hAnsi="Courier New" w:cs="Courier New"/>
+          <w:noProof/>
+          <w:color w:val="000000"/>
+          <w:sz w:val="20"/>
+          <w:szCs w:val="20"/>
+          <w:lang w:val="en-US"/>
+        </w:rPr>
+        <w:lastRenderedPageBreak/>
+        <w:t>OID</w:t>
+      </w:r>
+      <w:r>
+        <w:rPr>
+          <w:rFonts w:ascii="Courier New" w:hAnsi="Courier New" w:cs="Courier New"/>
+          <w:b/>
+          <w:bCs/>
+          <w:noProof/>
+          <w:color w:val="FF0000"/>
+          <w:sz w:val="20"/>
+          <w:szCs w:val="20"/>
+          <w:lang w:val="en-US"/>
+        </w:rPr>
+        <w:t>=</w:t>
+      </w:r>
+      <w:r>
+        <w:rPr>
+          <w:rFonts w:ascii="Courier New" w:hAnsi="Courier New" w:cs="Courier New"/>
+          <w:noProof/>
+          <w:color w:val="000000"/>
+          <w:sz w:val="20"/>
+          <w:szCs w:val="20"/>
+          <w:lang w:val="en-US"/>
+        </w:rPr>
+        <w:t>1.3.6.1.5.5.7.3.1 ; this is for Server Authentication / Token Signing</w:t>
+      </w:r>
+    </w:p>
+    <w:p>
+      <w:pPr>
+        <w:ind w:firstLine="0"/>
+        <w:rPr>
+          <w:noProof/>
+          <w:lang w:val="en-US"/>
+        </w:rPr>
+      </w:pPr>
+      <w:r>
+        <w:rPr>
+          <w:rFonts w:ascii="Courier New" w:hAnsi="Courier New" w:cs="Courier New"/>
+          <w:noProof/>
+          <w:color w:val="008000"/>
+          <w:sz w:val="20"/>
+          <w:szCs w:val="20"/>
+          <w:lang w:val="en-US"/>
+        </w:rPr>
+        <w:t>;--------------------------------------------</w:t>
+      </w:r>
+    </w:p>
+    <w:p>
+      <w:pPr>
+        <w:pStyle w:val="Prrafodelista"/>
+        <w:numPr>
+          <w:ilvl w:val="0"/>
+          <w:numId w:val="24"/>
+        </w:numPr>
+      </w:pPr>
+      <w:r>
+        <w:t>Ejecute el siguiente comando (en el host donde estará la llave privada) para generar la petición:</w:t>
+      </w:r>
+    </w:p>
+    <w:p>
+      <w:pPr>
+        <w:pStyle w:val="Consola"/>
+        <w:rPr>
+          <w:noProof/>
+        </w:rPr>
+      </w:pPr>
+      <w:r>
+        <w:rPr>
+          <w:noProof/>
+        </w:rPr>
+        <w:t xml:space="preserve">certreq -new </w:t>
+      </w:r>
+      <w:r>
+        <w:rPr>
+          <w:noProof/>
+        </w:rPr>
+        <w:t>host</w:t>
+      </w:r>
+      <w:r>
+        <w:rPr>
+          <w:noProof/>
+        </w:rPr>
+        <w:t xml:space="preserve">.inf </w:t>
+      </w:r>
+      <w:r>
+        <w:rPr>
+          <w:noProof/>
+        </w:rPr>
+        <w:t>host.</w:t>
+      </w:r>
+      <w:r>
+        <w:rPr>
+          <w:noProof/>
+        </w:rPr>
+        <w:t>csr</w:t>
+      </w:r>
+    </w:p>
+    <w:p>
+      <w:pPr>
+        <w:ind w:firstLine="0"/>
+        <w:rPr>
+          <w:lang w:val="en-US"/>
+        </w:rPr>
+      </w:pPr>
+    </w:p>
+    <w:p>
+      <w:pPr>
+        <w:pStyle w:val="Prrafodelista"/>
+        <w:numPr>
+          <w:ilvl w:val="0"/>
+          <w:numId w:val="24"/>
+        </w:numPr>
+      </w:pPr>
+      <w:r>
+        <w:t>Ejecute el siguiente comando (en la entidad certificadora) para generar el certificado público:</w:t>
+      </w:r>
+    </w:p>
+    <w:p>
+      <w:pPr>
+        <w:pStyle w:val="Consola"/>
+        <w:rPr>
+          <w:noProof/>
+        </w:rPr>
+      </w:pPr>
+      <w:r>
+        <w:rPr>
+          <w:noProof/>
+        </w:rPr>
+        <w:t>certreq -submit &lt;#=NombreCertificado#&gt;.csr</w:t>
+      </w:r>
+    </w:p>
+    <w:p>
+      <w:pPr>
+        <w:ind w:firstLine="0"/>
+      </w:pPr>
+    </w:p>
+    <w:p>
+      <w:pPr>
+        <w:pStyle w:val="Prrafodelista"/>
+        <w:numPr>
+          <w:ilvl w:val="0"/>
+          <w:numId w:val="24"/>
+        </w:numPr>
+      </w:pPr>
+      <w:r>
+        <w:t>Importe el certificado público en el host donde genero la petición, se generara automáticamente el certificado privado.</w:t>
+      </w:r>
+    </w:p>
+    <w:p>
+      <w:pPr>
+        <w:pStyle w:val="Prrafodelista"/>
+        <w:ind w:left="360"/>
+      </w:pPr>
+    </w:p>
+    <w:p>
+      <w:pPr>
+        <w:pStyle w:val="Prrafodelista"/>
+        <w:numPr>
+          <w:ilvl w:val="0"/>
+          <w:numId w:val="24"/>
+        </w:numPr>
+      </w:pPr>
+      <w:r>
+        <w:t>Respalde apropiadamente el .pfx (certificado con llave privada).</w:t>
       </w:r>
     </w:p>
     <w:sectPr>
@@ -12277,7 +14642,7 @@
   <w:abstractNum w:abstractNumId="3">
     <w:nsid w:val="0FAE4BE0"/>
     <w:multiLevelType w:val="hybridMultilevel"/>
-    <w:tmpl w:val="2CDAFABC"/>
+    <w:tmpl w:val="F0B63C5A"/>
     <w:lvl w:ilvl="0" w:tplc="080A0001">
       <w:start w:val="1"/>
       <w:numFmt w:val="bullet"/>
@@ -13069,6 +15434,92 @@
     </w:lvl>
   </w:abstractNum>
   <w:abstractNum w:abstractNumId="10">
+    <w:nsid w:val="3A767168"/>
+    <w:multiLevelType w:val="hybridMultilevel"/>
+    <w:tmpl w:val="E4CC261C"/>
+    <w:lvl w:ilvl="0" w:tplc="080A000F">
+      <w:start w:val="1"/>
+      <w:numFmt w:val="decimal"/>
+      <w:lvlText w:val="%1."/>
+      <w:lvlJc w:val="left"/>
+      <w:pPr>
+        <w:ind w:left="360" w:hanging="360"/>
+      </w:pPr>
+    </w:lvl>
+    <w:lvl w:ilvl="1" w:tplc="080A0019" w:tentative="1">
+      <w:start w:val="1"/>
+      <w:numFmt w:val="lowerLetter"/>
+      <w:lvlText w:val="%2."/>
+      <w:lvlJc w:val="left"/>
+      <w:pPr>
+        <w:ind w:left="1080" w:hanging="360"/>
+      </w:pPr>
+    </w:lvl>
+    <w:lvl w:ilvl="2" w:tplc="080A001B" w:tentative="1">
+      <w:start w:val="1"/>
+      <w:numFmt w:val="lowerRoman"/>
+      <w:lvlText w:val="%3."/>
+      <w:lvlJc w:val="right"/>
+      <w:pPr>
+        <w:ind w:left="1800" w:hanging="180"/>
+      </w:pPr>
+    </w:lvl>
+    <w:lvl w:ilvl="3" w:tplc="080A000F" w:tentative="1">
+      <w:start w:val="1"/>
+      <w:numFmt w:val="decimal"/>
+      <w:lvlText w:val="%4."/>
+      <w:lvlJc w:val="left"/>
+      <w:pPr>
+        <w:ind w:left="2520" w:hanging="360"/>
+      </w:pPr>
+    </w:lvl>
+    <w:lvl w:ilvl="4" w:tplc="080A0019" w:tentative="1">
+      <w:start w:val="1"/>
+      <w:numFmt w:val="lowerLetter"/>
+      <w:lvlText w:val="%5."/>
+      <w:lvlJc w:val="left"/>
+      <w:pPr>
+        <w:ind w:left="3240" w:hanging="360"/>
+      </w:pPr>
+    </w:lvl>
+    <w:lvl w:ilvl="5" w:tplc="080A001B" w:tentative="1">
+      <w:start w:val="1"/>
+      <w:numFmt w:val="lowerRoman"/>
+      <w:lvlText w:val="%6."/>
+      <w:lvlJc w:val="right"/>
+      <w:pPr>
+        <w:ind w:left="3960" w:hanging="180"/>
+      </w:pPr>
+    </w:lvl>
+    <w:lvl w:ilvl="6" w:tplc="080A000F" w:tentative="1">
+      <w:start w:val="1"/>
+      <w:numFmt w:val="decimal"/>
+      <w:lvlText w:val="%7."/>
+      <w:lvlJc w:val="left"/>
+      <w:pPr>
+        <w:ind w:left="4680" w:hanging="360"/>
+      </w:pPr>
+    </w:lvl>
+    <w:lvl w:ilvl="7" w:tplc="080A0019" w:tentative="1">
+      <w:start w:val="1"/>
+      <w:numFmt w:val="lowerLetter"/>
+      <w:lvlText w:val="%8."/>
+      <w:lvlJc w:val="left"/>
+      <w:pPr>
+        <w:ind w:left="5400" w:hanging="360"/>
+      </w:pPr>
+    </w:lvl>
+    <w:lvl w:ilvl="8" w:tplc="080A001B" w:tentative="1">
+      <w:start w:val="1"/>
+      <w:numFmt w:val="lowerRoman"/>
+      <w:lvlText w:val="%9."/>
+      <w:lvlJc w:val="right"/>
+      <w:pPr>
+        <w:ind w:left="6120" w:hanging="180"/>
+      </w:pPr>
+    </w:lvl>
+  </w:abstractNum>
+  <w:abstractNum w:abstractNumId="11">
     <w:nsid w:val="3DB6278B"/>
     <w:multiLevelType w:val="multilevel"/>
     <w:tmpl w:val="2F844672"/>
@@ -13211,7 +15662,7 @@
       </w:rPr>
     </w:lvl>
   </w:abstractNum>
-  <w:abstractNum w:abstractNumId="11">
+  <w:abstractNum w:abstractNumId="12">
     <w:nsid w:val="563D1D56"/>
     <w:multiLevelType w:val="hybridMultilevel"/>
     <w:tmpl w:val="2220A596"/>
@@ -13324,7 +15775,7 @@
       </w:rPr>
     </w:lvl>
   </w:abstractNum>
-  <w:abstractNum w:abstractNumId="12">
+  <w:abstractNum w:abstractNumId="13">
     <w:nsid w:val="58AB52A9"/>
     <w:multiLevelType w:val="hybridMultilevel"/>
     <w:tmpl w:val="B9AC7C8E"/>
@@ -13437,7 +15888,7 @@
       </w:rPr>
     </w:lvl>
   </w:abstractNum>
-  <w:abstractNum w:abstractNumId="13">
+  <w:abstractNum w:abstractNumId="14">
     <w:nsid w:val="7A684D00"/>
     <w:multiLevelType w:val="hybridMultilevel"/>
     <w:tmpl w:val="82E88C06"/>
@@ -13550,7 +16001,7 @@
       </w:rPr>
     </w:lvl>
   </w:abstractNum>
-  <w:abstractNum w:abstractNumId="14">
+  <w:abstractNum w:abstractNumId="15">
     <w:nsid w:val="7BEB46CD"/>
     <w:multiLevelType w:val="hybridMultilevel"/>
     <w:tmpl w:val="5B0684B4"/>
@@ -13663,7 +16114,7 @@
       </w:rPr>
     </w:lvl>
   </w:abstractNum>
-  <w:abstractNum w:abstractNumId="15">
+  <w:abstractNum w:abstractNumId="16">
     <w:nsid w:val="7D9C2A4D"/>
     <w:multiLevelType w:val="multilevel"/>
     <w:tmpl w:val="B0F06354"/>
@@ -13783,7 +16234,7 @@
     <w:abstractNumId w:val="0"/>
   </w:num>
   <w:num w:numId="2">
-    <w:abstractNumId w:val="10"/>
+    <w:abstractNumId w:val="11"/>
   </w:num>
   <w:num w:numId="3">
     <w:abstractNumId w:val="2"/>
@@ -13792,7 +16243,7 @@
     <w:abstractNumId w:val="6"/>
   </w:num>
   <w:num w:numId="5">
-    <w:abstractNumId w:val="12"/>
+    <w:abstractNumId w:val="13"/>
   </w:num>
   <w:num w:numId="6">
     <w:abstractNumId w:val="7"/>
@@ -13807,7 +16258,7 @@
     <w:abstractNumId w:val="8"/>
   </w:num>
   <w:num w:numId="10">
-    <w:abstractNumId w:val="15"/>
+    <w:abstractNumId w:val="16"/>
   </w:num>
   <w:num w:numId="11">
     <w:abstractNumId w:val="4"/>
@@ -13816,25 +16267,40 @@
     <w:abstractNumId w:val="5"/>
   </w:num>
   <w:num w:numId="13">
-    <w:abstractNumId w:val="13"/>
+    <w:abstractNumId w:val="14"/>
   </w:num>
   <w:num w:numId="14">
-    <w:abstractNumId w:val="14"/>
+    <w:abstractNumId w:val="15"/>
   </w:num>
   <w:num w:numId="15">
-    <w:abstractNumId w:val="10"/>
+    <w:abstractNumId w:val="11"/>
   </w:num>
   <w:num w:numId="16">
+    <w:abstractNumId w:val="12"/>
+  </w:num>
+  <w:num w:numId="17">
     <w:abstractNumId w:val="11"/>
   </w:num>
-  <w:num w:numId="17">
-    <w:abstractNumId w:val="10"/>
-  </w:num>
   <w:num w:numId="18">
-    <w:abstractNumId w:val="10"/>
+    <w:abstractNumId w:val="11"/>
   </w:num>
   <w:num w:numId="19">
     <w:abstractNumId w:val="3"/>
+  </w:num>
+  <w:num w:numId="20">
+    <w:abstractNumId w:val="11"/>
+  </w:num>
+  <w:num w:numId="21">
+    <w:abstractNumId w:val="11"/>
+  </w:num>
+  <w:num w:numId="22">
+    <w:abstractNumId w:val="11"/>
+  </w:num>
+  <w:num w:numId="23">
+    <w:abstractNumId w:val="11"/>
+  </w:num>
+  <w:num w:numId="24">
+    <w:abstractNumId w:val="10"/>
   </w:num>
   <w:numIdMacAtCleanup w:val="11"/>
 </w:numbering>
@@ -20218,7 +22684,7 @@
 </file>
 
 <file path=customXml/itemProps2.xml><?xml version="1.0" encoding="utf-8"?>
-<ds:datastoreItem xmlns:ds="http://schemas.openxmlformats.org/officeDocument/2006/customXml" ds:itemID="{21EBA4B7-094F-4414-901F-4D0A9A59A68B}">
+<ds:datastoreItem xmlns:ds="http://schemas.openxmlformats.org/officeDocument/2006/customXml" ds:itemID="{9C87DE46-85DA-4DC1-8DF1-3780F61490B3}">
   <ds:schemaRefs>
     <ds:schemaRef ds:uri="http://schemas.openxmlformats.org/officeDocument/2006/bibliography"/>
   </ds:schemaRefs>
@@ -20226,7 +22692,7 @@
 </file>
 
 <file path=customXml/itemProps3.xml><?xml version="1.0" encoding="utf-8"?>
-<ds:datastoreItem xmlns:ds="http://schemas.openxmlformats.org/officeDocument/2006/customXml" ds:itemID="{5B7A2A23-FDF1-4F00-B9A9-276FA559E42A}">
+<ds:datastoreItem xmlns:ds="http://schemas.openxmlformats.org/officeDocument/2006/customXml" ds:itemID="{A3CCF575-AE20-445D-8C6F-B1A23A2D3A60}">
   <ds:schemaRefs>
     <ds:schemaRef ds:uri="http://schemas.openxmlformats.org/officeDocument/2006/bibliography"/>
   </ds:schemaRefs>
@@ -20234,7 +22700,7 @@
 </file>
 
 <file path=customXml/itemProps4.xml><?xml version="1.0" encoding="utf-8"?>
-<ds:datastoreItem xmlns:ds="http://schemas.openxmlformats.org/officeDocument/2006/customXml" ds:itemID="{AAC6C435-34CE-421B-8019-1C4F8E01ABF0}">
+<ds:datastoreItem xmlns:ds="http://schemas.openxmlformats.org/officeDocument/2006/customXml" ds:itemID="{5E919EBA-9E6E-40BE-AF1F-2AD9D76EE997}">
   <ds:schemaRefs>
     <ds:schemaRef ds:uri="http://schemas.openxmlformats.org/officeDocument/2006/bibliography"/>
   </ds:schemaRefs>
@@ -20242,7 +22708,7 @@
 </file>
 
 <file path=customXml/itemProps5.xml><?xml version="1.0" encoding="utf-8"?>
-<ds:datastoreItem xmlns:ds="http://schemas.openxmlformats.org/officeDocument/2006/customXml" ds:itemID="{95FEEA2B-8254-4F0C-89DF-80A57964D3D9}">
+<ds:datastoreItem xmlns:ds="http://schemas.openxmlformats.org/officeDocument/2006/customXml" ds:itemID="{9CBFD402-3081-409A-9401-D95180BD0143}">
   <ds:schemaRefs>
     <ds:schemaRef ds:uri="http://schemas.openxmlformats.org/officeDocument/2006/bibliography"/>
   </ds:schemaRefs>

</xml_diff>

<commit_message>
Inicio temario Certificados Digitales
</commit_message>
<xml_diff>
--- a/Documentos/Borrador.docx
+++ b/Documentos/Borrador.docx
@@ -1,6 +1,6 @@
 
 <file path=word/document.xml><?xml version="1.0" encoding="utf-8"?>
-<w:document xmlns:wpc="http://schemas.microsoft.com/office/word/2010/wordprocessingCanvas" xmlns:cx="http://schemas.microsoft.com/office/drawing/2014/chartex" xmlns:cx1="http://schemas.microsoft.com/office/drawing/2015/9/8/chartex" xmlns:cx2="http://schemas.microsoft.com/office/drawing/2015/10/21/chartex" xmlns:cx3="http://schemas.microsoft.com/office/drawing/2016/5/9/chartex" xmlns:cx4="http://schemas.microsoft.com/office/drawing/2016/5/10/chartex" xmlns:cx5="http://schemas.microsoft.com/office/drawing/2016/5/11/chartex" xmlns:cx6="http://schemas.microsoft.com/office/drawing/2016/5/12/chartex" xmlns:cx7="http://schemas.microsoft.com/office/drawing/2016/5/13/chartex" xmlns:cx8="http://schemas.microsoft.com/office/drawing/2016/5/14/chartex" xmlns:mc="http://schemas.openxmlformats.org/markup-compatibility/2006" xmlns:aink="http://schemas.microsoft.com/office/drawing/2016/ink" xmlns:am3d="http://schemas.microsoft.com/office/drawing/2017/model3d" xmlns:o="urn:schemas-microsoft-com:office:office" xmlns:r="http://schemas.openxmlformats.org/officeDocument/2006/relationships" xmlns:m="http://schemas.openxmlformats.org/officeDocument/2006/math" xmlns:v="urn:schemas-microsoft-com:vml" xmlns:wp14="http://schemas.microsoft.com/office/word/2010/wordprocessingDrawing" xmlns:wp="http://schemas.openxmlformats.org/drawingml/2006/wordprocessingDrawing" xmlns:w10="urn:schemas-microsoft-com:office:word" xmlns:w="http://schemas.openxmlformats.org/wordprocessingml/2006/main" xmlns:w14="http://schemas.microsoft.com/office/word/2010/wordml" xmlns:w15="http://schemas.microsoft.com/office/word/2012/wordml" xmlns:w16cex="http://schemas.microsoft.com/office/word/2018/wordml/cex" xmlns:w16cid="http://schemas.microsoft.com/office/word/2016/wordml/cid" xmlns:w16="http://schemas.microsoft.com/office/word/2018/wordml" xmlns:w16sdtdh="http://schemas.microsoft.com/office/word/2020/wordml/sdtdatahash" xmlns:w16se="http://schemas.microsoft.com/office/word/2015/wordml/symex" xmlns:wpg="http://schemas.microsoft.com/office/word/2010/wordprocessingGroup" xmlns:wpi="http://schemas.microsoft.com/office/word/2010/wordprocessingInk" xmlns:wne="http://schemas.microsoft.com/office/word/2006/wordml" xmlns:wps="http://schemas.microsoft.com/office/word/2010/wordprocessingShape" mc:Ignorable="w14 w15 w16se w16cid w16 w16cex w16sdtdh wp14">
+<w:document xmlns:ve="http://schemas.openxmlformats.org/markup-compatibility/2006" xmlns:o="urn:schemas-microsoft-com:office:office" xmlns:r="http://schemas.openxmlformats.org/officeDocument/2006/relationships" xmlns:m="http://schemas.openxmlformats.org/officeDocument/2006/math" xmlns:v="urn:schemas-microsoft-com:vml" xmlns:wp="http://schemas.openxmlformats.org/drawingml/2006/wordprocessingDrawing" xmlns:w10="urn:schemas-microsoft-com:office:word" xmlns:w="http://schemas.openxmlformats.org/wordprocessingml/2006/main" xmlns:wne="http://schemas.microsoft.com/office/word/2006/wordml">
   <w:body>
     <w:p>
       <w:pPr>
@@ -157,6 +157,445 @@
         <w:spacing w:line="276" w:lineRule="auto"/>
         <w:ind w:firstLine="0"/>
         <w:jc w:val="left"/>
+      </w:pPr>
+      <w:r>
+        <w:br w:type="page"/>
+      </w:r>
+    </w:p>
+    <w:p>
+      <w:pPr>
+        <w:pStyle w:val="Ttulo1"/>
+      </w:pPr>
+      <w:r>
+        <w:lastRenderedPageBreak/>
+        <w:t>Temario</w:t>
+      </w:r>
+    </w:p>
+    <w:p>
+      <w:pPr>
+        <w:spacing w:line="276" w:lineRule="auto"/>
+        <w:ind w:firstLine="0"/>
+        <w:jc w:val="left"/>
+      </w:pPr>
+      <w:r>
+        <w:rPr>
+          <w:b/>
+          <w:bCs/>
+          <w:lang w:val="es-ES_tradnl"/>
+        </w:rPr>
+        <w:t>Acerca de mí</w:t>
+      </w:r>
+      <w:r>
+        <w:rPr>
+          <w:lang w:val="es-ES_tradnl"/>
+        </w:rPr>
+        <w:t xml:space="preserve"> </w:t>
+      </w:r>
+    </w:p>
+    <w:p>
+      <w:pPr>
+        <w:spacing w:line="276" w:lineRule="auto"/>
+        <w:ind w:firstLine="0"/>
+        <w:jc w:val="left"/>
+        <w:rPr>
+          <w:b/>
+          <w:bCs/>
+          <w:lang w:val="es-ES"/>
+        </w:rPr>
+      </w:pPr>
+      <w:r>
+        <w:rPr>
+          <w:b/>
+          <w:bCs/>
+          <w:lang w:val="es-ES"/>
+        </w:rPr>
+        <w:t>Introducción</w:t>
+      </w:r>
+    </w:p>
+    <w:p>
+      <w:pPr>
+        <w:spacing w:line="276" w:lineRule="auto"/>
+        <w:ind w:firstLine="0"/>
+        <w:jc w:val="left"/>
+        <w:rPr>
+          <w:b/>
+          <w:bCs/>
+          <w:lang w:val="es-ES_tradnl"/>
+        </w:rPr>
+      </w:pPr>
+      <w:r>
+        <w:rPr>
+          <w:b/>
+          <w:bCs/>
+          <w:lang w:val="es-ES_tradnl"/>
+        </w:rPr>
+        <w:t xml:space="preserve">Breve historia de </w:t>
+      </w:r>
+      <w:r>
+        <w:rPr>
+          <w:b/>
+          <w:bCs/>
+          <w:lang w:val="es-ES_tradnl"/>
+        </w:rPr>
+        <w:t>la criptografía</w:t>
+      </w:r>
+    </w:p>
+    <w:p>
+      <w:pPr>
+        <w:spacing w:line="276" w:lineRule="auto"/>
+        <w:ind w:firstLine="0"/>
+        <w:jc w:val="left"/>
+        <w:rPr>
+          <w:b/>
+          <w:bCs/>
+          <w:lang w:val="es-ES_tradnl"/>
+        </w:rPr>
+      </w:pPr>
+      <w:r>
+        <w:rPr>
+          <w:b/>
+          <w:bCs/>
+          <w:lang w:val="es-ES_tradnl"/>
+        </w:rPr>
+        <w:t>Seguridad en internet</w:t>
+      </w:r>
+    </w:p>
+    <w:p>
+      <w:pPr>
+        <w:spacing w:line="276" w:lineRule="auto"/>
+        <w:ind w:firstLine="0"/>
+        <w:jc w:val="left"/>
+        <w:rPr>
+          <w:b/>
+          <w:bCs/>
+          <w:lang w:val="es-ES_tradnl"/>
+        </w:rPr>
+      </w:pPr>
+      <w:r>
+        <w:rPr>
+          <w:b/>
+          <w:bCs/>
+          <w:lang w:val="es-ES_tradnl"/>
+        </w:rPr>
+        <w:t>Seguridad en internet: Criptografía</w:t>
+      </w:r>
+    </w:p>
+    <w:p>
+      <w:pPr>
+        <w:spacing w:line="276" w:lineRule="auto"/>
+        <w:ind w:firstLine="0"/>
+        <w:jc w:val="left"/>
+        <w:rPr>
+          <w:b/>
+          <w:bCs/>
+          <w:lang w:val="es-ES_tradnl"/>
+        </w:rPr>
+      </w:pPr>
+      <w:r>
+        <w:rPr>
+          <w:b/>
+          <w:bCs/>
+          <w:lang w:val="es-ES_tradnl"/>
+        </w:rPr>
+        <w:t>Objetivos de la criptografía</w:t>
+      </w:r>
+    </w:p>
+    <w:p>
+      <w:pPr>
+        <w:spacing w:line="276" w:lineRule="auto"/>
+        <w:ind w:firstLine="0"/>
+        <w:jc w:val="left"/>
+        <w:rPr>
+          <w:b/>
+          <w:bCs/>
+          <w:lang w:val="es-ES_tradnl"/>
+        </w:rPr>
+      </w:pPr>
+      <w:r>
+        <w:rPr>
+          <w:b/>
+          <w:bCs/>
+          <w:lang w:val="es-ES_tradnl"/>
+        </w:rPr>
+        <w:t>Tipos de criptografía</w:t>
+      </w:r>
+    </w:p>
+    <w:p>
+      <w:pPr>
+        <w:spacing w:line="276" w:lineRule="auto"/>
+        <w:ind w:firstLine="0"/>
+        <w:jc w:val="left"/>
+        <w:rPr>
+          <w:b/>
+          <w:bCs/>
+          <w:lang w:val="es-ES_tradnl"/>
+        </w:rPr>
+      </w:pPr>
+      <w:r>
+        <w:rPr>
+          <w:b/>
+          <w:bCs/>
+          <w:lang w:val="es-ES_tradnl"/>
+        </w:rPr>
+        <w:t>Tipos de criptografía: Simétrica</w:t>
+      </w:r>
+    </w:p>
+    <w:p>
+      <w:pPr>
+        <w:spacing w:line="276" w:lineRule="auto"/>
+        <w:ind w:firstLine="0"/>
+        <w:jc w:val="left"/>
+        <w:rPr>
+          <w:b/>
+          <w:bCs/>
+          <w:lang w:val="es-ES_tradnl"/>
+        </w:rPr>
+      </w:pPr>
+      <w:r>
+        <w:rPr>
+          <w:b/>
+          <w:bCs/>
+          <w:lang w:val="es-ES_tradnl"/>
+        </w:rPr>
+        <w:t>Tipos de criptografía: asimétrica</w:t>
+      </w:r>
+    </w:p>
+    <w:p>
+      <w:pPr>
+        <w:spacing w:line="276" w:lineRule="auto"/>
+        <w:ind w:firstLine="0"/>
+        <w:jc w:val="left"/>
+        <w:rPr>
+          <w:b/>
+          <w:bCs/>
+          <w:lang w:val="es-ES_tradnl"/>
+        </w:rPr>
+      </w:pPr>
+      <w:r>
+        <w:rPr>
+          <w:b/>
+          <w:bCs/>
+          <w:lang w:val="es-ES_tradnl"/>
+        </w:rPr>
+        <w:t>Certificados</w:t>
+      </w:r>
+    </w:p>
+    <w:p>
+      <w:pPr>
+        <w:spacing w:line="276" w:lineRule="auto"/>
+        <w:ind w:firstLine="0"/>
+        <w:jc w:val="left"/>
+        <w:rPr>
+          <w:b/>
+          <w:bCs/>
+          <w:lang w:val="es-ES_tradnl"/>
+        </w:rPr>
+      </w:pPr>
+      <w:r>
+        <w:rPr>
+          <w:b/>
+          <w:bCs/>
+          <w:lang w:val="es-ES_tradnl"/>
+        </w:rPr>
+        <w:t>Proceso para generar un certificado</w:t>
+      </w:r>
+    </w:p>
+    <w:p>
+      <w:pPr>
+        <w:spacing w:line="276" w:lineRule="auto"/>
+        <w:ind w:firstLine="0"/>
+        <w:jc w:val="left"/>
+        <w:rPr>
+          <w:b/>
+          <w:bCs/>
+          <w:lang w:val="es-ES_tradnl"/>
+        </w:rPr>
+      </w:pPr>
+      <w:r>
+        <w:rPr>
+          <w:b/>
+          <w:bCs/>
+          <w:lang w:val="es-ES_tradnl"/>
+        </w:rPr>
+        <w:t>Autentificación</w:t>
+      </w:r>
+      <w:r>
+        <w:rPr>
+          <w:b/>
+          <w:bCs/>
+          <w:lang w:val="es-ES_tradnl"/>
+        </w:rPr>
+        <w:t xml:space="preserve"> de operaciones</w:t>
+      </w:r>
+    </w:p>
+    <w:p>
+      <w:pPr>
+        <w:spacing w:line="276" w:lineRule="auto"/>
+        <w:ind w:firstLine="0"/>
+        <w:jc w:val="left"/>
+        <w:rPr>
+          <w:b/>
+          <w:bCs/>
+          <w:lang w:val="es-ES_tradnl"/>
+        </w:rPr>
+      </w:pPr>
+      <w:r>
+        <w:rPr>
+          <w:b/>
+          <w:bCs/>
+          <w:lang w:val="es-ES_tradnl"/>
+        </w:rPr>
+        <w:t>Elementos de un certificado</w:t>
+      </w:r>
+    </w:p>
+    <w:p>
+      <w:pPr>
+        <w:spacing w:line="276" w:lineRule="auto"/>
+        <w:ind w:firstLine="0"/>
+        <w:jc w:val="left"/>
+        <w:rPr>
+          <w:b/>
+          <w:bCs/>
+          <w:lang w:val="es-ES_tradnl"/>
+        </w:rPr>
+      </w:pPr>
+      <w:r>
+        <w:rPr>
+          <w:b/>
+          <w:bCs/>
+          <w:lang w:val="es-ES_tradnl"/>
+        </w:rPr>
+        <w:t>Almacén</w:t>
+      </w:r>
+      <w:r>
+        <w:rPr>
+          <w:b/>
+          <w:bCs/>
+          <w:lang w:val="es-ES_tradnl"/>
+        </w:rPr>
+        <w:t xml:space="preserve"> de certificado</w:t>
+      </w:r>
+    </w:p>
+    <w:p>
+      <w:pPr>
+        <w:spacing w:line="276" w:lineRule="auto"/>
+        <w:ind w:firstLine="0"/>
+        <w:jc w:val="left"/>
+        <w:rPr>
+          <w:b/>
+          <w:bCs/>
+          <w:lang w:val="es-ES_tradnl"/>
+        </w:rPr>
+      </w:pPr>
+      <w:r>
+        <w:rPr>
+          <w:b/>
+          <w:bCs/>
+          <w:lang w:val="es-ES_tradnl"/>
+        </w:rPr>
+        <w:t>Solicitud con OpenSSL</w:t>
+      </w:r>
+    </w:p>
+    <w:p>
+      <w:pPr>
+        <w:spacing w:line="276" w:lineRule="auto"/>
+        <w:ind w:firstLine="0"/>
+        <w:jc w:val="left"/>
+        <w:rPr>
+          <w:b/>
+          <w:bCs/>
+          <w:lang w:val="es-ES_tradnl"/>
+        </w:rPr>
+      </w:pPr>
+      <w:r>
+        <w:rPr>
+          <w:b/>
+          <w:bCs/>
+          <w:lang w:val="es-ES_tradnl"/>
+        </w:rPr>
+        <w:t>Solicitud con Entidad Certificadora AD</w:t>
+      </w:r>
+    </w:p>
+    <w:p>
+      <w:pPr>
+        <w:spacing w:line="276" w:lineRule="auto"/>
+        <w:ind w:firstLine="0"/>
+        <w:jc w:val="left"/>
+        <w:rPr>
+          <w:b/>
+          <w:bCs/>
+          <w:lang w:val="es-ES_tradnl"/>
+        </w:rPr>
+      </w:pPr>
+      <w:r>
+        <w:rPr>
+          <w:b/>
+          <w:bCs/>
+          <w:lang w:val="es-ES_tradnl"/>
+        </w:rPr>
+        <w:t>Solicitud con KeyStore</w:t>
+      </w:r>
+    </w:p>
+    <w:p>
+      <w:pPr>
+        <w:spacing w:line="276" w:lineRule="auto"/>
+        <w:ind w:firstLine="0"/>
+        <w:jc w:val="left"/>
+        <w:rPr>
+          <w:b/>
+          <w:bCs/>
+          <w:lang w:val="es-ES_tradnl"/>
+        </w:rPr>
+      </w:pPr>
+      <w:r>
+        <w:rPr>
+          <w:b/>
+          <w:bCs/>
+          <w:lang w:val="es-ES_tradnl"/>
+        </w:rPr>
+        <w:t>Solicitud de IIS</w:t>
+      </w:r>
+    </w:p>
+    <w:p>
+      <w:pPr>
+        <w:spacing w:line="276" w:lineRule="auto"/>
+        <w:ind w:firstLine="0"/>
+        <w:jc w:val="left"/>
+        <w:rPr>
+          <w:b/>
+          <w:bCs/>
+          <w:lang w:val="es-ES_tradnl"/>
+        </w:rPr>
+      </w:pPr>
+      <w:r>
+        <w:rPr>
+          <w:b/>
+          <w:bCs/>
+          <w:lang w:val="es-ES_tradnl"/>
+        </w:rPr>
+        <w:t xml:space="preserve">Extensiones de archivos </w:t>
+      </w:r>
+      <w:r>
+        <w:rPr>
+          <w:b/>
+          <w:bCs/>
+          <w:lang w:val="es-ES_tradnl"/>
+        </w:rPr>
+        <w:t>criptográficos</w:t>
+      </w:r>
+    </w:p>
+    <w:p>
+      <w:pPr>
+        <w:spacing w:line="276" w:lineRule="auto"/>
+        <w:ind w:firstLine="0"/>
+        <w:jc w:val="left"/>
+      </w:pPr>
+    </w:p>
+    <w:p>
+      <w:pPr>
+        <w:spacing w:line="276" w:lineRule="auto"/>
+        <w:ind w:firstLine="0"/>
+        <w:jc w:val="left"/>
         <w:rPr>
           <w:rFonts w:eastAsia="Times New Roman" w:cstheme="majorBidi"/>
           <w:b/>
@@ -185,7 +624,7 @@
 </file>
 
 <file path=word/endnotes.xml><?xml version="1.0" encoding="utf-8"?>
-<w:endnotes xmlns:wpc="http://schemas.microsoft.com/office/word/2010/wordprocessingCanvas" xmlns:cx="http://schemas.microsoft.com/office/drawing/2014/chartex" xmlns:cx1="http://schemas.microsoft.com/office/drawing/2015/9/8/chartex" xmlns:cx2="http://schemas.microsoft.com/office/drawing/2015/10/21/chartex" xmlns:cx3="http://schemas.microsoft.com/office/drawing/2016/5/9/chartex" xmlns:cx4="http://schemas.microsoft.com/office/drawing/2016/5/10/chartex" xmlns:cx5="http://schemas.microsoft.com/office/drawing/2016/5/11/chartex" xmlns:cx6="http://schemas.microsoft.com/office/drawing/2016/5/12/chartex" xmlns:cx7="http://schemas.microsoft.com/office/drawing/2016/5/13/chartex" xmlns:cx8="http://schemas.microsoft.com/office/drawing/2016/5/14/chartex" xmlns:mc="http://schemas.openxmlformats.org/markup-compatibility/2006" xmlns:aink="http://schemas.microsoft.com/office/drawing/2016/ink" xmlns:am3d="http://schemas.microsoft.com/office/drawing/2017/model3d" xmlns:o="urn:schemas-microsoft-com:office:office" xmlns:r="http://schemas.openxmlformats.org/officeDocument/2006/relationships" xmlns:m="http://schemas.openxmlformats.org/officeDocument/2006/math" xmlns:v="urn:schemas-microsoft-com:vml" xmlns:wp14="http://schemas.microsoft.com/office/word/2010/wordprocessingDrawing" xmlns:wp="http://schemas.openxmlformats.org/drawingml/2006/wordprocessingDrawing" xmlns:w10="urn:schemas-microsoft-com:office:word" xmlns:w="http://schemas.openxmlformats.org/wordprocessingml/2006/main" xmlns:w14="http://schemas.microsoft.com/office/word/2010/wordml" xmlns:w15="http://schemas.microsoft.com/office/word/2012/wordml" xmlns:w16cex="http://schemas.microsoft.com/office/word/2018/wordml/cex" xmlns:w16cid="http://schemas.microsoft.com/office/word/2016/wordml/cid" xmlns:w16="http://schemas.microsoft.com/office/word/2018/wordml" xmlns:w16sdtdh="http://schemas.microsoft.com/office/word/2020/wordml/sdtdatahash" xmlns:w16se="http://schemas.microsoft.com/office/word/2015/wordml/symex" xmlns:wpg="http://schemas.microsoft.com/office/word/2010/wordprocessingGroup" xmlns:wpi="http://schemas.microsoft.com/office/word/2010/wordprocessingInk" xmlns:wne="http://schemas.microsoft.com/office/word/2006/wordml" xmlns:wps="http://schemas.microsoft.com/office/word/2010/wordprocessingShape" mc:Ignorable="w14 w15 w16se w16cid w16 w16cex w16sdtdh wp14">
+<w:endnotes xmlns:ve="http://schemas.openxmlformats.org/markup-compatibility/2006" xmlns:o="urn:schemas-microsoft-com:office:office" xmlns:r="http://schemas.openxmlformats.org/officeDocument/2006/relationships" xmlns:m="http://schemas.openxmlformats.org/officeDocument/2006/math" xmlns:v="urn:schemas-microsoft-com:vml" xmlns:wp="http://schemas.openxmlformats.org/drawingml/2006/wordprocessingDrawing" xmlns:w10="urn:schemas-microsoft-com:office:word" xmlns:w="http://schemas.openxmlformats.org/wordprocessingml/2006/main" xmlns:wne="http://schemas.microsoft.com/office/word/2006/wordml">
   <w:endnote w:type="separator" w:id="-1">
     <w:p>
       <w:pPr>
@@ -212,7 +651,7 @@
 </file>
 
 <file path=word/footnotes.xml><?xml version="1.0" encoding="utf-8"?>
-<w:footnotes xmlns:wpc="http://schemas.microsoft.com/office/word/2010/wordprocessingCanvas" xmlns:cx="http://schemas.microsoft.com/office/drawing/2014/chartex" xmlns:cx1="http://schemas.microsoft.com/office/drawing/2015/9/8/chartex" xmlns:cx2="http://schemas.microsoft.com/office/drawing/2015/10/21/chartex" xmlns:cx3="http://schemas.microsoft.com/office/drawing/2016/5/9/chartex" xmlns:cx4="http://schemas.microsoft.com/office/drawing/2016/5/10/chartex" xmlns:cx5="http://schemas.microsoft.com/office/drawing/2016/5/11/chartex" xmlns:cx6="http://schemas.microsoft.com/office/drawing/2016/5/12/chartex" xmlns:cx7="http://schemas.microsoft.com/office/drawing/2016/5/13/chartex" xmlns:cx8="http://schemas.microsoft.com/office/drawing/2016/5/14/chartex" xmlns:mc="http://schemas.openxmlformats.org/markup-compatibility/2006" xmlns:aink="http://schemas.microsoft.com/office/drawing/2016/ink" xmlns:am3d="http://schemas.microsoft.com/office/drawing/2017/model3d" xmlns:o="urn:schemas-microsoft-com:office:office" xmlns:r="http://schemas.openxmlformats.org/officeDocument/2006/relationships" xmlns:m="http://schemas.openxmlformats.org/officeDocument/2006/math" xmlns:v="urn:schemas-microsoft-com:vml" xmlns:wp14="http://schemas.microsoft.com/office/word/2010/wordprocessingDrawing" xmlns:wp="http://schemas.openxmlformats.org/drawingml/2006/wordprocessingDrawing" xmlns:w10="urn:schemas-microsoft-com:office:word" xmlns:w="http://schemas.openxmlformats.org/wordprocessingml/2006/main" xmlns:w14="http://schemas.microsoft.com/office/word/2010/wordml" xmlns:w15="http://schemas.microsoft.com/office/word/2012/wordml" xmlns:w16cex="http://schemas.microsoft.com/office/word/2018/wordml/cex" xmlns:w16cid="http://schemas.microsoft.com/office/word/2016/wordml/cid" xmlns:w16="http://schemas.microsoft.com/office/word/2018/wordml" xmlns:w16sdtdh="http://schemas.microsoft.com/office/word/2020/wordml/sdtdatahash" xmlns:w16se="http://schemas.microsoft.com/office/word/2015/wordml/symex" xmlns:wpg="http://schemas.microsoft.com/office/word/2010/wordprocessingGroup" xmlns:wpi="http://schemas.microsoft.com/office/word/2010/wordprocessingInk" xmlns:wne="http://schemas.microsoft.com/office/word/2006/wordml" xmlns:wps="http://schemas.microsoft.com/office/word/2010/wordprocessingShape" mc:Ignorable="w14 w15 w16se w16cid w16 w16cex w16sdtdh wp14">
+<w:footnotes xmlns:ve="http://schemas.openxmlformats.org/markup-compatibility/2006" xmlns:o="urn:schemas-microsoft-com:office:office" xmlns:r="http://schemas.openxmlformats.org/officeDocument/2006/relationships" xmlns:m="http://schemas.openxmlformats.org/officeDocument/2006/math" xmlns:v="urn:schemas-microsoft-com:vml" xmlns:wp="http://schemas.openxmlformats.org/drawingml/2006/wordprocessingDrawing" xmlns:w10="urn:schemas-microsoft-com:office:word" xmlns:w="http://schemas.openxmlformats.org/wordprocessingml/2006/main" xmlns:wne="http://schemas.microsoft.com/office/word/2006/wordml">
   <w:footnote w:type="separator" w:id="-1">
     <w:p>
       <w:pPr>
@@ -239,7 +678,7 @@
 </file>
 
 <file path=word/header1.xml><?xml version="1.0" encoding="utf-8"?>
-<w:hdr xmlns:wpc="http://schemas.microsoft.com/office/word/2010/wordprocessingCanvas" xmlns:cx="http://schemas.microsoft.com/office/drawing/2014/chartex" xmlns:cx1="http://schemas.microsoft.com/office/drawing/2015/9/8/chartex" xmlns:cx2="http://schemas.microsoft.com/office/drawing/2015/10/21/chartex" xmlns:cx3="http://schemas.microsoft.com/office/drawing/2016/5/9/chartex" xmlns:cx4="http://schemas.microsoft.com/office/drawing/2016/5/10/chartex" xmlns:cx5="http://schemas.microsoft.com/office/drawing/2016/5/11/chartex" xmlns:cx6="http://schemas.microsoft.com/office/drawing/2016/5/12/chartex" xmlns:cx7="http://schemas.microsoft.com/office/drawing/2016/5/13/chartex" xmlns:cx8="http://schemas.microsoft.com/office/drawing/2016/5/14/chartex" xmlns:mc="http://schemas.openxmlformats.org/markup-compatibility/2006" xmlns:aink="http://schemas.microsoft.com/office/drawing/2016/ink" xmlns:am3d="http://schemas.microsoft.com/office/drawing/2017/model3d" xmlns:o="urn:schemas-microsoft-com:office:office" xmlns:r="http://schemas.openxmlformats.org/officeDocument/2006/relationships" xmlns:m="http://schemas.openxmlformats.org/officeDocument/2006/math" xmlns:v="urn:schemas-microsoft-com:vml" xmlns:wp14="http://schemas.microsoft.com/office/word/2010/wordprocessingDrawing" xmlns:wp="http://schemas.openxmlformats.org/drawingml/2006/wordprocessingDrawing" xmlns:w10="urn:schemas-microsoft-com:office:word" xmlns:w="http://schemas.openxmlformats.org/wordprocessingml/2006/main" xmlns:w14="http://schemas.microsoft.com/office/word/2010/wordml" xmlns:w15="http://schemas.microsoft.com/office/word/2012/wordml" xmlns:w16cex="http://schemas.microsoft.com/office/word/2018/wordml/cex" xmlns:w16cid="http://schemas.microsoft.com/office/word/2016/wordml/cid" xmlns:w16="http://schemas.microsoft.com/office/word/2018/wordml" xmlns:w16sdtdh="http://schemas.microsoft.com/office/word/2020/wordml/sdtdatahash" xmlns:w16se="http://schemas.microsoft.com/office/word/2015/wordml/symex" xmlns:wpg="http://schemas.microsoft.com/office/word/2010/wordprocessingGroup" xmlns:wpi="http://schemas.microsoft.com/office/word/2010/wordprocessingInk" xmlns:wne="http://schemas.microsoft.com/office/word/2006/wordml" xmlns:wps="http://schemas.microsoft.com/office/word/2010/wordprocessingShape" mc:Ignorable="w14 w15 w16se w16cid w16 w16cex w16sdtdh wp14">
+<w:hdr xmlns:ve="http://schemas.openxmlformats.org/markup-compatibility/2006" xmlns:o="urn:schemas-microsoft-com:office:office" xmlns:r="http://schemas.openxmlformats.org/officeDocument/2006/relationships" xmlns:m="http://schemas.openxmlformats.org/officeDocument/2006/math" xmlns:v="urn:schemas-microsoft-com:vml" xmlns:wp="http://schemas.openxmlformats.org/drawingml/2006/wordprocessingDrawing" xmlns:w10="urn:schemas-microsoft-com:office:word" xmlns:w="http://schemas.openxmlformats.org/wordprocessingml/2006/main" xmlns:wne="http://schemas.microsoft.com/office/word/2006/wordml">
   <w:p>
     <w:pPr>
       <w:pStyle w:val="Encabezado"/>
@@ -259,7 +698,7 @@
         <w:lang w:eastAsia="es-MX"/>
       </w:rPr>
       <w:drawing>
-        <wp:anchor distT="0" distB="0" distL="114300" distR="114300" simplePos="0" relativeHeight="251659264" behindDoc="0" locked="0" layoutInCell="1" allowOverlap="1" wp14:anchorId="223A5DE2" wp14:editId="34307EB2">
+        <wp:anchor distT="0" distB="0" distL="114300" distR="114300" simplePos="0" relativeHeight="251659264" behindDoc="0" locked="0" layoutInCell="1" allowOverlap="1">
           <wp:simplePos x="0" y="0"/>
           <wp:positionH relativeFrom="column">
             <wp:posOffset>-113763</wp:posOffset>
@@ -318,7 +757,6 @@
         <w:dataBinding w:prefixMappings="xmlns:ns0='http://schemas.openxmlformats.org/package/2006/metadata/core-properties' xmlns:ns1='http://purl.org/dc/elements/1.1/'" w:xpath="/ns0:coreProperties[1]/ns1:title[1]" w:storeItemID="{6C3C8BC8-F283-45AE-878A-BAB7291924A1}"/>
         <w:text/>
       </w:sdtPr>
-      <w:sdtEndPr/>
       <w:sdtContent>
         <w:r>
           <w:rPr>
@@ -353,7 +791,6 @@
         <w:dataBinding w:prefixMappings="xmlns:ns0='http://schemas.openxmlformats.org/package/2006/metadata/core-properties' xmlns:ns1='http://purl.org/dc/elements/1.1/'" w:xpath="/ns0:coreProperties[1]/ns1:subject[1]" w:storeItemID="{6C3C8BC8-F283-45AE-878A-BAB7291924A1}"/>
         <w:text/>
       </w:sdtPr>
-      <w:sdtEndPr/>
       <w:sdtContent>
         <w:r>
           <w:rPr>
@@ -383,7 +820,7 @@
 </file>
 
 <file path=word/header2.xml><?xml version="1.0" encoding="utf-8"?>
-<w:hdr xmlns:wpc="http://schemas.microsoft.com/office/word/2010/wordprocessingCanvas" xmlns:cx="http://schemas.microsoft.com/office/drawing/2014/chartex" xmlns:cx1="http://schemas.microsoft.com/office/drawing/2015/9/8/chartex" xmlns:cx2="http://schemas.microsoft.com/office/drawing/2015/10/21/chartex" xmlns:cx3="http://schemas.microsoft.com/office/drawing/2016/5/9/chartex" xmlns:cx4="http://schemas.microsoft.com/office/drawing/2016/5/10/chartex" xmlns:cx5="http://schemas.microsoft.com/office/drawing/2016/5/11/chartex" xmlns:cx6="http://schemas.microsoft.com/office/drawing/2016/5/12/chartex" xmlns:cx7="http://schemas.microsoft.com/office/drawing/2016/5/13/chartex" xmlns:cx8="http://schemas.microsoft.com/office/drawing/2016/5/14/chartex" xmlns:mc="http://schemas.openxmlformats.org/markup-compatibility/2006" xmlns:aink="http://schemas.microsoft.com/office/drawing/2016/ink" xmlns:am3d="http://schemas.microsoft.com/office/drawing/2017/model3d" xmlns:o="urn:schemas-microsoft-com:office:office" xmlns:r="http://schemas.openxmlformats.org/officeDocument/2006/relationships" xmlns:m="http://schemas.openxmlformats.org/officeDocument/2006/math" xmlns:v="urn:schemas-microsoft-com:vml" xmlns:wp14="http://schemas.microsoft.com/office/word/2010/wordprocessingDrawing" xmlns:wp="http://schemas.openxmlformats.org/drawingml/2006/wordprocessingDrawing" xmlns:w10="urn:schemas-microsoft-com:office:word" xmlns:w="http://schemas.openxmlformats.org/wordprocessingml/2006/main" xmlns:w14="http://schemas.microsoft.com/office/word/2010/wordml" xmlns:w15="http://schemas.microsoft.com/office/word/2012/wordml" xmlns:w16cex="http://schemas.microsoft.com/office/word/2018/wordml/cex" xmlns:w16cid="http://schemas.microsoft.com/office/word/2016/wordml/cid" xmlns:w16="http://schemas.microsoft.com/office/word/2018/wordml" xmlns:w16sdtdh="http://schemas.microsoft.com/office/word/2020/wordml/sdtdatahash" xmlns:w16se="http://schemas.microsoft.com/office/word/2015/wordml/symex" xmlns:wpg="http://schemas.microsoft.com/office/word/2010/wordprocessingGroup" xmlns:wpi="http://schemas.microsoft.com/office/word/2010/wordprocessingInk" xmlns:wne="http://schemas.microsoft.com/office/word/2006/wordml" xmlns:wps="http://schemas.microsoft.com/office/word/2010/wordprocessingShape" mc:Ignorable="w14 w15 w16se w16cid w16 w16cex w16sdtdh wp14">
+<w:hdr xmlns:ve="http://schemas.openxmlformats.org/markup-compatibility/2006" xmlns:o="urn:schemas-microsoft-com:office:office" xmlns:r="http://schemas.openxmlformats.org/officeDocument/2006/relationships" xmlns:m="http://schemas.openxmlformats.org/officeDocument/2006/math" xmlns:v="urn:schemas-microsoft-com:vml" xmlns:wp="http://schemas.openxmlformats.org/drawingml/2006/wordprocessingDrawing" xmlns:w10="urn:schemas-microsoft-com:office:word" xmlns:w="http://schemas.openxmlformats.org/wordprocessingml/2006/main" xmlns:wne="http://schemas.microsoft.com/office/word/2006/wordml">
   <w:p>
     <w:pPr>
       <w:pStyle w:val="Encabezado"/>
@@ -396,8 +833,8 @@
 </file>
 
 <file path=word/numbering.xml><?xml version="1.0" encoding="utf-8"?>
-<w:numbering xmlns:wpc="http://schemas.microsoft.com/office/word/2010/wordprocessingCanvas" xmlns:cx="http://schemas.microsoft.com/office/drawing/2014/chartex" xmlns:cx1="http://schemas.microsoft.com/office/drawing/2015/9/8/chartex" xmlns:cx2="http://schemas.microsoft.com/office/drawing/2015/10/21/chartex" xmlns:cx3="http://schemas.microsoft.com/office/drawing/2016/5/9/chartex" xmlns:cx4="http://schemas.microsoft.com/office/drawing/2016/5/10/chartex" xmlns:cx5="http://schemas.microsoft.com/office/drawing/2016/5/11/chartex" xmlns:cx6="http://schemas.microsoft.com/office/drawing/2016/5/12/chartex" xmlns:cx7="http://schemas.microsoft.com/office/drawing/2016/5/13/chartex" xmlns:cx8="http://schemas.microsoft.com/office/drawing/2016/5/14/chartex" xmlns:mc="http://schemas.openxmlformats.org/markup-compatibility/2006" xmlns:aink="http://schemas.microsoft.com/office/drawing/2016/ink" xmlns:am3d="http://schemas.microsoft.com/office/drawing/2017/model3d" xmlns:o="urn:schemas-microsoft-com:office:office" xmlns:r="http://schemas.openxmlformats.org/officeDocument/2006/relationships" xmlns:m="http://schemas.openxmlformats.org/officeDocument/2006/math" xmlns:v="urn:schemas-microsoft-com:vml" xmlns:wp14="http://schemas.microsoft.com/office/word/2010/wordprocessingDrawing" xmlns:wp="http://schemas.openxmlformats.org/drawingml/2006/wordprocessingDrawing" xmlns:w10="urn:schemas-microsoft-com:office:word" xmlns:w="http://schemas.openxmlformats.org/wordprocessingml/2006/main" xmlns:w14="http://schemas.microsoft.com/office/word/2010/wordml" xmlns:w15="http://schemas.microsoft.com/office/word/2012/wordml" xmlns:w16cex="http://schemas.microsoft.com/office/word/2018/wordml/cex" xmlns:w16cid="http://schemas.microsoft.com/office/word/2016/wordml/cid" xmlns:w16="http://schemas.microsoft.com/office/word/2018/wordml" xmlns:w16sdtdh="http://schemas.microsoft.com/office/word/2020/wordml/sdtdatahash" xmlns:w16se="http://schemas.microsoft.com/office/word/2015/wordml/symex" xmlns:wpg="http://schemas.microsoft.com/office/word/2010/wordprocessingGroup" xmlns:wpi="http://schemas.microsoft.com/office/word/2010/wordprocessingInk" xmlns:wne="http://schemas.microsoft.com/office/word/2006/wordml" xmlns:wps="http://schemas.microsoft.com/office/word/2010/wordprocessingShape" mc:Ignorable="w14 w15 w16se w16cid w16 w16cex w16sdtdh wp14">
-  <w:abstractNum w:abstractNumId="0" w15:restartNumberingAfterBreak="0">
+<w:numbering xmlns:ve="http://schemas.openxmlformats.org/markup-compatibility/2006" xmlns:o="urn:schemas-microsoft-com:office:office" xmlns:r="http://schemas.openxmlformats.org/officeDocument/2006/relationships" xmlns:m="http://schemas.openxmlformats.org/officeDocument/2006/math" xmlns:v="urn:schemas-microsoft-com:vml" xmlns:wp="http://schemas.openxmlformats.org/drawingml/2006/wordprocessingDrawing" xmlns:w10="urn:schemas-microsoft-com:office:word" xmlns:w="http://schemas.openxmlformats.org/wordprocessingml/2006/main" xmlns:wne="http://schemas.microsoft.com/office/word/2006/wordml">
+  <w:abstractNum w:abstractNumId="0">
     <w:nsid w:val="FFFFFF89"/>
     <w:multiLevelType w:val="singleLevel"/>
     <w:tmpl w:val="B63EF846"/>
@@ -418,7 +855,7 @@
       </w:rPr>
     </w:lvl>
   </w:abstractNum>
-  <w:abstractNum w:abstractNumId="1" w15:restartNumberingAfterBreak="0">
+  <w:abstractNum w:abstractNumId="1">
     <w:nsid w:val="01387EDE"/>
     <w:multiLevelType w:val="hybridMultilevel"/>
     <w:tmpl w:val="C61C9EAA"/>
@@ -531,7 +968,7 @@
       </w:rPr>
     </w:lvl>
   </w:abstractNum>
-  <w:abstractNum w:abstractNumId="2" w15:restartNumberingAfterBreak="0">
+  <w:abstractNum w:abstractNumId="2">
     <w:nsid w:val="06C27C4D"/>
     <w:multiLevelType w:val="multilevel"/>
     <w:tmpl w:val="12F000FA"/>
@@ -647,7 +1084,7 @@
       </w:rPr>
     </w:lvl>
   </w:abstractNum>
-  <w:abstractNum w:abstractNumId="3" w15:restartNumberingAfterBreak="0">
+  <w:abstractNum w:abstractNumId="3">
     <w:nsid w:val="0FAE4BE0"/>
     <w:multiLevelType w:val="hybridMultilevel"/>
     <w:tmpl w:val="F0B63C5A"/>
@@ -760,7 +1197,7 @@
       </w:rPr>
     </w:lvl>
   </w:abstractNum>
-  <w:abstractNum w:abstractNumId="4" w15:restartNumberingAfterBreak="0">
+  <w:abstractNum w:abstractNumId="4">
     <w:nsid w:val="14C746C4"/>
     <w:multiLevelType w:val="multilevel"/>
     <w:tmpl w:val="B0F06354"/>
@@ -876,7 +1313,7 @@
       </w:pPr>
     </w:lvl>
   </w:abstractNum>
-  <w:abstractNum w:abstractNumId="5" w15:restartNumberingAfterBreak="0">
+  <w:abstractNum w:abstractNumId="5">
     <w:nsid w:val="198E10AE"/>
     <w:multiLevelType w:val="hybridMultilevel"/>
     <w:tmpl w:val="636802EA"/>
@@ -989,7 +1426,7 @@
       </w:rPr>
     </w:lvl>
   </w:abstractNum>
-  <w:abstractNum w:abstractNumId="6" w15:restartNumberingAfterBreak="0">
+  <w:abstractNum w:abstractNumId="6">
     <w:nsid w:val="232E622F"/>
     <w:multiLevelType w:val="hybridMultilevel"/>
     <w:tmpl w:val="C3E83ED8"/>
@@ -1102,7 +1539,7 @@
       </w:rPr>
     </w:lvl>
   </w:abstractNum>
-  <w:abstractNum w:abstractNumId="7" w15:restartNumberingAfterBreak="0">
+  <w:abstractNum w:abstractNumId="7">
     <w:nsid w:val="261249FA"/>
     <w:multiLevelType w:val="hybridMultilevel"/>
     <w:tmpl w:val="992829B0"/>
@@ -1215,7 +1652,7 @@
       </w:rPr>
     </w:lvl>
   </w:abstractNum>
-  <w:abstractNum w:abstractNumId="8" w15:restartNumberingAfterBreak="0">
+  <w:abstractNum w:abstractNumId="8">
     <w:nsid w:val="26611825"/>
     <w:multiLevelType w:val="hybridMultilevel"/>
     <w:tmpl w:val="A4803E3A"/>
@@ -1328,7 +1765,7 @@
       </w:rPr>
     </w:lvl>
   </w:abstractNum>
-  <w:abstractNum w:abstractNumId="9" w15:restartNumberingAfterBreak="0">
+  <w:abstractNum w:abstractNumId="9">
     <w:nsid w:val="2A3E5342"/>
     <w:multiLevelType w:val="hybridMultilevel"/>
     <w:tmpl w:val="9C54D7B4"/>
@@ -1441,7 +1878,7 @@
       </w:rPr>
     </w:lvl>
   </w:abstractNum>
-  <w:abstractNum w:abstractNumId="10" w15:restartNumberingAfterBreak="0">
+  <w:abstractNum w:abstractNumId="10">
     <w:nsid w:val="3A767168"/>
     <w:multiLevelType w:val="hybridMultilevel"/>
     <w:tmpl w:val="E4CC261C"/>
@@ -1527,7 +1964,7 @@
       </w:pPr>
     </w:lvl>
   </w:abstractNum>
-  <w:abstractNum w:abstractNumId="11" w15:restartNumberingAfterBreak="0">
+  <w:abstractNum w:abstractNumId="11">
     <w:nsid w:val="3DB6278B"/>
     <w:multiLevelType w:val="multilevel"/>
     <w:tmpl w:val="2F844672"/>
@@ -1670,7 +2107,7 @@
       </w:rPr>
     </w:lvl>
   </w:abstractNum>
-  <w:abstractNum w:abstractNumId="12" w15:restartNumberingAfterBreak="0">
+  <w:abstractNum w:abstractNumId="12">
     <w:nsid w:val="563D1D56"/>
     <w:multiLevelType w:val="hybridMultilevel"/>
     <w:tmpl w:val="2220A596"/>
@@ -1783,7 +2220,7 @@
       </w:rPr>
     </w:lvl>
   </w:abstractNum>
-  <w:abstractNum w:abstractNumId="13" w15:restartNumberingAfterBreak="0">
+  <w:abstractNum w:abstractNumId="13">
     <w:nsid w:val="58AB52A9"/>
     <w:multiLevelType w:val="hybridMultilevel"/>
     <w:tmpl w:val="B9AC7C8E"/>
@@ -1896,7 +2333,7 @@
       </w:rPr>
     </w:lvl>
   </w:abstractNum>
-  <w:abstractNum w:abstractNumId="14" w15:restartNumberingAfterBreak="0">
+  <w:abstractNum w:abstractNumId="14">
     <w:nsid w:val="7A684D00"/>
     <w:multiLevelType w:val="hybridMultilevel"/>
     <w:tmpl w:val="82E88C06"/>
@@ -2009,7 +2446,7 @@
       </w:rPr>
     </w:lvl>
   </w:abstractNum>
-  <w:abstractNum w:abstractNumId="15" w15:restartNumberingAfterBreak="0">
+  <w:abstractNum w:abstractNumId="15">
     <w:nsid w:val="7BEB46CD"/>
     <w:multiLevelType w:val="hybridMultilevel"/>
     <w:tmpl w:val="5B0684B4"/>
@@ -2122,7 +2559,7 @@
       </w:rPr>
     </w:lvl>
   </w:abstractNum>
-  <w:abstractNum w:abstractNumId="16" w15:restartNumberingAfterBreak="0">
+  <w:abstractNum w:abstractNumId="16">
     <w:nsid w:val="7D9C2A4D"/>
     <w:multiLevelType w:val="multilevel"/>
     <w:tmpl w:val="B0F06354"/>
@@ -2238,79 +2675,79 @@
       </w:pPr>
     </w:lvl>
   </w:abstractNum>
-  <w:num w:numId="1" w16cid:durableId="1149520630">
+  <w:num w:numId="1">
     <w:abstractNumId w:val="0"/>
   </w:num>
-  <w:num w:numId="2" w16cid:durableId="268977354">
+  <w:num w:numId="2">
     <w:abstractNumId w:val="11"/>
   </w:num>
-  <w:num w:numId="3" w16cid:durableId="573659396">
+  <w:num w:numId="3">
     <w:abstractNumId w:val="2"/>
   </w:num>
-  <w:num w:numId="4" w16cid:durableId="184487533">
+  <w:num w:numId="4">
     <w:abstractNumId w:val="6"/>
   </w:num>
-  <w:num w:numId="5" w16cid:durableId="1289896225">
+  <w:num w:numId="5">
     <w:abstractNumId w:val="13"/>
   </w:num>
-  <w:num w:numId="6" w16cid:durableId="1478839825">
+  <w:num w:numId="6">
     <w:abstractNumId w:val="7"/>
   </w:num>
-  <w:num w:numId="7" w16cid:durableId="170142813">
+  <w:num w:numId="7">
     <w:abstractNumId w:val="1"/>
   </w:num>
-  <w:num w:numId="8" w16cid:durableId="676811386">
+  <w:num w:numId="8">
     <w:abstractNumId w:val="9"/>
   </w:num>
-  <w:num w:numId="9" w16cid:durableId="1172720089">
+  <w:num w:numId="9">
     <w:abstractNumId w:val="8"/>
   </w:num>
-  <w:num w:numId="10" w16cid:durableId="1866865542">
+  <w:num w:numId="10">
     <w:abstractNumId w:val="16"/>
   </w:num>
-  <w:num w:numId="11" w16cid:durableId="1688479406">
+  <w:num w:numId="11">
     <w:abstractNumId w:val="4"/>
   </w:num>
-  <w:num w:numId="12" w16cid:durableId="1980957590">
+  <w:num w:numId="12">
     <w:abstractNumId w:val="5"/>
   </w:num>
-  <w:num w:numId="13" w16cid:durableId="1907035361">
+  <w:num w:numId="13">
     <w:abstractNumId w:val="14"/>
   </w:num>
-  <w:num w:numId="14" w16cid:durableId="786849602">
+  <w:num w:numId="14">
     <w:abstractNumId w:val="15"/>
   </w:num>
-  <w:num w:numId="15" w16cid:durableId="607589286">
+  <w:num w:numId="15">
     <w:abstractNumId w:val="11"/>
   </w:num>
-  <w:num w:numId="16" w16cid:durableId="378434184">
+  <w:num w:numId="16">
     <w:abstractNumId w:val="12"/>
   </w:num>
-  <w:num w:numId="17" w16cid:durableId="36242778">
+  <w:num w:numId="17">
     <w:abstractNumId w:val="11"/>
   </w:num>
-  <w:num w:numId="18" w16cid:durableId="421726252">
+  <w:num w:numId="18">
     <w:abstractNumId w:val="11"/>
   </w:num>
-  <w:num w:numId="19" w16cid:durableId="865211035">
+  <w:num w:numId="19">
     <w:abstractNumId w:val="3"/>
   </w:num>
-  <w:num w:numId="20" w16cid:durableId="555431569">
+  <w:num w:numId="20">
     <w:abstractNumId w:val="11"/>
   </w:num>
-  <w:num w:numId="21" w16cid:durableId="89936511">
+  <w:num w:numId="21">
     <w:abstractNumId w:val="11"/>
   </w:num>
-  <w:num w:numId="22" w16cid:durableId="505445124">
+  <w:num w:numId="22">
     <w:abstractNumId w:val="11"/>
   </w:num>
-  <w:num w:numId="23" w16cid:durableId="974486273">
+  <w:num w:numId="23">
     <w:abstractNumId w:val="11"/>
   </w:num>
-  <w:num w:numId="24" w16cid:durableId="1414817091">
+  <w:num w:numId="24">
     <w:abstractNumId w:val="10"/>
   </w:num>
-  <w:num w:numId="25" w16cid:durableId="1797601651">
+  <w:num w:numId="25">
     <w:abstractNumId w:val="11"/>
   </w:num>
   <w:numIdMacAtCleanup w:val="11"/>
@@ -2318,7 +2755,7 @@
 </file>
 
 <file path=word/styles.xml><?xml version="1.0" encoding="utf-8"?>
-<w:styles xmlns:mc="http://schemas.openxmlformats.org/markup-compatibility/2006" xmlns:r="http://schemas.openxmlformats.org/officeDocument/2006/relationships" xmlns:w="http://schemas.openxmlformats.org/wordprocessingml/2006/main" xmlns:w14="http://schemas.microsoft.com/office/word/2010/wordml" xmlns:w15="http://schemas.microsoft.com/office/word/2012/wordml" xmlns:w16cex="http://schemas.microsoft.com/office/word/2018/wordml/cex" xmlns:w16cid="http://schemas.microsoft.com/office/word/2016/wordml/cid" xmlns:w16="http://schemas.microsoft.com/office/word/2018/wordml" xmlns:w16sdtdh="http://schemas.microsoft.com/office/word/2020/wordml/sdtdatahash" xmlns:w16se="http://schemas.microsoft.com/office/word/2015/wordml/symex" mc:Ignorable="w14 w15 w16se w16cid w16 w16cex w16sdtdh">
+<w:styles xmlns:r="http://schemas.openxmlformats.org/officeDocument/2006/relationships" xmlns:w="http://schemas.openxmlformats.org/wordprocessingml/2006/main">
   <w:docDefaults>
     <w:rPrDefault>
       <w:rPr>
@@ -2334,383 +2771,144 @@
       </w:pPr>
     </w:pPrDefault>
   </w:docDefaults>
-  <w:latentStyles w:defLockedState="0" w:defUIPriority="99" w:defSemiHidden="0" w:defUnhideWhenUsed="0" w:defQFormat="0" w:count="376">
-    <w:lsdException w:name="Normal" w:uiPriority="0" w:qFormat="1"/>
-    <w:lsdException w:name="heading 1" w:uiPriority="9" w:qFormat="1"/>
-    <w:lsdException w:name="heading 2" w:semiHidden="1" w:uiPriority="9" w:unhideWhenUsed="1" w:qFormat="1"/>
-    <w:lsdException w:name="heading 3" w:semiHidden="1" w:uiPriority="9" w:unhideWhenUsed="1" w:qFormat="1"/>
-    <w:lsdException w:name="heading 4" w:semiHidden="1" w:uiPriority="9" w:unhideWhenUsed="1" w:qFormat="1"/>
-    <w:lsdException w:name="heading 5" w:semiHidden="1" w:uiPriority="9" w:unhideWhenUsed="1" w:qFormat="1"/>
-    <w:lsdException w:name="heading 6" w:semiHidden="1" w:uiPriority="9" w:unhideWhenUsed="1" w:qFormat="1"/>
-    <w:lsdException w:name="heading 7" w:semiHidden="1" w:uiPriority="9" w:unhideWhenUsed="1" w:qFormat="1"/>
-    <w:lsdException w:name="heading 8" w:semiHidden="1" w:uiPriority="9" w:unhideWhenUsed="1" w:qFormat="1"/>
-    <w:lsdException w:name="heading 9" w:semiHidden="1" w:uiPriority="9" w:unhideWhenUsed="1" w:qFormat="1"/>
-    <w:lsdException w:name="index 1" w:semiHidden="1" w:unhideWhenUsed="1"/>
-    <w:lsdException w:name="index 2" w:semiHidden="1" w:unhideWhenUsed="1"/>
-    <w:lsdException w:name="index 3" w:semiHidden="1" w:unhideWhenUsed="1"/>
-    <w:lsdException w:name="index 4" w:semiHidden="1" w:unhideWhenUsed="1"/>
-    <w:lsdException w:name="index 5" w:semiHidden="1" w:unhideWhenUsed="1"/>
-    <w:lsdException w:name="index 6" w:semiHidden="1" w:unhideWhenUsed="1"/>
-    <w:lsdException w:name="index 7" w:semiHidden="1" w:unhideWhenUsed="1"/>
-    <w:lsdException w:name="index 8" w:semiHidden="1" w:unhideWhenUsed="1"/>
-    <w:lsdException w:name="index 9" w:semiHidden="1" w:unhideWhenUsed="1"/>
-    <w:lsdException w:name="toc 1" w:semiHidden="1" w:uiPriority="39" w:unhideWhenUsed="1"/>
-    <w:lsdException w:name="toc 2" w:semiHidden="1" w:uiPriority="39" w:unhideWhenUsed="1"/>
-    <w:lsdException w:name="toc 3" w:semiHidden="1" w:uiPriority="39" w:unhideWhenUsed="1"/>
-    <w:lsdException w:name="toc 4" w:semiHidden="1" w:uiPriority="39" w:unhideWhenUsed="1"/>
-    <w:lsdException w:name="toc 5" w:semiHidden="1" w:uiPriority="39" w:unhideWhenUsed="1"/>
-    <w:lsdException w:name="toc 6" w:semiHidden="1" w:uiPriority="39" w:unhideWhenUsed="1"/>
-    <w:lsdException w:name="toc 7" w:semiHidden="1" w:uiPriority="39" w:unhideWhenUsed="1"/>
-    <w:lsdException w:name="toc 8" w:semiHidden="1" w:uiPriority="39" w:unhideWhenUsed="1"/>
-    <w:lsdException w:name="toc 9" w:semiHidden="1" w:uiPriority="39" w:unhideWhenUsed="1"/>
-    <w:lsdException w:name="Normal Indent" w:semiHidden="1" w:unhideWhenUsed="1"/>
-    <w:lsdException w:name="footnote text" w:semiHidden="1" w:unhideWhenUsed="1"/>
-    <w:lsdException w:name="annotation text" w:semiHidden="1" w:unhideWhenUsed="1"/>
-    <w:lsdException w:name="header" w:semiHidden="1" w:unhideWhenUsed="1"/>
-    <w:lsdException w:name="footer" w:semiHidden="1" w:unhideWhenUsed="1"/>
-    <w:lsdException w:name="index heading" w:semiHidden="1" w:unhideWhenUsed="1"/>
-    <w:lsdException w:name="caption" w:semiHidden="1" w:uiPriority="35" w:unhideWhenUsed="1" w:qFormat="1"/>
-    <w:lsdException w:name="table of figures" w:semiHidden="1" w:unhideWhenUsed="1"/>
-    <w:lsdException w:name="envelope address" w:semiHidden="1" w:unhideWhenUsed="1"/>
-    <w:lsdException w:name="envelope return" w:semiHidden="1" w:unhideWhenUsed="1"/>
-    <w:lsdException w:name="footnote reference" w:semiHidden="1" w:unhideWhenUsed="1"/>
-    <w:lsdException w:name="annotation reference" w:semiHidden="1" w:unhideWhenUsed="1"/>
-    <w:lsdException w:name="line number" w:semiHidden="1" w:unhideWhenUsed="1"/>
-    <w:lsdException w:name="page number" w:semiHidden="1" w:unhideWhenUsed="1"/>
-    <w:lsdException w:name="endnote reference" w:semiHidden="1" w:unhideWhenUsed="1"/>
-    <w:lsdException w:name="endnote text" w:semiHidden="1" w:unhideWhenUsed="1"/>
-    <w:lsdException w:name="table of authorities" w:semiHidden="1" w:unhideWhenUsed="1"/>
-    <w:lsdException w:name="macro" w:semiHidden="1" w:unhideWhenUsed="1"/>
-    <w:lsdException w:name="toa heading" w:semiHidden="1" w:unhideWhenUsed="1"/>
-    <w:lsdException w:name="List" w:semiHidden="1" w:unhideWhenUsed="1"/>
-    <w:lsdException w:name="List Bullet" w:semiHidden="1" w:unhideWhenUsed="1"/>
-    <w:lsdException w:name="List Number" w:semiHidden="1" w:unhideWhenUsed="1"/>
-    <w:lsdException w:name="List 2" w:semiHidden="1" w:unhideWhenUsed="1"/>
-    <w:lsdException w:name="List 3" w:semiHidden="1" w:unhideWhenUsed="1"/>
-    <w:lsdException w:name="List 4" w:semiHidden="1" w:unhideWhenUsed="1"/>
-    <w:lsdException w:name="List 5" w:semiHidden="1" w:unhideWhenUsed="1"/>
-    <w:lsdException w:name="List Bullet 2" w:semiHidden="1" w:unhideWhenUsed="1"/>
-    <w:lsdException w:name="List Bullet 3" w:semiHidden="1" w:unhideWhenUsed="1"/>
-    <w:lsdException w:name="List Bullet 4" w:semiHidden="1" w:unhideWhenUsed="1"/>
-    <w:lsdException w:name="List Bullet 5" w:semiHidden="1" w:unhideWhenUsed="1"/>
-    <w:lsdException w:name="List Number 2" w:semiHidden="1" w:unhideWhenUsed="1"/>
-    <w:lsdException w:name="List Number 3" w:semiHidden="1" w:unhideWhenUsed="1"/>
-    <w:lsdException w:name="List Number 4" w:semiHidden="1" w:unhideWhenUsed="1"/>
-    <w:lsdException w:name="List Number 5" w:semiHidden="1" w:unhideWhenUsed="1"/>
-    <w:lsdException w:name="Title" w:uiPriority="10" w:qFormat="1"/>
-    <w:lsdException w:name="Closing" w:semiHidden="1" w:unhideWhenUsed="1"/>
-    <w:lsdException w:name="Signature" w:semiHidden="1" w:unhideWhenUsed="1"/>
-    <w:lsdException w:name="Default Paragraph Font" w:semiHidden="1" w:uiPriority="1" w:unhideWhenUsed="1"/>
-    <w:lsdException w:name="Body Text" w:semiHidden="1" w:unhideWhenUsed="1"/>
-    <w:lsdException w:name="Body Text Indent" w:semiHidden="1" w:unhideWhenUsed="1"/>
-    <w:lsdException w:name="List Continue" w:semiHidden="1" w:unhideWhenUsed="1"/>
-    <w:lsdException w:name="List Continue 2" w:semiHidden="1" w:unhideWhenUsed="1"/>
-    <w:lsdException w:name="List Continue 3" w:semiHidden="1" w:unhideWhenUsed="1"/>
-    <w:lsdException w:name="List Continue 4" w:semiHidden="1" w:unhideWhenUsed="1"/>
-    <w:lsdException w:name="List Continue 5" w:semiHidden="1" w:unhideWhenUsed="1"/>
-    <w:lsdException w:name="Message Header" w:semiHidden="1" w:unhideWhenUsed="1"/>
-    <w:lsdException w:name="Subtitle" w:uiPriority="11" w:qFormat="1"/>
-    <w:lsdException w:name="Salutation" w:semiHidden="1" w:unhideWhenUsed="1"/>
-    <w:lsdException w:name="Date" w:semiHidden="1" w:unhideWhenUsed="1"/>
-    <w:lsdException w:name="Body Text First Indent" w:semiHidden="1" w:unhideWhenUsed="1"/>
-    <w:lsdException w:name="Body Text First Indent 2" w:semiHidden="1" w:unhideWhenUsed="1"/>
-    <w:lsdException w:name="Note Heading" w:semiHidden="1" w:unhideWhenUsed="1"/>
-    <w:lsdException w:name="Body Text 2" w:semiHidden="1" w:unhideWhenUsed="1"/>
-    <w:lsdException w:name="Body Text 3" w:semiHidden="1" w:unhideWhenUsed="1"/>
-    <w:lsdException w:name="Body Text Indent 2" w:semiHidden="1" w:unhideWhenUsed="1"/>
-    <w:lsdException w:name="Body Text Indent 3" w:semiHidden="1" w:unhideWhenUsed="1"/>
-    <w:lsdException w:name="Block Text" w:semiHidden="1" w:unhideWhenUsed="1"/>
-    <w:lsdException w:name="Hyperlink" w:semiHidden="1" w:unhideWhenUsed="1"/>
-    <w:lsdException w:name="FollowedHyperlink" w:semiHidden="1" w:unhideWhenUsed="1"/>
-    <w:lsdException w:name="Strong" w:uiPriority="22" w:qFormat="1"/>
-    <w:lsdException w:name="Emphasis" w:uiPriority="20" w:qFormat="1"/>
-    <w:lsdException w:name="Document Map" w:semiHidden="1" w:unhideWhenUsed="1"/>
-    <w:lsdException w:name="Plain Text" w:semiHidden="1" w:unhideWhenUsed="1"/>
-    <w:lsdException w:name="E-mail Signature" w:semiHidden="1" w:unhideWhenUsed="1"/>
-    <w:lsdException w:name="HTML Top of Form" w:semiHidden="1" w:unhideWhenUsed="1"/>
-    <w:lsdException w:name="HTML Bottom of Form" w:semiHidden="1" w:unhideWhenUsed="1"/>
-    <w:lsdException w:name="Normal (Web)" w:semiHidden="1" w:unhideWhenUsed="1"/>
-    <w:lsdException w:name="HTML Acronym" w:semiHidden="1" w:unhideWhenUsed="1"/>
-    <w:lsdException w:name="HTML Address" w:semiHidden="1" w:unhideWhenUsed="1"/>
-    <w:lsdException w:name="HTML Cite" w:semiHidden="1" w:unhideWhenUsed="1"/>
-    <w:lsdException w:name="HTML Code" w:semiHidden="1" w:unhideWhenUsed="1"/>
-    <w:lsdException w:name="HTML Definition" w:semiHidden="1" w:unhideWhenUsed="1"/>
-    <w:lsdException w:name="HTML Keyboard" w:semiHidden="1" w:unhideWhenUsed="1"/>
-    <w:lsdException w:name="HTML Preformatted" w:semiHidden="1" w:unhideWhenUsed="1"/>
-    <w:lsdException w:name="HTML Sample" w:semiHidden="1" w:unhideWhenUsed="1"/>
-    <w:lsdException w:name="HTML Typewriter" w:semiHidden="1" w:unhideWhenUsed="1"/>
-    <w:lsdException w:name="HTML Variable" w:semiHidden="1" w:unhideWhenUsed="1"/>
-    <w:lsdException w:name="Normal Table" w:semiHidden="1" w:unhideWhenUsed="1"/>
-    <w:lsdException w:name="annotation subject" w:semiHidden="1" w:unhideWhenUsed="1"/>
-    <w:lsdException w:name="No List" w:semiHidden="1" w:unhideWhenUsed="1"/>
-    <w:lsdException w:name="Outline List 1" w:semiHidden="1" w:unhideWhenUsed="1"/>
-    <w:lsdException w:name="Outline List 2" w:semiHidden="1" w:unhideWhenUsed="1"/>
-    <w:lsdException w:name="Outline List 3" w:semiHidden="1" w:unhideWhenUsed="1"/>
-    <w:lsdException w:name="Table Simple 1" w:semiHidden="1" w:unhideWhenUsed="1"/>
-    <w:lsdException w:name="Table Simple 2" w:semiHidden="1" w:unhideWhenUsed="1"/>
-    <w:lsdException w:name="Table Simple 3" w:semiHidden="1" w:unhideWhenUsed="1"/>
-    <w:lsdException w:name="Table Classic 1" w:semiHidden="1" w:unhideWhenUsed="1"/>
-    <w:lsdException w:name="Table Classic 2" w:semiHidden="1" w:unhideWhenUsed="1"/>
-    <w:lsdException w:name="Table Classic 3" w:semiHidden="1" w:unhideWhenUsed="1"/>
-    <w:lsdException w:name="Table Classic 4" w:semiHidden="1" w:unhideWhenUsed="1"/>
-    <w:lsdException w:name="Table Colorful 1" w:semiHidden="1" w:unhideWhenUsed="1"/>
-    <w:lsdException w:name="Table Colorful 2" w:semiHidden="1" w:unhideWhenUsed="1"/>
-    <w:lsdException w:name="Table Colorful 3" w:semiHidden="1" w:unhideWhenUsed="1"/>
-    <w:lsdException w:name="Table Columns 1" w:semiHidden="1" w:unhideWhenUsed="1"/>
-    <w:lsdException w:name="Table Columns 2" w:semiHidden="1" w:unhideWhenUsed="1"/>
-    <w:lsdException w:name="Table Columns 3" w:semiHidden="1" w:unhideWhenUsed="1"/>
-    <w:lsdException w:name="Table Columns 4" w:semiHidden="1" w:unhideWhenUsed="1"/>
-    <w:lsdException w:name="Table Columns 5" w:semiHidden="1" w:unhideWhenUsed="1"/>
-    <w:lsdException w:name="Table Grid 1" w:semiHidden="1" w:unhideWhenUsed="1"/>
-    <w:lsdException w:name="Table Grid 2" w:semiHidden="1" w:unhideWhenUsed="1"/>
-    <w:lsdException w:name="Table Grid 3" w:semiHidden="1" w:unhideWhenUsed="1"/>
-    <w:lsdException w:name="Table Grid 4" w:semiHidden="1" w:unhideWhenUsed="1"/>
-    <w:lsdException w:name="Table Grid 5" w:semiHidden="1" w:unhideWhenUsed="1"/>
-    <w:lsdException w:name="Table Grid 6" w:semiHidden="1" w:unhideWhenUsed="1"/>
-    <w:lsdException w:name="Table Grid 7" w:semiHidden="1" w:unhideWhenUsed="1"/>
-    <w:lsdException w:name="Table Grid 8" w:semiHidden="1" w:unhideWhenUsed="1"/>
-    <w:lsdException w:name="Table List 1" w:semiHidden="1" w:unhideWhenUsed="1"/>
-    <w:lsdException w:name="Table List 2" w:semiHidden="1" w:unhideWhenUsed="1"/>
-    <w:lsdException w:name="Table List 3" w:semiHidden="1" w:unhideWhenUsed="1"/>
-    <w:lsdException w:name="Table List 4" w:semiHidden="1" w:unhideWhenUsed="1"/>
-    <w:lsdException w:name="Table List 5" w:semiHidden="1" w:unhideWhenUsed="1"/>
-    <w:lsdException w:name="Table List 6" w:semiHidden="1" w:unhideWhenUsed="1"/>
-    <w:lsdException w:name="Table List 7" w:semiHidden="1" w:unhideWhenUsed="1"/>
-    <w:lsdException w:name="Table List 8" w:semiHidden="1" w:unhideWhenUsed="1"/>
-    <w:lsdException w:name="Table 3D effects 1" w:semiHidden="1" w:unhideWhenUsed="1"/>
-    <w:lsdException w:name="Table 3D effects 2" w:semiHidden="1" w:unhideWhenUsed="1"/>
-    <w:lsdException w:name="Table 3D effects 3" w:semiHidden="1" w:unhideWhenUsed="1"/>
-    <w:lsdException w:name="Table Contemporary" w:semiHidden="1" w:unhideWhenUsed="1"/>
-    <w:lsdException w:name="Table Elegant" w:semiHidden="1" w:unhideWhenUsed="1"/>
-    <w:lsdException w:name="Table Professional" w:semiHidden="1" w:unhideWhenUsed="1"/>
-    <w:lsdException w:name="Table Subtle 1" w:semiHidden="1" w:unhideWhenUsed="1"/>
-    <w:lsdException w:name="Table Subtle 2" w:semiHidden="1" w:unhideWhenUsed="1"/>
-    <w:lsdException w:name="Table Web 1" w:semiHidden="1" w:unhideWhenUsed="1"/>
-    <w:lsdException w:name="Table Web 2" w:semiHidden="1" w:unhideWhenUsed="1"/>
-    <w:lsdException w:name="Table Web 3" w:semiHidden="1" w:unhideWhenUsed="1"/>
-    <w:lsdException w:name="Balloon Text" w:semiHidden="1" w:unhideWhenUsed="1"/>
-    <w:lsdException w:name="Table Grid" w:uiPriority="59"/>
-    <w:lsdException w:name="Table Theme" w:semiHidden="1" w:unhideWhenUsed="1"/>
-    <w:lsdException w:name="Placeholder Text" w:semiHidden="1"/>
-    <w:lsdException w:name="No Spacing" w:uiPriority="1" w:qFormat="1"/>
-    <w:lsdException w:name="Light Shading" w:uiPriority="60"/>
-    <w:lsdException w:name="Light List" w:uiPriority="61"/>
-    <w:lsdException w:name="Light Grid" w:uiPriority="62"/>
-    <w:lsdException w:name="Medium Shading 1" w:uiPriority="63"/>
-    <w:lsdException w:name="Medium Shading 2" w:uiPriority="64"/>
-    <w:lsdException w:name="Medium List 1" w:uiPriority="65"/>
-    <w:lsdException w:name="Medium List 2" w:uiPriority="66"/>
-    <w:lsdException w:name="Medium Grid 1" w:uiPriority="67"/>
-    <w:lsdException w:name="Medium Grid 2" w:uiPriority="68"/>
-    <w:lsdException w:name="Medium Grid 3" w:uiPriority="69"/>
-    <w:lsdException w:name="Dark List" w:uiPriority="70"/>
-    <w:lsdException w:name="Colorful Shading" w:uiPriority="71"/>
-    <w:lsdException w:name="Colorful List" w:uiPriority="72"/>
-    <w:lsdException w:name="Colorful Grid" w:uiPriority="73"/>
-    <w:lsdException w:name="Light Shading Accent 1" w:uiPriority="60"/>
-    <w:lsdException w:name="Light List Accent 1" w:uiPriority="61"/>
-    <w:lsdException w:name="Light Grid Accent 1" w:uiPriority="62"/>
-    <w:lsdException w:name="Medium Shading 1 Accent 1" w:uiPriority="63"/>
-    <w:lsdException w:name="Medium Shading 2 Accent 1" w:uiPriority="64"/>
-    <w:lsdException w:name="Medium List 1 Accent 1" w:uiPriority="65"/>
-    <w:lsdException w:name="Revision" w:semiHidden="1"/>
-    <w:lsdException w:name="List Paragraph" w:uiPriority="34" w:qFormat="1"/>
-    <w:lsdException w:name="Quote" w:uiPriority="29" w:qFormat="1"/>
-    <w:lsdException w:name="Intense Quote" w:uiPriority="30" w:qFormat="1"/>
-    <w:lsdException w:name="Medium List 2 Accent 1" w:uiPriority="66"/>
-    <w:lsdException w:name="Medium Grid 1 Accent 1" w:uiPriority="67"/>
-    <w:lsdException w:name="Medium Grid 2 Accent 1" w:uiPriority="68"/>
-    <w:lsdException w:name="Medium Grid 3 Accent 1" w:uiPriority="69"/>
-    <w:lsdException w:name="Dark List Accent 1" w:uiPriority="70"/>
-    <w:lsdException w:name="Colorful Shading Accent 1" w:uiPriority="71"/>
-    <w:lsdException w:name="Colorful List Accent 1" w:uiPriority="72"/>
-    <w:lsdException w:name="Colorful Grid Accent 1" w:uiPriority="73"/>
-    <w:lsdException w:name="Light Shading Accent 2" w:uiPriority="60"/>
-    <w:lsdException w:name="Light List Accent 2" w:uiPriority="61"/>
-    <w:lsdException w:name="Light Grid Accent 2" w:uiPriority="62"/>
-    <w:lsdException w:name="Medium Shading 1 Accent 2" w:uiPriority="63"/>
-    <w:lsdException w:name="Medium Shading 2 Accent 2" w:uiPriority="64"/>
-    <w:lsdException w:name="Medium List 1 Accent 2" w:uiPriority="65"/>
-    <w:lsdException w:name="Medium List 2 Accent 2" w:uiPriority="66"/>
-    <w:lsdException w:name="Medium Grid 1 Accent 2" w:uiPriority="67"/>
-    <w:lsdException w:name="Medium Grid 2 Accent 2" w:uiPriority="68"/>
-    <w:lsdException w:name="Medium Grid 3 Accent 2" w:uiPriority="69"/>
-    <w:lsdException w:name="Dark List Accent 2" w:uiPriority="70"/>
-    <w:lsdException w:name="Colorful Shading Accent 2" w:uiPriority="71"/>
-    <w:lsdException w:name="Colorful List Accent 2" w:uiPriority="72"/>
-    <w:lsdException w:name="Colorful Grid Accent 2" w:uiPriority="73"/>
-    <w:lsdException w:name="Light Shading Accent 3" w:uiPriority="60"/>
-    <w:lsdException w:name="Light List Accent 3" w:uiPriority="61"/>
-    <w:lsdException w:name="Light Grid Accent 3" w:uiPriority="62"/>
-    <w:lsdException w:name="Medium Shading 1 Accent 3" w:uiPriority="63"/>
-    <w:lsdException w:name="Medium Shading 2 Accent 3" w:uiPriority="64"/>
-    <w:lsdException w:name="Medium List 1 Accent 3" w:uiPriority="65"/>
-    <w:lsdException w:name="Medium List 2 Accent 3" w:uiPriority="66"/>
-    <w:lsdException w:name="Medium Grid 1 Accent 3" w:uiPriority="67"/>
-    <w:lsdException w:name="Medium Grid 2 Accent 3" w:uiPriority="68"/>
-    <w:lsdException w:name="Medium Grid 3 Accent 3" w:uiPriority="69"/>
-    <w:lsdException w:name="Dark List Accent 3" w:uiPriority="70"/>
-    <w:lsdException w:name="Colorful Shading Accent 3" w:uiPriority="71"/>
-    <w:lsdException w:name="Colorful List Accent 3" w:uiPriority="72"/>
-    <w:lsdException w:name="Colorful Grid Accent 3" w:uiPriority="73"/>
-    <w:lsdException w:name="Light Shading Accent 4" w:uiPriority="60"/>
-    <w:lsdException w:name="Light List Accent 4" w:uiPriority="61"/>
-    <w:lsdException w:name="Light Grid Accent 4" w:uiPriority="62"/>
-    <w:lsdException w:name="Medium Shading 1 Accent 4" w:uiPriority="63"/>
-    <w:lsdException w:name="Medium Shading 2 Accent 4" w:uiPriority="64"/>
-    <w:lsdException w:name="Medium List 1 Accent 4" w:uiPriority="65"/>
-    <w:lsdException w:name="Medium List 2 Accent 4" w:uiPriority="66"/>
-    <w:lsdException w:name="Medium Grid 1 Accent 4" w:uiPriority="67"/>
-    <w:lsdException w:name="Medium Grid 2 Accent 4" w:uiPriority="68"/>
-    <w:lsdException w:name="Medium Grid 3 Accent 4" w:uiPriority="69"/>
-    <w:lsdException w:name="Dark List Accent 4" w:uiPriority="70"/>
-    <w:lsdException w:name="Colorful Shading Accent 4" w:uiPriority="71"/>
-    <w:lsdException w:name="Colorful List Accent 4" w:uiPriority="72"/>
-    <w:lsdException w:name="Colorful Grid Accent 4" w:uiPriority="73"/>
-    <w:lsdException w:name="Light Shading Accent 5" w:uiPriority="60"/>
-    <w:lsdException w:name="Light List Accent 5" w:uiPriority="61"/>
-    <w:lsdException w:name="Light Grid Accent 5" w:uiPriority="62"/>
-    <w:lsdException w:name="Medium Shading 1 Accent 5" w:uiPriority="63"/>
-    <w:lsdException w:name="Medium Shading 2 Accent 5" w:uiPriority="64"/>
-    <w:lsdException w:name="Medium List 1 Accent 5" w:uiPriority="65"/>
-    <w:lsdException w:name="Medium List 2 Accent 5" w:uiPriority="66"/>
-    <w:lsdException w:name="Medium Grid 1 Accent 5" w:uiPriority="67"/>
-    <w:lsdException w:name="Medium Grid 2 Accent 5" w:uiPriority="68"/>
-    <w:lsdException w:name="Medium Grid 3 Accent 5" w:uiPriority="69"/>
-    <w:lsdException w:name="Dark List Accent 5" w:uiPriority="70"/>
-    <w:lsdException w:name="Colorful Shading Accent 5" w:uiPriority="71"/>
-    <w:lsdException w:name="Colorful List Accent 5" w:uiPriority="72"/>
-    <w:lsdException w:name="Colorful Grid Accent 5" w:uiPriority="73"/>
-    <w:lsdException w:name="Light Shading Accent 6" w:uiPriority="60"/>
-    <w:lsdException w:name="Light List Accent 6" w:uiPriority="61"/>
-    <w:lsdException w:name="Light Grid Accent 6" w:uiPriority="62"/>
-    <w:lsdException w:name="Medium Shading 1 Accent 6" w:uiPriority="63"/>
-    <w:lsdException w:name="Medium Shading 2 Accent 6" w:uiPriority="64"/>
-    <w:lsdException w:name="Medium List 1 Accent 6" w:uiPriority="65"/>
-    <w:lsdException w:name="Medium List 2 Accent 6" w:uiPriority="66"/>
-    <w:lsdException w:name="Medium Grid 1 Accent 6" w:uiPriority="67"/>
-    <w:lsdException w:name="Medium Grid 2 Accent 6" w:uiPriority="68"/>
-    <w:lsdException w:name="Medium Grid 3 Accent 6" w:uiPriority="69"/>
-    <w:lsdException w:name="Dark List Accent 6" w:uiPriority="70"/>
-    <w:lsdException w:name="Colorful Shading Accent 6" w:uiPriority="71"/>
-    <w:lsdException w:name="Colorful List Accent 6" w:uiPriority="72"/>
-    <w:lsdException w:name="Colorful Grid Accent 6" w:uiPriority="73"/>
-    <w:lsdException w:name="Subtle Emphasis" w:uiPriority="19" w:qFormat="1"/>
-    <w:lsdException w:name="Intense Emphasis" w:uiPriority="21" w:qFormat="1"/>
-    <w:lsdException w:name="Subtle Reference" w:uiPriority="31" w:qFormat="1"/>
-    <w:lsdException w:name="Intense Reference" w:uiPriority="32" w:qFormat="1"/>
-    <w:lsdException w:name="Book Title" w:uiPriority="33" w:qFormat="1"/>
-    <w:lsdException w:name="Bibliography" w:semiHidden="1" w:uiPriority="37" w:unhideWhenUsed="1"/>
-    <w:lsdException w:name="TOC Heading" w:semiHidden="1" w:uiPriority="39" w:unhideWhenUsed="1" w:qFormat="1"/>
-    <w:lsdException w:name="Plain Table 1" w:uiPriority="41"/>
-    <w:lsdException w:name="Plain Table 2" w:uiPriority="42"/>
-    <w:lsdException w:name="Plain Table 3" w:uiPriority="43"/>
-    <w:lsdException w:name="Plain Table 4" w:uiPriority="44"/>
-    <w:lsdException w:name="Plain Table 5" w:uiPriority="45"/>
-    <w:lsdException w:name="Grid Table Light" w:uiPriority="40"/>
-    <w:lsdException w:name="Grid Table 1 Light" w:uiPriority="46"/>
-    <w:lsdException w:name="Grid Table 2" w:uiPriority="47"/>
-    <w:lsdException w:name="Grid Table 3" w:uiPriority="48"/>
-    <w:lsdException w:name="Grid Table 4" w:uiPriority="49"/>
-    <w:lsdException w:name="Grid Table 5 Dark" w:uiPriority="50"/>
-    <w:lsdException w:name="Grid Table 6 Colorful" w:uiPriority="51"/>
-    <w:lsdException w:name="Grid Table 7 Colorful" w:uiPriority="52"/>
-    <w:lsdException w:name="Grid Table 1 Light Accent 1" w:uiPriority="46"/>
-    <w:lsdException w:name="Grid Table 2 Accent 1" w:uiPriority="47"/>
-    <w:lsdException w:name="Grid Table 3 Accent 1" w:uiPriority="48"/>
-    <w:lsdException w:name="Grid Table 4 Accent 1" w:uiPriority="49"/>
-    <w:lsdException w:name="Grid Table 5 Dark Accent 1" w:uiPriority="50"/>
-    <w:lsdException w:name="Grid Table 6 Colorful Accent 1" w:uiPriority="51"/>
-    <w:lsdException w:name="Grid Table 7 Colorful Accent 1" w:uiPriority="52"/>
-    <w:lsdException w:name="Grid Table 1 Light Accent 2" w:uiPriority="46"/>
-    <w:lsdException w:name="Grid Table 2 Accent 2" w:uiPriority="47"/>
-    <w:lsdException w:name="Grid Table 3 Accent 2" w:uiPriority="48"/>
-    <w:lsdException w:name="Grid Table 4 Accent 2" w:uiPriority="49"/>
-    <w:lsdException w:name="Grid Table 5 Dark Accent 2" w:uiPriority="50"/>
-    <w:lsdException w:name="Grid Table 6 Colorful Accent 2" w:uiPriority="51"/>
-    <w:lsdException w:name="Grid Table 7 Colorful Accent 2" w:uiPriority="52"/>
-    <w:lsdException w:name="Grid Table 1 Light Accent 3" w:uiPriority="46"/>
-    <w:lsdException w:name="Grid Table 2 Accent 3" w:uiPriority="47"/>
-    <w:lsdException w:name="Grid Table 3 Accent 3" w:uiPriority="48"/>
-    <w:lsdException w:name="Grid Table 4 Accent 3" w:uiPriority="49"/>
-    <w:lsdException w:name="Grid Table 5 Dark Accent 3" w:uiPriority="50"/>
-    <w:lsdException w:name="Grid Table 6 Colorful Accent 3" w:uiPriority="51"/>
-    <w:lsdException w:name="Grid Table 7 Colorful Accent 3" w:uiPriority="52"/>
-    <w:lsdException w:name="Grid Table 1 Light Accent 4" w:uiPriority="46"/>
-    <w:lsdException w:name="Grid Table 2 Accent 4" w:uiPriority="47"/>
-    <w:lsdException w:name="Grid Table 3 Accent 4" w:uiPriority="48"/>
-    <w:lsdException w:name="Grid Table 4 Accent 4" w:uiPriority="49"/>
-    <w:lsdException w:name="Grid Table 5 Dark Accent 4" w:uiPriority="50"/>
-    <w:lsdException w:name="Grid Table 6 Colorful Accent 4" w:uiPriority="51"/>
-    <w:lsdException w:name="Grid Table 7 Colorful Accent 4" w:uiPriority="52"/>
-    <w:lsdException w:name="Grid Table 1 Light Accent 5" w:uiPriority="46"/>
-    <w:lsdException w:name="Grid Table 2 Accent 5" w:uiPriority="47"/>
-    <w:lsdException w:name="Grid Table 3 Accent 5" w:uiPriority="48"/>
-    <w:lsdException w:name="Grid Table 4 Accent 5" w:uiPriority="49"/>
-    <w:lsdException w:name="Grid Table 5 Dark Accent 5" w:uiPriority="50"/>
-    <w:lsdException w:name="Grid Table 6 Colorful Accent 5" w:uiPriority="51"/>
-    <w:lsdException w:name="Grid Table 7 Colorful Accent 5" w:uiPriority="52"/>
-    <w:lsdException w:name="Grid Table 1 Light Accent 6" w:uiPriority="46"/>
-    <w:lsdException w:name="Grid Table 2 Accent 6" w:uiPriority="47"/>
-    <w:lsdException w:name="Grid Table 3 Accent 6" w:uiPriority="48"/>
-    <w:lsdException w:name="Grid Table 4 Accent 6" w:uiPriority="49"/>
-    <w:lsdException w:name="Grid Table 5 Dark Accent 6" w:uiPriority="50"/>
-    <w:lsdException w:name="Grid Table 6 Colorful Accent 6" w:uiPriority="51"/>
-    <w:lsdException w:name="Grid Table 7 Colorful Accent 6" w:uiPriority="52"/>
-    <w:lsdException w:name="List Table 1 Light" w:uiPriority="46"/>
-    <w:lsdException w:name="List Table 2" w:uiPriority="47"/>
-    <w:lsdException w:name="List Table 3" w:uiPriority="48"/>
-    <w:lsdException w:name="List Table 4" w:uiPriority="49"/>
-    <w:lsdException w:name="List Table 5 Dark" w:uiPriority="50"/>
-    <w:lsdException w:name="List Table 6 Colorful" w:uiPriority="51"/>
-    <w:lsdException w:name="List Table 7 Colorful" w:uiPriority="52"/>
-    <w:lsdException w:name="List Table 1 Light Accent 1" w:uiPriority="46"/>
-    <w:lsdException w:name="List Table 2 Accent 1" w:uiPriority="47"/>
-    <w:lsdException w:name="List Table 3 Accent 1" w:uiPriority="48"/>
-    <w:lsdException w:name="List Table 4 Accent 1" w:uiPriority="49"/>
-    <w:lsdException w:name="List Table 5 Dark Accent 1" w:uiPriority="50"/>
-    <w:lsdException w:name="List Table 6 Colorful Accent 1" w:uiPriority="51"/>
-    <w:lsdException w:name="List Table 7 Colorful Accent 1" w:uiPriority="52"/>
-    <w:lsdException w:name="List Table 1 Light Accent 2" w:uiPriority="46"/>
-    <w:lsdException w:name="List Table 2 Accent 2" w:uiPriority="47"/>
-    <w:lsdException w:name="List Table 3 Accent 2" w:uiPriority="48"/>
-    <w:lsdException w:name="List Table 4 Accent 2" w:uiPriority="49"/>
-    <w:lsdException w:name="List Table 5 Dark Accent 2" w:uiPriority="50"/>
-    <w:lsdException w:name="List Table 6 Colorful Accent 2" w:uiPriority="51"/>
-    <w:lsdException w:name="List Table 7 Colorful Accent 2" w:uiPriority="52"/>
-    <w:lsdException w:name="List Table 1 Light Accent 3" w:uiPriority="46"/>
-    <w:lsdException w:name="List Table 2 Accent 3" w:uiPriority="47"/>
-    <w:lsdException w:name="List Table 3 Accent 3" w:uiPriority="48"/>
-    <w:lsdException w:name="List Table 4 Accent 3" w:uiPriority="49"/>
-    <w:lsdException w:name="List Table 5 Dark Accent 3" w:uiPriority="50"/>
-    <w:lsdException w:name="List Table 6 Colorful Accent 3" w:uiPriority="51"/>
-    <w:lsdException w:name="List Table 7 Colorful Accent 3" w:uiPriority="52"/>
-    <w:lsdException w:name="List Table 1 Light Accent 4" w:uiPriority="46"/>
-    <w:lsdException w:name="List Table 2 Accent 4" w:uiPriority="47"/>
-    <w:lsdException w:name="List Table 3 Accent 4" w:uiPriority="48"/>
-    <w:lsdException w:name="List Table 4 Accent 4" w:uiPriority="49"/>
-    <w:lsdException w:name="List Table 5 Dark Accent 4" w:uiPriority="50"/>
-    <w:lsdException w:name="List Table 6 Colorful Accent 4" w:uiPriority="51"/>
-    <w:lsdException w:name="List Table 7 Colorful Accent 4" w:uiPriority="52"/>
-    <w:lsdException w:name="List Table 1 Light Accent 5" w:uiPriority="46"/>
-    <w:lsdException w:name="List Table 2 Accent 5" w:uiPriority="47"/>
-    <w:lsdException w:name="List Table 3 Accent 5" w:uiPriority="48"/>
-    <w:lsdException w:name="List Table 4 Accent 5" w:uiPriority="49"/>
-    <w:lsdException w:name="List Table 5 Dark Accent 5" w:uiPriority="50"/>
-    <w:lsdException w:name="List Table 6 Colorful Accent 5" w:uiPriority="51"/>
-    <w:lsdException w:name="List Table 7 Colorful Accent 5" w:uiPriority="52"/>
-    <w:lsdException w:name="List Table 1 Light Accent 6" w:uiPriority="46"/>
-    <w:lsdException w:name="List Table 2 Accent 6" w:uiPriority="47"/>
-    <w:lsdException w:name="List Table 3 Accent 6" w:uiPriority="48"/>
-    <w:lsdException w:name="List Table 4 Accent 6" w:uiPriority="49"/>
-    <w:lsdException w:name="List Table 5 Dark Accent 6" w:uiPriority="50"/>
-    <w:lsdException w:name="List Table 6 Colorful Accent 6" w:uiPriority="51"/>
-    <w:lsdException w:name="List Table 7 Colorful Accent 6" w:uiPriority="52"/>
-    <w:lsdException w:name="Mention" w:semiHidden="1" w:unhideWhenUsed="1"/>
-    <w:lsdException w:name="Smart Hyperlink" w:semiHidden="1" w:unhideWhenUsed="1"/>
-    <w:lsdException w:name="Hashtag" w:semiHidden="1" w:unhideWhenUsed="1"/>
-    <w:lsdException w:name="Unresolved Mention" w:semiHidden="1" w:unhideWhenUsed="1"/>
-    <w:lsdException w:name="Smart Link" w:semiHidden="1" w:unhideWhenUsed="1"/>
+  <w:latentStyles w:defLockedState="0" w:defUIPriority="99" w:defSemiHidden="1" w:defUnhideWhenUsed="1" w:defQFormat="0" w:count="267">
+    <w:lsdException w:name="Normal" w:semiHidden="0" w:uiPriority="0" w:unhideWhenUsed="0" w:qFormat="1"/>
+    <w:lsdException w:name="heading 1" w:semiHidden="0" w:uiPriority="9" w:unhideWhenUsed="0" w:qFormat="1"/>
+    <w:lsdException w:name="heading 2" w:uiPriority="9" w:qFormat="1"/>
+    <w:lsdException w:name="heading 3" w:uiPriority="9" w:qFormat="1"/>
+    <w:lsdException w:name="heading 4" w:uiPriority="9" w:qFormat="1"/>
+    <w:lsdException w:name="heading 5" w:uiPriority="9" w:qFormat="1"/>
+    <w:lsdException w:name="heading 6" w:uiPriority="9" w:qFormat="1"/>
+    <w:lsdException w:name="heading 7" w:uiPriority="9" w:qFormat="1"/>
+    <w:lsdException w:name="heading 8" w:uiPriority="9" w:qFormat="1"/>
+    <w:lsdException w:name="heading 9" w:uiPriority="9" w:qFormat="1"/>
+    <w:lsdException w:name="toc 1" w:uiPriority="39"/>
+    <w:lsdException w:name="toc 2" w:uiPriority="39"/>
+    <w:lsdException w:name="toc 3" w:uiPriority="39"/>
+    <w:lsdException w:name="toc 4" w:uiPriority="39"/>
+    <w:lsdException w:name="toc 5" w:uiPriority="39"/>
+    <w:lsdException w:name="toc 6" w:uiPriority="39"/>
+    <w:lsdException w:name="toc 7" w:uiPriority="39"/>
+    <w:lsdException w:name="toc 8" w:uiPriority="39"/>
+    <w:lsdException w:name="toc 9" w:uiPriority="39"/>
+    <w:lsdException w:name="caption" w:uiPriority="35" w:qFormat="1"/>
+    <w:lsdException w:name="Title" w:semiHidden="0" w:uiPriority="10" w:unhideWhenUsed="0" w:qFormat="1"/>
+    <w:lsdException w:name="Default Paragraph Font" w:uiPriority="1"/>
+    <w:lsdException w:name="Subtitle" w:semiHidden="0" w:uiPriority="11" w:unhideWhenUsed="0" w:qFormat="1"/>
+    <w:lsdException w:name="Strong" w:semiHidden="0" w:uiPriority="22" w:unhideWhenUsed="0" w:qFormat="1"/>
+    <w:lsdException w:name="Emphasis" w:semiHidden="0" w:uiPriority="20" w:unhideWhenUsed="0" w:qFormat="1"/>
+    <w:lsdException w:name="Table Grid" w:semiHidden="0" w:uiPriority="59" w:unhideWhenUsed="0"/>
+    <w:lsdException w:name="Placeholder Text" w:unhideWhenUsed="0"/>
+    <w:lsdException w:name="No Spacing" w:semiHidden="0" w:uiPriority="1" w:unhideWhenUsed="0" w:qFormat="1"/>
+    <w:lsdException w:name="Light Shading" w:semiHidden="0" w:uiPriority="60" w:unhideWhenUsed="0"/>
+    <w:lsdException w:name="Light List" w:semiHidden="0" w:uiPriority="61" w:unhideWhenUsed="0"/>
+    <w:lsdException w:name="Light Grid" w:semiHidden="0" w:uiPriority="62" w:unhideWhenUsed="0"/>
+    <w:lsdException w:name="Medium Shading 1" w:semiHidden="0" w:uiPriority="63" w:unhideWhenUsed="0"/>
+    <w:lsdException w:name="Medium Shading 2" w:semiHidden="0" w:uiPriority="64" w:unhideWhenUsed="0"/>
+    <w:lsdException w:name="Medium List 1" w:semiHidden="0" w:uiPriority="65" w:unhideWhenUsed="0"/>
+    <w:lsdException w:name="Medium List 2" w:semiHidden="0" w:uiPriority="66" w:unhideWhenUsed="0"/>
+    <w:lsdException w:name="Medium Grid 1" w:semiHidden="0" w:uiPriority="67" w:unhideWhenUsed="0"/>
+    <w:lsdException w:name="Medium Grid 2" w:semiHidden="0" w:uiPriority="68" w:unhideWhenUsed="0"/>
+    <w:lsdException w:name="Medium Grid 3" w:semiHidden="0" w:uiPriority="69" w:unhideWhenUsed="0"/>
+    <w:lsdException w:name="Dark List" w:semiHidden="0" w:uiPriority="70" w:unhideWhenUsed="0"/>
+    <w:lsdException w:name="Colorful Shading" w:semiHidden="0" w:uiPriority="71" w:unhideWhenUsed="0"/>
+    <w:lsdException w:name="Colorful List" w:semiHidden="0" w:uiPriority="72" w:unhideWhenUsed="0"/>
+    <w:lsdException w:name="Colorful Grid" w:semiHidden="0" w:uiPriority="73" w:unhideWhenUsed="0"/>
+    <w:lsdException w:name="Light Shading Accent 1" w:semiHidden="0" w:uiPriority="60" w:unhideWhenUsed="0"/>
+    <w:lsdException w:name="Light List Accent 1" w:semiHidden="0" w:uiPriority="61" w:unhideWhenUsed="0"/>
+    <w:lsdException w:name="Light Grid Accent 1" w:semiHidden="0" w:uiPriority="62" w:unhideWhenUsed="0"/>
+    <w:lsdException w:name="Medium Shading 1 Accent 1" w:semiHidden="0" w:uiPriority="63" w:unhideWhenUsed="0"/>
+    <w:lsdException w:name="Medium Shading 2 Accent 1" w:semiHidden="0" w:uiPriority="64" w:unhideWhenUsed="0"/>
+    <w:lsdException w:name="Medium List 1 Accent 1" w:semiHidden="0" w:uiPriority="65" w:unhideWhenUsed="0"/>
+    <w:lsdException w:name="Revision" w:unhideWhenUsed="0"/>
+    <w:lsdException w:name="List Paragraph" w:semiHidden="0" w:uiPriority="34" w:unhideWhenUsed="0" w:qFormat="1"/>
+    <w:lsdException w:name="Quote" w:semiHidden="0" w:uiPriority="29" w:unhideWhenUsed="0" w:qFormat="1"/>
+    <w:lsdException w:name="Intense Quote" w:semiHidden="0" w:uiPriority="30" w:unhideWhenUsed="0" w:qFormat="1"/>
+    <w:lsdException w:name="Medium List 2 Accent 1" w:semiHidden="0" w:uiPriority="66" w:unhideWhenUsed="0"/>
+    <w:lsdException w:name="Medium Grid 1 Accent 1" w:semiHidden="0" w:uiPriority="67" w:unhideWhenUsed="0"/>
+    <w:lsdException w:name="Medium Grid 2 Accent 1" w:semiHidden="0" w:uiPriority="68" w:unhideWhenUsed="0"/>
+    <w:lsdException w:name="Medium Grid 3 Accent 1" w:semiHidden="0" w:uiPriority="69" w:unhideWhenUsed="0"/>
+    <w:lsdException w:name="Dark List Accent 1" w:semiHidden="0" w:uiPriority="70" w:unhideWhenUsed="0"/>
+    <w:lsdException w:name="Colorful Shading Accent 1" w:semiHidden="0" w:uiPriority="71" w:unhideWhenUsed="0"/>
+    <w:lsdException w:name="Colorful List Accent 1" w:semiHidden="0" w:uiPriority="72" w:unhideWhenUsed="0"/>
+    <w:lsdException w:name="Colorful Grid Accent 1" w:semiHidden="0" w:uiPriority="73" w:unhideWhenUsed="0"/>
+    <w:lsdException w:name="Light Shading Accent 2" w:semiHidden="0" w:uiPriority="60" w:unhideWhenUsed="0"/>
+    <w:lsdException w:name="Light List Accent 2" w:semiHidden="0" w:uiPriority="61" w:unhideWhenUsed="0"/>
+    <w:lsdException w:name="Light Grid Accent 2" w:semiHidden="0" w:uiPriority="62" w:unhideWhenUsed="0"/>
+    <w:lsdException w:name="Medium Shading 1 Accent 2" w:semiHidden="0" w:uiPriority="63" w:unhideWhenUsed="0"/>
+    <w:lsdException w:name="Medium Shading 2 Accent 2" w:semiHidden="0" w:uiPriority="64" w:unhideWhenUsed="0"/>
+    <w:lsdException w:name="Medium List 1 Accent 2" w:semiHidden="0" w:uiPriority="65" w:unhideWhenUsed="0"/>
+    <w:lsdException w:name="Medium List 2 Accent 2" w:semiHidden="0" w:uiPriority="66" w:unhideWhenUsed="0"/>
+    <w:lsdException w:name="Medium Grid 1 Accent 2" w:semiHidden="0" w:uiPriority="67" w:unhideWhenUsed="0"/>
+    <w:lsdException w:name="Medium Grid 2 Accent 2" w:semiHidden="0" w:uiPriority="68" w:unhideWhenUsed="0"/>
+    <w:lsdException w:name="Medium Grid 3 Accent 2" w:semiHidden="0" w:uiPriority="69" w:unhideWhenUsed="0"/>
+    <w:lsdException w:name="Dark List Accent 2" w:semiHidden="0" w:uiPriority="70" w:unhideWhenUsed="0"/>
+    <w:lsdException w:name="Colorful Shading Accent 2" w:semiHidden="0" w:uiPriority="71" w:unhideWhenUsed="0"/>
+    <w:lsdException w:name="Colorful List Accent 2" w:semiHidden="0" w:uiPriority="72" w:unhideWhenUsed="0"/>
+    <w:lsdException w:name="Colorful Grid Accent 2" w:semiHidden="0" w:uiPriority="73" w:unhideWhenUsed="0"/>
+    <w:lsdException w:name="Light Shading Accent 3" w:semiHidden="0" w:uiPriority="60" w:unhideWhenUsed="0"/>
+    <w:lsdException w:name="Light List Accent 3" w:semiHidden="0" w:uiPriority="61" w:unhideWhenUsed="0"/>
+    <w:lsdException w:name="Light Grid Accent 3" w:semiHidden="0" w:uiPriority="62" w:unhideWhenUsed="0"/>
+    <w:lsdException w:name="Medium Shading 1 Accent 3" w:semiHidden="0" w:uiPriority="63" w:unhideWhenUsed="0"/>
+    <w:lsdException w:name="Medium Shading 2 Accent 3" w:semiHidden="0" w:uiPriority="64" w:unhideWhenUsed="0"/>
+    <w:lsdException w:name="Medium List 1 Accent 3" w:semiHidden="0" w:uiPriority="65" w:unhideWhenUsed="0"/>
+    <w:lsdException w:name="Medium List 2 Accent 3" w:semiHidden="0" w:uiPriority="66" w:unhideWhenUsed="0"/>
+    <w:lsdException w:name="Medium Grid 1 Accent 3" w:semiHidden="0" w:uiPriority="67" w:unhideWhenUsed="0"/>
+    <w:lsdException w:name="Medium Grid 2 Accent 3" w:semiHidden="0" w:uiPriority="68" w:unhideWhenUsed="0"/>
+    <w:lsdException w:name="Medium Grid 3 Accent 3" w:semiHidden="0" w:uiPriority="69" w:unhideWhenUsed="0"/>
+    <w:lsdException w:name="Dark List Accent 3" w:semiHidden="0" w:uiPriority="70" w:unhideWhenUsed="0"/>
+    <w:lsdException w:name="Colorful Shading Accent 3" w:semiHidden="0" w:uiPriority="71" w:unhideWhenUsed="0"/>
+    <w:lsdException w:name="Colorful List Accent 3" w:semiHidden="0" w:uiPriority="72" w:unhideWhenUsed="0"/>
+    <w:lsdException w:name="Colorful Grid Accent 3" w:semiHidden="0" w:uiPriority="73" w:unhideWhenUsed="0"/>
+    <w:lsdException w:name="Light Shading Accent 4" w:semiHidden="0" w:uiPriority="60" w:unhideWhenUsed="0"/>
+    <w:lsdException w:name="Light List Accent 4" w:semiHidden="0" w:uiPriority="61" w:unhideWhenUsed="0"/>
+    <w:lsdException w:name="Light Grid Accent 4" w:semiHidden="0" w:uiPriority="62" w:unhideWhenUsed="0"/>
+    <w:lsdException w:name="Medium Shading 1 Accent 4" w:semiHidden="0" w:uiPriority="63" w:unhideWhenUsed="0"/>
+    <w:lsdException w:name="Medium Shading 2 Accent 4" w:semiHidden="0" w:uiPriority="64" w:unhideWhenUsed="0"/>
+    <w:lsdException w:name="Medium List 1 Accent 4" w:semiHidden="0" w:uiPriority="65" w:unhideWhenUsed="0"/>
+    <w:lsdException w:name="Medium List 2 Accent 4" w:semiHidden="0" w:uiPriority="66" w:unhideWhenUsed="0"/>
+    <w:lsdException w:name="Medium Grid 1 Accent 4" w:semiHidden="0" w:uiPriority="67" w:unhideWhenUsed="0"/>
+    <w:lsdException w:name="Medium Grid 2 Accent 4" w:semiHidden="0" w:uiPriority="68" w:unhideWhenUsed="0"/>
+    <w:lsdException w:name="Medium Grid 3 Accent 4" w:semiHidden="0" w:uiPriority="69" w:unhideWhenUsed="0"/>
+    <w:lsdException w:name="Dark List Accent 4" w:semiHidden="0" w:uiPriority="70" w:unhideWhenUsed="0"/>
+    <w:lsdException w:name="Colorful Shading Accent 4" w:semiHidden="0" w:uiPriority="71" w:unhideWhenUsed="0"/>
+    <w:lsdException w:name="Colorful List Accent 4" w:semiHidden="0" w:uiPriority="72" w:unhideWhenUsed="0"/>
+    <w:lsdException w:name="Colorful Grid Accent 4" w:semiHidden="0" w:uiPriority="73" w:unhideWhenUsed="0"/>
+    <w:lsdException w:name="Light Shading Accent 5" w:semiHidden="0" w:uiPriority="60" w:unhideWhenUsed="0"/>
+    <w:lsdException w:name="Light List Accent 5" w:semiHidden="0" w:uiPriority="61" w:unhideWhenUsed="0"/>
+    <w:lsdException w:name="Light Grid Accent 5" w:semiHidden="0" w:uiPriority="62" w:unhideWhenUsed="0"/>
+    <w:lsdException w:name="Medium Shading 1 Accent 5" w:semiHidden="0" w:uiPriority="63" w:unhideWhenUsed="0"/>
+    <w:lsdException w:name="Medium Shading 2 Accent 5" w:semiHidden="0" w:uiPriority="64" w:unhideWhenUsed="0"/>
+    <w:lsdException w:name="Medium List 1 Accent 5" w:semiHidden="0" w:uiPriority="65" w:unhideWhenUsed="0"/>
+    <w:lsdException w:name="Medium List 2 Accent 5" w:semiHidden="0" w:uiPriority="66" w:unhideWhenUsed="0"/>
+    <w:lsdException w:name="Medium Grid 1 Accent 5" w:semiHidden="0" w:uiPriority="67" w:unhideWhenUsed="0"/>
+    <w:lsdException w:name="Medium Grid 2 Accent 5" w:semiHidden="0" w:uiPriority="68" w:unhideWhenUsed="0"/>
+    <w:lsdException w:name="Medium Grid 3 Accent 5" w:semiHidden="0" w:uiPriority="69" w:unhideWhenUsed="0"/>
+    <w:lsdException w:name="Dark List Accent 5" w:semiHidden="0" w:uiPriority="70" w:unhideWhenUsed="0"/>
+    <w:lsdException w:name="Colorful Shading Accent 5" w:semiHidden="0" w:uiPriority="71" w:unhideWhenUsed="0"/>
+    <w:lsdException w:name="Colorful List Accent 5" w:semiHidden="0" w:uiPriority="72" w:unhideWhenUsed="0"/>
+    <w:lsdException w:name="Colorful Grid Accent 5" w:semiHidden="0" w:uiPriority="73" w:unhideWhenUsed="0"/>
+    <w:lsdException w:name="Light Shading Accent 6" w:semiHidden="0" w:uiPriority="60" w:unhideWhenUsed="0"/>
+    <w:lsdException w:name="Light List Accent 6" w:semiHidden="0" w:uiPriority="61" w:unhideWhenUsed="0"/>
+    <w:lsdException w:name="Light Grid Accent 6" w:semiHidden="0" w:uiPriority="62" w:unhideWhenUsed="0"/>
+    <w:lsdException w:name="Medium Shading 1 Accent 6" w:semiHidden="0" w:uiPriority="63" w:unhideWhenUsed="0"/>
+    <w:lsdException w:name="Medium Shading 2 Accent 6" w:semiHidden="0" w:uiPriority="64" w:unhideWhenUsed="0"/>
+    <w:lsdException w:name="Medium List 1 Accent 6" w:semiHidden="0" w:uiPriority="65" w:unhideWhenUsed="0"/>
+    <w:lsdException w:name="Medium List 2 Accent 6" w:semiHidden="0" w:uiPriority="66" w:unhideWhenUsed="0"/>
+    <w:lsdException w:name="Medium Grid 1 Accent 6" w:semiHidden="0" w:uiPriority="67" w:unhideWhenUsed="0"/>
+    <w:lsdException w:name="Medium Grid 2 Accent 6" w:semiHidden="0" w:uiPriority="68" w:unhideWhenUsed="0"/>
+    <w:lsdException w:name="Medium Grid 3 Accent 6" w:semiHidden="0" w:uiPriority="69" w:unhideWhenUsed="0"/>
+    <w:lsdException w:name="Dark List Accent 6" w:semiHidden="0" w:uiPriority="70" w:unhideWhenUsed="0"/>
+    <w:lsdException w:name="Colorful Shading Accent 6" w:semiHidden="0" w:uiPriority="71" w:unhideWhenUsed="0"/>
+    <w:lsdException w:name="Colorful List Accent 6" w:semiHidden="0" w:uiPriority="72" w:unhideWhenUsed="0"/>
+    <w:lsdException w:name="Colorful Grid Accent 6" w:semiHidden="0" w:uiPriority="73" w:unhideWhenUsed="0"/>
+    <w:lsdException w:name="Subtle Emphasis" w:semiHidden="0" w:uiPriority="19" w:unhideWhenUsed="0" w:qFormat="1"/>
+    <w:lsdException w:name="Intense Emphasis" w:semiHidden="0" w:uiPriority="21" w:unhideWhenUsed="0" w:qFormat="1"/>
+    <w:lsdException w:name="Subtle Reference" w:semiHidden="0" w:uiPriority="31" w:unhideWhenUsed="0" w:qFormat="1"/>
+    <w:lsdException w:name="Intense Reference" w:semiHidden="0" w:uiPriority="32" w:unhideWhenUsed="0" w:qFormat="1"/>
+    <w:lsdException w:name="Book Title" w:semiHidden="0" w:uiPriority="33" w:unhideWhenUsed="0" w:qFormat="1"/>
+    <w:lsdException w:name="Bibliography" w:uiPriority="37"/>
+    <w:lsdException w:name="TOC Heading" w:uiPriority="39" w:qFormat="1"/>
   </w:latentStyles>
   <w:style w:type="paragraph" w:default="1" w:styleId="Normal">
     <w:name w:val="Normal"/>
@@ -2971,7 +3169,6 @@
   <w:style w:type="character" w:default="1" w:styleId="Fuentedeprrafopredeter">
     <w:name w:val="Default Paragraph Font"/>
     <w:uiPriority w:val="1"/>
-    <w:semiHidden/>
     <w:unhideWhenUsed/>
   </w:style>
   <w:style w:type="table" w:default="1" w:styleId="Tablanormal">
@@ -2979,6 +3176,7 @@
     <w:uiPriority w:val="99"/>
     <w:semiHidden/>
     <w:unhideWhenUsed/>
+    <w:qFormat/>
     <w:tblPr>
       <w:tblInd w:w="0" w:type="dxa"/>
       <w:tblCellMar>
@@ -3194,7 +3392,7 @@
       <w:sz w:val="24"/>
     </w:rPr>
   </w:style>
-  <w:style w:type="paragraph" w:styleId="TtuloTDC">
+  <w:style w:type="paragraph" w:styleId="TtulodeTDC">
     <w:name w:val="TOC Heading"/>
     <w:basedOn w:val="Ttulo1"/>
     <w:next w:val="Normal"/>
@@ -3259,6 +3457,7 @@
       <w:spacing w:after="0" w:line="240" w:lineRule="auto"/>
     </w:pPr>
     <w:tblPr>
+      <w:tblInd w:w="0" w:type="dxa"/>
       <w:tblBorders>
         <w:top w:val="single" w:sz="4" w:space="0" w:color="auto"/>
         <w:left w:val="single" w:sz="4" w:space="0" w:color="auto"/>
@@ -3267,6 +3466,12 @@
         <w:insideH w:val="single" w:sz="4" w:space="0" w:color="auto"/>
         <w:insideV w:val="single" w:sz="4" w:space="0" w:color="auto"/>
       </w:tblBorders>
+      <w:tblCellMar>
+        <w:top w:w="0" w:type="dxa"/>
+        <w:left w:w="108" w:type="dxa"/>
+        <w:bottom w:w="0" w:type="dxa"/>
+        <w:right w:w="108" w:type="dxa"/>
+      </w:tblCellMar>
     </w:tblPr>
   </w:style>
   <w:style w:type="paragraph" w:customStyle="1" w:styleId="Codigo">
@@ -3695,7 +3900,7 @@
       <w:lang w:eastAsia="es-MX"/>
     </w:rPr>
   </w:style>
-  <w:style w:type="paragraph" w:styleId="Descripcin">
+  <w:style w:type="paragraph" w:styleId="Epgrafe">
     <w:name w:val="caption"/>
     <w:basedOn w:val="Normal"/>
     <w:next w:val="Normal"/>
@@ -4069,12 +4274,19 @@
     <w:tblPr>
       <w:tblStyleRowBandSize w:val="1"/>
       <w:tblStyleColBandSize w:val="1"/>
+      <w:tblInd w:w="0" w:type="dxa"/>
       <w:tblBorders>
         <w:top w:val="single" w:sz="8" w:space="0" w:color="4F81BD" w:themeColor="accent1"/>
         <w:left w:val="single" w:sz="8" w:space="0" w:color="4F81BD" w:themeColor="accent1"/>
         <w:bottom w:val="single" w:sz="8" w:space="0" w:color="4F81BD" w:themeColor="accent1"/>
         <w:right w:val="single" w:sz="8" w:space="0" w:color="4F81BD" w:themeColor="accent1"/>
       </w:tblBorders>
+      <w:tblCellMar>
+        <w:top w:w="0" w:type="dxa"/>
+        <w:left w:w="108" w:type="dxa"/>
+        <w:bottom w:w="0" w:type="dxa"/>
+        <w:right w:w="108" w:type="dxa"/>
+      </w:tblCellMar>
     </w:tblPr>
     <w:tblStylePr w:type="firstRow">
       <w:pPr>
@@ -7160,7 +7372,7 @@
 </file>
 
 <file path=customXml/itemProps2.xml><?xml version="1.0" encoding="utf-8"?>
-<ds:datastoreItem xmlns:ds="http://schemas.openxmlformats.org/officeDocument/2006/customXml" ds:itemID="{9C87DE46-85DA-4DC1-8DF1-3780F61490B3}">
+<ds:datastoreItem xmlns:ds="http://schemas.openxmlformats.org/officeDocument/2006/customXml" ds:itemID="{3484E592-0D44-4B03-85DE-8547650AEA09}">
   <ds:schemaRefs>
     <ds:schemaRef ds:uri="http://schemas.openxmlformats.org/officeDocument/2006/bibliography"/>
   </ds:schemaRefs>
@@ -7168,7 +7380,7 @@
 </file>
 
 <file path=customXml/itemProps3.xml><?xml version="1.0" encoding="utf-8"?>
-<ds:datastoreItem xmlns:ds="http://schemas.openxmlformats.org/officeDocument/2006/customXml" ds:itemID="{A3CCF575-AE20-445D-8C6F-B1A23A2D3A60}">
+<ds:datastoreItem xmlns:ds="http://schemas.openxmlformats.org/officeDocument/2006/customXml" ds:itemID="{FEBF06F0-4A06-4388-926A-BFE2D7968CD6}">
   <ds:schemaRefs>
     <ds:schemaRef ds:uri="http://schemas.openxmlformats.org/officeDocument/2006/bibliography"/>
   </ds:schemaRefs>
@@ -7176,7 +7388,7 @@
 </file>
 
 <file path=customXml/itemProps4.xml><?xml version="1.0" encoding="utf-8"?>
-<ds:datastoreItem xmlns:ds="http://schemas.openxmlformats.org/officeDocument/2006/customXml" ds:itemID="{5E919EBA-9E6E-40BE-AF1F-2AD9D76EE997}">
+<ds:datastoreItem xmlns:ds="http://schemas.openxmlformats.org/officeDocument/2006/customXml" ds:itemID="{2672BE45-3B38-40CB-BA03-95EB768A0B65}">
   <ds:schemaRefs>
     <ds:schemaRef ds:uri="http://schemas.openxmlformats.org/officeDocument/2006/bibliography"/>
   </ds:schemaRefs>
@@ -7184,7 +7396,7 @@
 </file>
 
 <file path=customXml/itemProps5.xml><?xml version="1.0" encoding="utf-8"?>
-<ds:datastoreItem xmlns:ds="http://schemas.openxmlformats.org/officeDocument/2006/customXml" ds:itemID="{9CBFD402-3081-409A-9401-D95180BD0143}">
+<ds:datastoreItem xmlns:ds="http://schemas.openxmlformats.org/officeDocument/2006/customXml" ds:itemID="{2D33B39A-7576-49C0-B8D0-8E6F4C55AFB4}">
   <ds:schemaRefs>
     <ds:schemaRef ds:uri="http://schemas.openxmlformats.org/officeDocument/2006/bibliography"/>
   </ds:schemaRefs>

</xml_diff>